<commit_message>
session management completed +started rag test over mongodb
</commit_message>
<xml_diff>
--- a/personal_docs/Daily Updates.docx
+++ b/personal_docs/Daily Updates.docx
@@ -79,13 +79,8 @@
         <w:t>✅</w:t>
       </w:r>
       <w:r>
-        <w:t xml:space="preserve"> Compatible with requirements.txt or </w:t>
-      </w:r>
-      <w:proofErr w:type="gramStart"/>
-      <w:r>
-        <w:t>pyproject.toml</w:t>
-      </w:r>
-      <w:proofErr w:type="gramEnd"/>
+        <w:t xml:space="preserve"> Compatible with requirements.txt or pyproject.toml</w:t>
+      </w:r>
     </w:p>
     <w:p>
       <w:pPr>
@@ -141,33 +136,12 @@
           <w:b/>
           <w:bCs/>
         </w:rPr>
-        <w:t xml:space="preserve"> What is </w:t>
-      </w:r>
-      <w:proofErr w:type="gramStart"/>
-      <w:r>
-        <w:rPr>
-          <w:b/>
-          <w:bCs/>
-        </w:rPr>
-        <w:t>pyproject.toml</w:t>
-      </w:r>
-      <w:proofErr w:type="gramEnd"/>
-      <w:r>
-        <w:rPr>
-          <w:b/>
-          <w:bCs/>
-        </w:rPr>
-        <w:t>?</w:t>
-      </w:r>
-    </w:p>
-    <w:p>
-      <w:proofErr w:type="gramStart"/>
-      <w:r>
-        <w:t>pyproject.toml</w:t>
-      </w:r>
-      <w:proofErr w:type="gramEnd"/>
-      <w:r>
-        <w:t xml:space="preserve"> is the </w:t>
+        <w:t xml:space="preserve"> What is pyproject.toml?</w:t>
+      </w:r>
+    </w:p>
+    <w:p>
+      <w:r>
+        <w:t xml:space="preserve">pyproject.toml is the </w:t>
       </w:r>
       <w:r>
         <w:rPr>
@@ -181,15 +155,7 @@
       </w:r>
       <w:r>
         <w:br/>
-        <w:t xml:space="preserve">Think of it like the </w:t>
-      </w:r>
-      <w:proofErr w:type="gramStart"/>
-      <w:r>
-        <w:t>package.json</w:t>
-      </w:r>
-      <w:proofErr w:type="gramEnd"/>
-      <w:r>
-        <w:t xml:space="preserve"> of Python.</w:t>
+        <w:t>Think of it like the package.json of Python.</w:t>
       </w:r>
     </w:p>
     <w:p>
@@ -307,23 +273,7 @@
           <w:b/>
           <w:bCs/>
         </w:rPr>
-        <w:t xml:space="preserve"> Step 2: Production-Grade Python Environment Setup (with uv and </w:t>
-      </w:r>
-      <w:proofErr w:type="gramStart"/>
-      <w:r>
-        <w:rPr>
-          <w:b/>
-          <w:bCs/>
-        </w:rPr>
-        <w:t>pyproject.toml</w:t>
-      </w:r>
-      <w:proofErr w:type="gramEnd"/>
-      <w:r>
-        <w:rPr>
-          <w:b/>
-          <w:bCs/>
-        </w:rPr>
-        <w:t>)</w:t>
+        <w:t xml:space="preserve"> Step 2: Production-Grade Python Environment Setup (with uv and pyproject.toml)</w:t>
       </w:r>
     </w:p>
     <w:p>
@@ -405,23 +355,7 @@
           <w:b/>
           <w:bCs/>
         </w:rPr>
-        <w:t xml:space="preserve"> </w:t>
-      </w:r>
-      <w:proofErr w:type="gramStart"/>
-      <w:r>
-        <w:rPr>
-          <w:b/>
-          <w:bCs/>
-        </w:rPr>
-        <w:t>Created .venv</w:t>
-      </w:r>
-      <w:proofErr w:type="gramEnd"/>
-      <w:r>
-        <w:rPr>
-          <w:b/>
-          <w:bCs/>
-        </w:rPr>
-        <w:t xml:space="preserve"> using uv</w:t>
+        <w:t xml:space="preserve"> Created .venv using uv</w:t>
       </w:r>
     </w:p>
     <w:p>
@@ -445,14 +379,9 @@
       </w:r>
     </w:p>
     <w:p>
-      <w:proofErr w:type="gramStart"/>
       <w:r>
         <w:lastRenderedPageBreak/>
-        <w:t>source .venv</w:t>
-      </w:r>
-      <w:proofErr w:type="gramEnd"/>
-      <w:r>
-        <w:t>/bin/activate</w:t>
+        <w:t>source .venv/bin/activate</w:t>
       </w:r>
     </w:p>
     <w:p>
@@ -489,17 +418,8 @@
           <w:b/>
           <w:bCs/>
         </w:rPr>
-        <w:t xml:space="preserve"> Created </w:t>
-      </w:r>
-      <w:proofErr w:type="gramStart"/>
-      <w:r>
-        <w:rPr>
-          <w:b/>
-          <w:bCs/>
-        </w:rPr>
-        <w:t>pyproject.toml</w:t>
-      </w:r>
-      <w:proofErr w:type="gramEnd"/>
+        <w:t xml:space="preserve"> Created pyproject.toml</w:t>
+      </w:r>
     </w:p>
     <w:p>
       <w:r>
@@ -654,15 +574,7 @@
     </w:p>
     <w:p>
       <w:r>
-        <w:t xml:space="preserve">    "</w:t>
-      </w:r>
-      <w:proofErr w:type="gramStart"/>
-      <w:r>
-        <w:t>uvicorn</w:t>
-      </w:r>
-      <w:proofErr w:type="gramEnd"/>
-      <w:r>
-        <w:t>[standard]",</w:t>
+        <w:t xml:space="preserve">    "uvicorn[standard]",</w:t>
       </w:r>
     </w:p>
     <w:p>
@@ -689,15 +601,7 @@
     <w:p>
       <w:r>
         <w:lastRenderedPageBreak/>
-        <w:t>[</w:t>
-      </w:r>
-      <w:proofErr w:type="gramStart"/>
-      <w:r>
-        <w:t>project.optional</w:t>
-      </w:r>
-      <w:proofErr w:type="gramEnd"/>
-      <w:r>
-        <w:t>-dependencies]</w:t>
+        <w:t>[project.optional-dependencies]</w:t>
       </w:r>
     </w:p>
     <w:p>
@@ -728,15 +632,7 @@
     <w:p/>
     <w:p>
       <w:r>
-        <w:t>[</w:t>
-      </w:r>
-      <w:proofErr w:type="gramStart"/>
-      <w:r>
-        <w:t>tool.uv</w:t>
-      </w:r>
-      <w:proofErr w:type="gramEnd"/>
-      <w:r>
-        <w:t>]</w:t>
+        <w:t>[tool.uv]</w:t>
       </w:r>
     </w:p>
     <w:p>
@@ -747,15 +643,7 @@
     <w:p/>
     <w:p>
       <w:r>
-        <w:t>[</w:t>
-      </w:r>
-      <w:proofErr w:type="gramStart"/>
-      <w:r>
-        <w:t>tool.black</w:t>
-      </w:r>
-      <w:proofErr w:type="gramEnd"/>
-      <w:r>
-        <w:t>]</w:t>
+        <w:t>[tool.black]</w:t>
       </w:r>
     </w:p>
     <w:p>
@@ -766,15 +654,7 @@
     <w:p/>
     <w:p>
       <w:r>
-        <w:t>[</w:t>
-      </w:r>
-      <w:proofErr w:type="gramStart"/>
-      <w:r>
-        <w:t>tool.ruff</w:t>
-      </w:r>
-      <w:proofErr w:type="gramEnd"/>
-      <w:r>
-        <w:t>]</w:t>
+        <w:t>[tool.ruff]</w:t>
       </w:r>
     </w:p>
     <w:p>
@@ -842,33 +722,8 @@
           <w:b/>
           <w:bCs/>
         </w:rPr>
-        <w:t xml:space="preserve"> </w:t>
-      </w:r>
-      <w:proofErr w:type="gramStart"/>
-      <w:r>
-        <w:rPr>
-          <w:b/>
-          <w:bCs/>
-        </w:rPr>
-        <w:t>tool.*</w:t>
-      </w:r>
-      <w:proofErr w:type="gramEnd"/>
-      <w:r>
-        <w:rPr>
-          <w:b/>
-          <w:bCs/>
-        </w:rPr>
-        <w:t xml:space="preserve"> in </w:t>
-      </w:r>
-      <w:proofErr w:type="gramStart"/>
-      <w:r>
-        <w:rPr>
-          <w:b/>
-          <w:bCs/>
-        </w:rPr>
-        <w:t>pyproject.toml</w:t>
-      </w:r>
-      <w:proofErr w:type="gramEnd"/>
+        <w:t xml:space="preserve"> tool.* in pyproject.toml</w:t>
+      </w:r>
     </w:p>
     <w:p>
       <w:r>
@@ -892,13 +747,8 @@
           <w:numId w:val="5"/>
         </w:numPr>
       </w:pPr>
-      <w:proofErr w:type="gramStart"/>
-      <w:r>
-        <w:t>tool.black</w:t>
-      </w:r>
-      <w:proofErr w:type="gramEnd"/>
-      <w:r>
-        <w:t xml:space="preserve"> → sets line length for autoformatting</w:t>
+      <w:r>
+        <w:t>tool.black → sets line length for autoformatting</w:t>
       </w:r>
     </w:p>
     <w:p>
@@ -908,13 +758,8 @@
           <w:numId w:val="5"/>
         </w:numPr>
       </w:pPr>
-      <w:proofErr w:type="gramStart"/>
-      <w:r>
-        <w:t>tool.ruff</w:t>
-      </w:r>
-      <w:proofErr w:type="gramEnd"/>
-      <w:r>
-        <w:t xml:space="preserve"> → sets linter rules for unused imports, formatting, etc.</w:t>
+      <w:r>
+        <w:t>tool.ruff → sets linter rules for unused imports, formatting, etc.</w:t>
       </w:r>
     </w:p>
     <w:p>
@@ -924,13 +769,8 @@
           <w:numId w:val="5"/>
         </w:numPr>
       </w:pPr>
-      <w:proofErr w:type="gramStart"/>
-      <w:r>
-        <w:t>tool.pytest</w:t>
-      </w:r>
-      <w:proofErr w:type="gramEnd"/>
-      <w:r>
-        <w:t xml:space="preserve"> → controls pytest behavior</w:t>
+      <w:r>
+        <w:t>tool.pytest → controls pytest behavior</w:t>
       </w:r>
     </w:p>
     <w:p>
@@ -940,21 +780,8 @@
           <w:numId w:val="5"/>
         </w:numPr>
       </w:pPr>
-      <w:proofErr w:type="gramStart"/>
-      <w:r>
-        <w:t>tool.uv</w:t>
-      </w:r>
-      <w:proofErr w:type="gramEnd"/>
-      <w:r>
-        <w:t xml:space="preserve"> → makes </w:t>
-      </w:r>
-      <w:proofErr w:type="gramStart"/>
-      <w:r>
-        <w:t>sure .venv</w:t>
-      </w:r>
-      <w:proofErr w:type="gramEnd"/>
-      <w:r>
-        <w:t>/ is local to the project</w:t>
+      <w:r>
+        <w:t>tool.uv → makes sure .venv/ is local to the project</w:t>
       </w:r>
     </w:p>
     <w:p>
@@ -997,15 +824,7 @@
     </w:p>
     <w:p>
       <w:r>
-        <w:t xml:space="preserve">uv pip </w:t>
-      </w:r>
-      <w:proofErr w:type="gramStart"/>
-      <w:r>
-        <w:t>install .</w:t>
-      </w:r>
-      <w:proofErr w:type="gramEnd"/>
-      <w:r>
-        <w:t>[dev]</w:t>
+        <w:t>uv pip install .[dev]</w:t>
       </w:r>
     </w:p>
     <w:p>
@@ -1021,15 +840,7 @@
         </w:numPr>
       </w:pPr>
       <w:r>
-        <w:t>Runtime dependencies from [</w:t>
-      </w:r>
-      <w:proofErr w:type="gramStart"/>
-      <w:r>
-        <w:t>project.dependencies</w:t>
-      </w:r>
-      <w:proofErr w:type="gramEnd"/>
-      <w:r>
-        <w:t>]</w:t>
+        <w:t>Runtime dependencies from [project.dependencies]</w:t>
       </w:r>
     </w:p>
     <w:p>
@@ -1040,21 +851,8 @@
         </w:numPr>
       </w:pPr>
       <w:r>
-        <w:t>Dev tools from [</w:t>
-      </w:r>
-      <w:proofErr w:type="gramStart"/>
-      <w:r>
-        <w:t>project.optional</w:t>
-      </w:r>
-      <w:proofErr w:type="gramEnd"/>
-      <w:r>
-        <w:t>-dependencies</w:t>
-      </w:r>
-      <w:proofErr w:type="gramStart"/>
-      <w:r>
-        <w:t>].dev</w:t>
-      </w:r>
-      <w:proofErr w:type="gramEnd"/>
+        <w:t>Dev tools from [project.optional-dependencies].dev</w:t>
+      </w:r>
     </w:p>
     <w:p>
       <w:r>
@@ -1379,13 +1177,8 @@
         </w:numPr>
       </w:pPr>
       <w:r>
-        <w:t>But unlike REST routes (@app.get, @app.post), you use @</w:t>
-      </w:r>
-      <w:proofErr w:type="gramStart"/>
-      <w:r>
-        <w:t>app.websocket</w:t>
-      </w:r>
-      <w:proofErr w:type="gramEnd"/>
+        <w:t>But unlike REST routes (@app.get, @app.post), you use @app.websocket</w:t>
+      </w:r>
     </w:p>
     <w:p>
       <w:pPr>
@@ -1438,39 +1231,7 @@
         <w:t>wait for audio chunks</w:t>
       </w:r>
       <w:r>
-        <w:t xml:space="preserve"> from the client (await </w:t>
-      </w:r>
-      <w:proofErr w:type="gramStart"/>
-      <w:r>
-        <w:t>websocket.receive</w:t>
-      </w:r>
-      <w:proofErr w:type="gramEnd"/>
-      <w:r>
-        <w:t>_</w:t>
-      </w:r>
-      <w:proofErr w:type="gramStart"/>
-      <w:r>
-        <w:t>bytes(</w:t>
-      </w:r>
-      <w:proofErr w:type="gramEnd"/>
-      <w:r>
-        <w:t xml:space="preserve">) </w:t>
-      </w:r>
-      <w:proofErr w:type="gramStart"/>
-      <w:r>
-        <w:t>or .receive</w:t>
-      </w:r>
-      <w:proofErr w:type="gramEnd"/>
-      <w:r>
-        <w:t>_</w:t>
-      </w:r>
-      <w:proofErr w:type="gramStart"/>
-      <w:r>
-        <w:t>text(</w:t>
-      </w:r>
-      <w:proofErr w:type="gramEnd"/>
-      <w:r>
-        <w:t>)).</w:t>
+        <w:t xml:space="preserve"> from the client (await websocket.receive_bytes() or .receive_text()).</w:t>
       </w:r>
     </w:p>
     <w:p>
@@ -1512,23 +1273,7 @@
         <w:t>send back transcription</w:t>
       </w:r>
       <w:r>
-        <w:t xml:space="preserve"> using await </w:t>
-      </w:r>
-      <w:proofErr w:type="gramStart"/>
-      <w:r>
-        <w:t>websocket.send</w:t>
-      </w:r>
-      <w:proofErr w:type="gramEnd"/>
-      <w:r>
-        <w:t>_</w:t>
-      </w:r>
-      <w:proofErr w:type="gramStart"/>
-      <w:r>
-        <w:t>text(</w:t>
-      </w:r>
-      <w:proofErr w:type="gramEnd"/>
-      <w:r>
-        <w:t>).</w:t>
+        <w:t xml:space="preserve"> using await websocket.send_text().</w:t>
       </w:r>
     </w:p>
     <w:p/>
@@ -1643,7 +1388,6 @@
       </w:r>
     </w:p>
     <w:p>
-      <w:proofErr w:type="gramStart"/>
       <w:r>
         <w:lastRenderedPageBreak/>
         <w:t>S</w:t>
@@ -1651,7 +1395,6 @@
       <w:r>
         <w:t>o</w:t>
       </w:r>
-      <w:proofErr w:type="gramEnd"/>
       <w:r>
         <w:t xml:space="preserve"> we need </w:t>
       </w:r>
@@ -1676,7 +1419,6 @@
           <w:szCs w:val="72"/>
         </w:rPr>
       </w:pPr>
-      <w:proofErr w:type="gramStart"/>
       <w:r>
         <w:rPr>
           <w:b/>
@@ -1684,17 +1426,7 @@
           <w:sz w:val="72"/>
           <w:szCs w:val="72"/>
         </w:rPr>
-        <w:t>So</w:t>
-      </w:r>
-      <w:proofErr w:type="gramEnd"/>
-      <w:r>
-        <w:rPr>
-          <w:b/>
-          <w:bCs/>
-          <w:sz w:val="72"/>
-          <w:szCs w:val="72"/>
-        </w:rPr>
-        <w:t xml:space="preserve"> we need a speaker phone</w:t>
+        <w:t>So we need a speaker phone</w:t>
       </w:r>
     </w:p>
     <w:p>
@@ -1705,21 +1437,8 @@
       </w:hyperlink>
     </w:p>
     <w:p>
-      <w:proofErr w:type="gramStart"/>
-      <w:r>
-        <w:t>so</w:t>
-      </w:r>
-      <w:proofErr w:type="gramEnd"/>
-      <w:r>
-        <w:t xml:space="preserve"> I have ordered this I think this would be cool to play around and </w:t>
-      </w:r>
-      <w:proofErr w:type="gramStart"/>
-      <w:r>
-        <w:t>learn ,</w:t>
-      </w:r>
-      <w:proofErr w:type="gramEnd"/>
-      <w:r>
-        <w:t xml:space="preserve"> so that we do and cook amazing stuff …intersting times ahead</w:t>
+      <w:r>
+        <w:t>so I have ordered this I think this would be cool to play around and learn , so that we do and cook amazing stuff …intersting times ahead</w:t>
       </w:r>
     </w:p>
     <w:p>
@@ -1737,36 +1456,20 @@
         <w:pStyle w:val="Heading1"/>
       </w:pPr>
       <w:r>
-        <w:t>DAY -</w:t>
-      </w:r>
-      <w:r>
-        <w:t>2</w:t>
-      </w:r>
-    </w:p>
-    <w:p>
-      <w:r>
-        <w:t xml:space="preserve">Started with a small recap on design I mean static method and class method were used in one project just saw </w:t>
-      </w:r>
-      <w:proofErr w:type="gramStart"/>
-      <w:r>
-        <w:t>that ,</w:t>
-      </w:r>
-      <w:proofErr w:type="gramEnd"/>
-      <w:r>
-        <w:t xml:space="preserve"> back to work now</w:t>
+        <w:t>DAY -2</w:t>
+      </w:r>
+    </w:p>
+    <w:p>
+      <w:r>
+        <w:t>Started with a small recap on design I mean static method and class method were used in one project just saw that , back to work now</w:t>
       </w:r>
       <w:r>
         <w:t>.</w:t>
       </w:r>
     </w:p>
     <w:p>
-      <w:proofErr w:type="gramStart"/>
-      <w:r>
-        <w:t>So</w:t>
-      </w:r>
-      <w:proofErr w:type="gramEnd"/>
-      <w:r>
-        <w:t xml:space="preserve"> feature 1 will be something like this</w:t>
+      <w:r>
+        <w:t>So feature 1 will be something like this</w:t>
       </w:r>
     </w:p>
     <w:p>
@@ -1843,7 +1546,7 @@
     <w:p>
       <w:r>
         <w:pict w14:anchorId="082D17A9">
-          <v:rect id="_x0000_i1037" style="width:0;height:1.5pt" o:hralign="center" o:hrstd="t" o:hr="t" fillcolor="#a0a0a0" stroked="f"/>
+          <v:rect id="_x0000_i1031" style="width:0;height:1.5pt" o:hralign="center" o:hrstd="t" o:hr="t" fillcolor="#a0a0a0" stroked="f"/>
         </w:pict>
       </w:r>
     </w:p>
@@ -2399,7 +2102,7 @@
     <w:p>
       <w:r>
         <w:pict w14:anchorId="4F97193A">
-          <v:rect id="_x0000_i1081" style="width:0;height:1.5pt" o:hralign="center" o:hrstd="t" o:hr="t" fillcolor="#a0a0a0" stroked="f"/>
+          <v:rect id="_x0000_i1032" style="width:0;height:1.5pt" o:hralign="center" o:hrstd="t" o:hr="t" fillcolor="#a0a0a0" stroked="f"/>
         </w:pict>
       </w:r>
     </w:p>
@@ -2670,7 +2373,7 @@
     <w:p>
       <w:r>
         <w:pict w14:anchorId="72AFA7A0">
-          <v:rect id="_x0000_i1082" style="width:0;height:1.5pt" o:hralign="center" o:hrstd="t" o:hr="t" fillcolor="#a0a0a0" stroked="f"/>
+          <v:rect id="_x0000_i1033" style="width:0;height:1.5pt" o:hralign="center" o:hrstd="t" o:hr="t" fillcolor="#a0a0a0" stroked="f"/>
         </w:pict>
       </w:r>
     </w:p>
@@ -2845,7 +2548,7 @@
     <w:p>
       <w:r>
         <w:pict w14:anchorId="57BE91FF">
-          <v:rect id="_x0000_i1083" style="width:0;height:1.5pt" o:hralign="center" o:hrstd="t" o:hr="t" fillcolor="#a0a0a0" stroked="f"/>
+          <v:rect id="_x0000_i1034" style="width:0;height:1.5pt" o:hralign="center" o:hrstd="t" o:hr="t" fillcolor="#a0a0a0" stroked="f"/>
         </w:pict>
       </w:r>
     </w:p>
@@ -3040,7 +2743,7 @@
     <w:p>
       <w:r>
         <w:pict w14:anchorId="44F3BAA1">
-          <v:rect id="_x0000_i1084" style="width:0;height:1.5pt" o:hralign="center" o:hrstd="t" o:hr="t" fillcolor="#a0a0a0" stroked="f"/>
+          <v:rect id="_x0000_i1035" style="width:0;height:1.5pt" o:hralign="center" o:hrstd="t" o:hr="t" fillcolor="#a0a0a0" stroked="f"/>
         </w:pict>
       </w:r>
     </w:p>
@@ -3114,7 +2817,7 @@
     <w:p>
       <w:r>
         <w:pict w14:anchorId="554B87E8">
-          <v:rect id="_x0000_i1085" style="width:0;height:1.5pt" o:hralign="center" o:hrstd="t" o:hr="t" fillcolor="#a0a0a0" stroked="f"/>
+          <v:rect id="_x0000_i1036" style="width:0;height:1.5pt" o:hralign="center" o:hrstd="t" o:hr="t" fillcolor="#a0a0a0" stroked="f"/>
         </w:pict>
       </w:r>
     </w:p>
@@ -3220,7 +2923,7 @@
     <w:p>
       <w:r>
         <w:pict w14:anchorId="4DA9ABD1">
-          <v:rect id="_x0000_i1086" style="width:0;height:1.5pt" o:hralign="center" o:hrstd="t" o:hr="t" fillcolor="#a0a0a0" stroked="f"/>
+          <v:rect id="_x0000_i1037" style="width:0;height:1.5pt" o:hralign="center" o:hrstd="t" o:hr="t" fillcolor="#a0a0a0" stroked="f"/>
         </w:pict>
       </w:r>
     </w:p>
@@ -3295,7 +2998,7 @@
     <w:p>
       <w:r>
         <w:pict w14:anchorId="01315748">
-          <v:rect id="_x0000_i1087" style="width:0;height:1.5pt" o:hralign="center" o:hrstd="t" o:hr="t" fillcolor="#a0a0a0" stroked="f"/>
+          <v:rect id="_x0000_i1038" style="width:0;height:1.5pt" o:hralign="center" o:hrstd="t" o:hr="t" fillcolor="#a0a0a0" stroked="f"/>
         </w:pict>
       </w:r>
     </w:p>
@@ -3570,7 +3273,6 @@
           <w:bCs/>
         </w:rPr>
       </w:pPr>
-      <w:proofErr w:type="gramStart"/>
       <w:r>
         <w:rPr>
           <w:b/>
@@ -3578,7 +3280,6 @@
         </w:rPr>
         <w:t>So</w:t>
       </w:r>
-      <w:proofErr w:type="gramEnd"/>
       <w:r>
         <w:rPr>
           <w:b/>
@@ -3733,15 +3434,7 @@
         </w:numPr>
       </w:pPr>
       <w:r>
-        <w:t>utc_</w:t>
-      </w:r>
-      <w:proofErr w:type="gramStart"/>
-      <w:r>
-        <w:t>now(</w:t>
-      </w:r>
-      <w:proofErr w:type="gramEnd"/>
-      <w:r>
-        <w:t>) returns tz-aware UTC</w:t>
+        <w:t>utc_now() returns tz-aware UTC</w:t>
       </w:r>
     </w:p>
     <w:p>
@@ -4249,20 +3942,35 @@
     </w:p>
     <w:p>
       <w:pPr>
-        <w:rPr>
-          <w:b/>
-          <w:bCs/>
-        </w:rPr>
-      </w:pPr>
-    </w:p>
-    <w:p>
-      <w:pPr>
-        <w:rPr>
-          <w:b/>
-          <w:bCs/>
-        </w:rPr>
-      </w:pPr>
-    </w:p>
+        <w:pStyle w:val="Heading1"/>
+        <w:tabs>
+          <w:tab w:val="left" w:pos="3185"/>
+        </w:tabs>
+      </w:pPr>
+      <w:r>
+        <w:t>DAY -</w:t>
+      </w:r>
+      <w:r>
+        <w:t>3</w:t>
+      </w:r>
+    </w:p>
+    <w:p>
+      <w:r>
+        <w:t>1.</w:t>
+      </w:r>
+      <w:r>
+        <w:t>Enforced schema validation at schema layer also</w:t>
+      </w:r>
+    </w:p>
+    <w:p>
+      <w:r>
+        <w:t>2.</w:t>
+      </w:r>
+      <w:r>
+        <w:t>so for now skiping transtions check and ttl implemenation at database level,</w:t>
+      </w:r>
+    </w:p>
+    <w:p/>
     <w:p>
       <w:pPr>
         <w:rPr>
@@ -10324,6 +10032,7 @@
   <w:style w:type="character" w:default="1" w:styleId="DefaultParagraphFont">
     <w:name w:val="Default Paragraph Font"/>
     <w:uiPriority w:val="1"/>
+    <w:semiHidden/>
     <w:unhideWhenUsed/>
   </w:style>
   <w:style w:type="table" w:default="1" w:styleId="TableNormal">

</xml_diff>

<commit_message>
feature 3 plan added
</commit_message>
<xml_diff>
--- a/personal_docs/Daily Updates.docx
+++ b/personal_docs/Daily Updates.docx
@@ -79,8 +79,13 @@
         <w:t>✅</w:t>
       </w:r>
       <w:r>
-        <w:t xml:space="preserve"> Compatible with requirements.txt or pyproject.toml</w:t>
-      </w:r>
+        <w:t xml:space="preserve"> Compatible with requirements.txt or </w:t>
+      </w:r>
+      <w:proofErr w:type="gramStart"/>
+      <w:r>
+        <w:t>pyproject.toml</w:t>
+      </w:r>
+      <w:proofErr w:type="gramEnd"/>
     </w:p>
     <w:p>
       <w:pPr>
@@ -136,12 +141,33 @@
           <w:b/>
           <w:bCs/>
         </w:rPr>
-        <w:t xml:space="preserve"> What is pyproject.toml?</w:t>
-      </w:r>
-    </w:p>
-    <w:p>
-      <w:r>
-        <w:t xml:space="preserve">pyproject.toml is the </w:t>
+        <w:t xml:space="preserve"> What is </w:t>
+      </w:r>
+      <w:proofErr w:type="gramStart"/>
+      <w:r>
+        <w:rPr>
+          <w:b/>
+          <w:bCs/>
+        </w:rPr>
+        <w:t>pyproject.toml</w:t>
+      </w:r>
+      <w:proofErr w:type="gramEnd"/>
+      <w:r>
+        <w:rPr>
+          <w:b/>
+          <w:bCs/>
+        </w:rPr>
+        <w:t>?</w:t>
+      </w:r>
+    </w:p>
+    <w:p>
+      <w:proofErr w:type="gramStart"/>
+      <w:r>
+        <w:t>pyproject.toml</w:t>
+      </w:r>
+      <w:proofErr w:type="gramEnd"/>
+      <w:r>
+        <w:t xml:space="preserve"> is the </w:t>
       </w:r>
       <w:r>
         <w:rPr>
@@ -155,7 +181,15 @@
       </w:r>
       <w:r>
         <w:br/>
-        <w:t>Think of it like the package.json of Python.</w:t>
+        <w:t xml:space="preserve">Think of it like the </w:t>
+      </w:r>
+      <w:proofErr w:type="gramStart"/>
+      <w:r>
+        <w:t>package.json</w:t>
+      </w:r>
+      <w:proofErr w:type="gramEnd"/>
+      <w:r>
+        <w:t xml:space="preserve"> of Python.</w:t>
       </w:r>
     </w:p>
     <w:p>
@@ -273,7 +307,23 @@
           <w:b/>
           <w:bCs/>
         </w:rPr>
-        <w:t xml:space="preserve"> Step 2: Production-Grade Python Environment Setup (with uv and pyproject.toml)</w:t>
+        <w:t xml:space="preserve"> Step 2: Production-Grade Python Environment Setup (with uv and </w:t>
+      </w:r>
+      <w:proofErr w:type="gramStart"/>
+      <w:r>
+        <w:rPr>
+          <w:b/>
+          <w:bCs/>
+        </w:rPr>
+        <w:t>pyproject.toml</w:t>
+      </w:r>
+      <w:proofErr w:type="gramEnd"/>
+      <w:r>
+        <w:rPr>
+          <w:b/>
+          <w:bCs/>
+        </w:rPr>
+        <w:t>)</w:t>
       </w:r>
     </w:p>
     <w:p>
@@ -355,7 +405,23 @@
           <w:b/>
           <w:bCs/>
         </w:rPr>
-        <w:t xml:space="preserve"> Created .venv using uv</w:t>
+        <w:t xml:space="preserve"> </w:t>
+      </w:r>
+      <w:proofErr w:type="gramStart"/>
+      <w:r>
+        <w:rPr>
+          <w:b/>
+          <w:bCs/>
+        </w:rPr>
+        <w:t>Created .venv</w:t>
+      </w:r>
+      <w:proofErr w:type="gramEnd"/>
+      <w:r>
+        <w:rPr>
+          <w:b/>
+          <w:bCs/>
+        </w:rPr>
+        <w:t xml:space="preserve"> using uv</w:t>
       </w:r>
     </w:p>
     <w:p>
@@ -379,9 +445,14 @@
       </w:r>
     </w:p>
     <w:p>
+      <w:proofErr w:type="gramStart"/>
       <w:r>
         <w:lastRenderedPageBreak/>
-        <w:t>source .venv/bin/activate</w:t>
+        <w:t>source .venv</w:t>
+      </w:r>
+      <w:proofErr w:type="gramEnd"/>
+      <w:r>
+        <w:t>/bin/activate</w:t>
       </w:r>
     </w:p>
     <w:p>
@@ -418,8 +489,17 @@
           <w:b/>
           <w:bCs/>
         </w:rPr>
-        <w:t xml:space="preserve"> Created pyproject.toml</w:t>
-      </w:r>
+        <w:t xml:space="preserve"> Created </w:t>
+      </w:r>
+      <w:proofErr w:type="gramStart"/>
+      <w:r>
+        <w:rPr>
+          <w:b/>
+          <w:bCs/>
+        </w:rPr>
+        <w:t>pyproject.toml</w:t>
+      </w:r>
+      <w:proofErr w:type="gramEnd"/>
     </w:p>
     <w:p>
       <w:r>
@@ -574,7 +654,15 @@
     </w:p>
     <w:p>
       <w:r>
-        <w:t xml:space="preserve">    "uvicorn[standard]",</w:t>
+        <w:t xml:space="preserve">    "</w:t>
+      </w:r>
+      <w:proofErr w:type="gramStart"/>
+      <w:r>
+        <w:t>uvicorn</w:t>
+      </w:r>
+      <w:proofErr w:type="gramEnd"/>
+      <w:r>
+        <w:t>[standard]",</w:t>
       </w:r>
     </w:p>
     <w:p>
@@ -601,7 +689,15 @@
     <w:p>
       <w:r>
         <w:lastRenderedPageBreak/>
-        <w:t>[project.optional-dependencies]</w:t>
+        <w:t>[</w:t>
+      </w:r>
+      <w:proofErr w:type="gramStart"/>
+      <w:r>
+        <w:t>project.optional</w:t>
+      </w:r>
+      <w:proofErr w:type="gramEnd"/>
+      <w:r>
+        <w:t>-dependencies]</w:t>
       </w:r>
     </w:p>
     <w:p>
@@ -632,7 +728,15 @@
     <w:p/>
     <w:p>
       <w:r>
-        <w:t>[tool.uv]</w:t>
+        <w:t>[</w:t>
+      </w:r>
+      <w:proofErr w:type="gramStart"/>
+      <w:r>
+        <w:t>tool.uv</w:t>
+      </w:r>
+      <w:proofErr w:type="gramEnd"/>
+      <w:r>
+        <w:t>]</w:t>
       </w:r>
     </w:p>
     <w:p>
@@ -643,7 +747,15 @@
     <w:p/>
     <w:p>
       <w:r>
-        <w:t>[tool.black]</w:t>
+        <w:t>[</w:t>
+      </w:r>
+      <w:proofErr w:type="gramStart"/>
+      <w:r>
+        <w:t>tool.black</w:t>
+      </w:r>
+      <w:proofErr w:type="gramEnd"/>
+      <w:r>
+        <w:t>]</w:t>
       </w:r>
     </w:p>
     <w:p>
@@ -654,7 +766,15 @@
     <w:p/>
     <w:p>
       <w:r>
-        <w:t>[tool.ruff]</w:t>
+        <w:t>[</w:t>
+      </w:r>
+      <w:proofErr w:type="gramStart"/>
+      <w:r>
+        <w:t>tool.ruff</w:t>
+      </w:r>
+      <w:proofErr w:type="gramEnd"/>
+      <w:r>
+        <w:t>]</w:t>
       </w:r>
     </w:p>
     <w:p>
@@ -722,8 +842,33 @@
           <w:b/>
           <w:bCs/>
         </w:rPr>
-        <w:t xml:space="preserve"> tool.* in pyproject.toml</w:t>
-      </w:r>
+        <w:t xml:space="preserve"> </w:t>
+      </w:r>
+      <w:proofErr w:type="gramStart"/>
+      <w:r>
+        <w:rPr>
+          <w:b/>
+          <w:bCs/>
+        </w:rPr>
+        <w:t>tool.*</w:t>
+      </w:r>
+      <w:proofErr w:type="gramEnd"/>
+      <w:r>
+        <w:rPr>
+          <w:b/>
+          <w:bCs/>
+        </w:rPr>
+        <w:t xml:space="preserve"> in </w:t>
+      </w:r>
+      <w:proofErr w:type="gramStart"/>
+      <w:r>
+        <w:rPr>
+          <w:b/>
+          <w:bCs/>
+        </w:rPr>
+        <w:t>pyproject.toml</w:t>
+      </w:r>
+      <w:proofErr w:type="gramEnd"/>
     </w:p>
     <w:p>
       <w:r>
@@ -747,8 +892,13 @@
           <w:numId w:val="5"/>
         </w:numPr>
       </w:pPr>
-      <w:r>
-        <w:t>tool.black → sets line length for autoformatting</w:t>
+      <w:proofErr w:type="gramStart"/>
+      <w:r>
+        <w:t>tool.black</w:t>
+      </w:r>
+      <w:proofErr w:type="gramEnd"/>
+      <w:r>
+        <w:t xml:space="preserve"> → sets line length for autoformatting</w:t>
       </w:r>
     </w:p>
     <w:p>
@@ -758,8 +908,13 @@
           <w:numId w:val="5"/>
         </w:numPr>
       </w:pPr>
-      <w:r>
-        <w:t>tool.ruff → sets linter rules for unused imports, formatting, etc.</w:t>
+      <w:proofErr w:type="gramStart"/>
+      <w:r>
+        <w:t>tool.ruff</w:t>
+      </w:r>
+      <w:proofErr w:type="gramEnd"/>
+      <w:r>
+        <w:t xml:space="preserve"> → sets linter rules for unused imports, formatting, etc.</w:t>
       </w:r>
     </w:p>
     <w:p>
@@ -769,8 +924,13 @@
           <w:numId w:val="5"/>
         </w:numPr>
       </w:pPr>
-      <w:r>
-        <w:t>tool.pytest → controls pytest behavior</w:t>
+      <w:proofErr w:type="gramStart"/>
+      <w:r>
+        <w:t>tool.pytest</w:t>
+      </w:r>
+      <w:proofErr w:type="gramEnd"/>
+      <w:r>
+        <w:t xml:space="preserve"> → controls pytest behavior</w:t>
       </w:r>
     </w:p>
     <w:p>
@@ -780,8 +940,21 @@
           <w:numId w:val="5"/>
         </w:numPr>
       </w:pPr>
-      <w:r>
-        <w:t>tool.uv → makes sure .venv/ is local to the project</w:t>
+      <w:proofErr w:type="gramStart"/>
+      <w:r>
+        <w:t>tool.uv</w:t>
+      </w:r>
+      <w:proofErr w:type="gramEnd"/>
+      <w:r>
+        <w:t xml:space="preserve"> → makes </w:t>
+      </w:r>
+      <w:proofErr w:type="gramStart"/>
+      <w:r>
+        <w:t>sure .venv</w:t>
+      </w:r>
+      <w:proofErr w:type="gramEnd"/>
+      <w:r>
+        <w:t>/ is local to the project</w:t>
       </w:r>
     </w:p>
     <w:p>
@@ -824,7 +997,15 @@
     </w:p>
     <w:p>
       <w:r>
-        <w:t>uv pip install .[dev]</w:t>
+        <w:t xml:space="preserve">uv pip </w:t>
+      </w:r>
+      <w:proofErr w:type="gramStart"/>
+      <w:r>
+        <w:t>install .</w:t>
+      </w:r>
+      <w:proofErr w:type="gramEnd"/>
+      <w:r>
+        <w:t>[dev]</w:t>
       </w:r>
     </w:p>
     <w:p>
@@ -840,7 +1021,15 @@
         </w:numPr>
       </w:pPr>
       <w:r>
-        <w:t>Runtime dependencies from [project.dependencies]</w:t>
+        <w:t>Runtime dependencies from [</w:t>
+      </w:r>
+      <w:proofErr w:type="gramStart"/>
+      <w:r>
+        <w:t>project.dependencies</w:t>
+      </w:r>
+      <w:proofErr w:type="gramEnd"/>
+      <w:r>
+        <w:t>]</w:t>
       </w:r>
     </w:p>
     <w:p>
@@ -851,8 +1040,21 @@
         </w:numPr>
       </w:pPr>
       <w:r>
-        <w:t>Dev tools from [project.optional-dependencies].dev</w:t>
-      </w:r>
+        <w:t>Dev tools from [</w:t>
+      </w:r>
+      <w:proofErr w:type="gramStart"/>
+      <w:r>
+        <w:t>project.optional</w:t>
+      </w:r>
+      <w:proofErr w:type="gramEnd"/>
+      <w:r>
+        <w:t>-dependencies</w:t>
+      </w:r>
+      <w:proofErr w:type="gramStart"/>
+      <w:r>
+        <w:t>].dev</w:t>
+      </w:r>
+      <w:proofErr w:type="gramEnd"/>
     </w:p>
     <w:p>
       <w:r>
@@ -1177,8 +1379,13 @@
         </w:numPr>
       </w:pPr>
       <w:r>
-        <w:t>But unlike REST routes (@app.get, @app.post), you use @app.websocket</w:t>
-      </w:r>
+        <w:t>But unlike REST routes (@app.get, @app.post), you use @</w:t>
+      </w:r>
+      <w:proofErr w:type="gramStart"/>
+      <w:r>
+        <w:t>app.websocket</w:t>
+      </w:r>
+      <w:proofErr w:type="gramEnd"/>
     </w:p>
     <w:p>
       <w:pPr>
@@ -1231,7 +1438,39 @@
         <w:t>wait for audio chunks</w:t>
       </w:r>
       <w:r>
-        <w:t xml:space="preserve"> from the client (await websocket.receive_bytes() or .receive_text()).</w:t>
+        <w:t xml:space="preserve"> from the client (await </w:t>
+      </w:r>
+      <w:proofErr w:type="gramStart"/>
+      <w:r>
+        <w:t>websocket.receive</w:t>
+      </w:r>
+      <w:proofErr w:type="gramEnd"/>
+      <w:r>
+        <w:t>_</w:t>
+      </w:r>
+      <w:proofErr w:type="gramStart"/>
+      <w:r>
+        <w:t>bytes(</w:t>
+      </w:r>
+      <w:proofErr w:type="gramEnd"/>
+      <w:r>
+        <w:t xml:space="preserve">) </w:t>
+      </w:r>
+      <w:proofErr w:type="gramStart"/>
+      <w:r>
+        <w:t>or .receive</w:t>
+      </w:r>
+      <w:proofErr w:type="gramEnd"/>
+      <w:r>
+        <w:t>_</w:t>
+      </w:r>
+      <w:proofErr w:type="gramStart"/>
+      <w:r>
+        <w:t>text(</w:t>
+      </w:r>
+      <w:proofErr w:type="gramEnd"/>
+      <w:r>
+        <w:t>)).</w:t>
       </w:r>
     </w:p>
     <w:p>
@@ -1273,7 +1512,23 @@
         <w:t>send back transcription</w:t>
       </w:r>
       <w:r>
-        <w:t xml:space="preserve"> using await websocket.send_text().</w:t>
+        <w:t xml:space="preserve"> using await </w:t>
+      </w:r>
+      <w:proofErr w:type="gramStart"/>
+      <w:r>
+        <w:t>websocket.send</w:t>
+      </w:r>
+      <w:proofErr w:type="gramEnd"/>
+      <w:r>
+        <w:t>_</w:t>
+      </w:r>
+      <w:proofErr w:type="gramStart"/>
+      <w:r>
+        <w:t>text(</w:t>
+      </w:r>
+      <w:proofErr w:type="gramEnd"/>
+      <w:r>
+        <w:t>).</w:t>
       </w:r>
     </w:p>
     <w:p/>
@@ -1388,6 +1643,7 @@
       </w:r>
     </w:p>
     <w:p>
+      <w:proofErr w:type="gramStart"/>
       <w:r>
         <w:lastRenderedPageBreak/>
         <w:t>S</w:t>
@@ -1395,6 +1651,7 @@
       <w:r>
         <w:t>o</w:t>
       </w:r>
+      <w:proofErr w:type="gramEnd"/>
       <w:r>
         <w:t xml:space="preserve"> we need </w:t>
       </w:r>
@@ -1419,6 +1676,7 @@
           <w:szCs w:val="72"/>
         </w:rPr>
       </w:pPr>
+      <w:proofErr w:type="gramStart"/>
       <w:r>
         <w:rPr>
           <w:b/>
@@ -1426,7 +1684,17 @@
           <w:sz w:val="72"/>
           <w:szCs w:val="72"/>
         </w:rPr>
-        <w:t>So we need a speaker phone</w:t>
+        <w:t>So</w:t>
+      </w:r>
+      <w:proofErr w:type="gramEnd"/>
+      <w:r>
+        <w:rPr>
+          <w:b/>
+          <w:bCs/>
+          <w:sz w:val="72"/>
+          <w:szCs w:val="72"/>
+        </w:rPr>
+        <w:t xml:space="preserve"> we need a speaker phone</w:t>
       </w:r>
     </w:p>
     <w:p>
@@ -1437,8 +1705,21 @@
       </w:hyperlink>
     </w:p>
     <w:p>
-      <w:r>
-        <w:t>so I have ordered this I think this would be cool to play around and learn , so that we do and cook amazing stuff …intersting times ahead</w:t>
+      <w:proofErr w:type="gramStart"/>
+      <w:r>
+        <w:t>so</w:t>
+      </w:r>
+      <w:proofErr w:type="gramEnd"/>
+      <w:r>
+        <w:t xml:space="preserve"> I have ordered this I think this would be cool to play around and </w:t>
+      </w:r>
+      <w:proofErr w:type="gramStart"/>
+      <w:r>
+        <w:t>learn ,</w:t>
+      </w:r>
+      <w:proofErr w:type="gramEnd"/>
+      <w:r>
+        <w:t xml:space="preserve"> so that we do and cook amazing stuff …intersting times ahead</w:t>
       </w:r>
     </w:p>
     <w:p>
@@ -1461,15 +1742,28 @@
     </w:p>
     <w:p>
       <w:r>
-        <w:t>Started with a small recap on design I mean static method and class method were used in one project just saw that , back to work now</w:t>
+        <w:t xml:space="preserve">Started with a small recap on design I mean static method and class method were used in one project just saw </w:t>
+      </w:r>
+      <w:proofErr w:type="gramStart"/>
+      <w:r>
+        <w:t>that ,</w:t>
+      </w:r>
+      <w:proofErr w:type="gramEnd"/>
+      <w:r>
+        <w:t xml:space="preserve"> back to work now</w:t>
       </w:r>
       <w:r>
         <w:t>.</w:t>
       </w:r>
     </w:p>
     <w:p>
-      <w:r>
-        <w:t>So feature 1 will be something like this</w:t>
+      <w:proofErr w:type="gramStart"/>
+      <w:r>
+        <w:t>So</w:t>
+      </w:r>
+      <w:proofErr w:type="gramEnd"/>
+      <w:r>
+        <w:t xml:space="preserve"> feature 1 will be something like this</w:t>
       </w:r>
     </w:p>
     <w:p>
@@ -3273,6 +3567,7 @@
           <w:bCs/>
         </w:rPr>
       </w:pPr>
+      <w:proofErr w:type="gramStart"/>
       <w:r>
         <w:rPr>
           <w:b/>
@@ -3280,6 +3575,7 @@
         </w:rPr>
         <w:t>So</w:t>
       </w:r>
+      <w:proofErr w:type="gramEnd"/>
       <w:r>
         <w:rPr>
           <w:b/>
@@ -3434,7 +3730,15 @@
         </w:numPr>
       </w:pPr>
       <w:r>
-        <w:t>utc_now() returns tz-aware UTC</w:t>
+        <w:t>utc_</w:t>
+      </w:r>
+      <w:proofErr w:type="gramStart"/>
+      <w:r>
+        <w:t>now(</w:t>
+      </w:r>
+      <w:proofErr w:type="gramEnd"/>
+      <w:r>
+        <w:t>) returns tz-aware UTC</w:t>
       </w:r>
     </w:p>
     <w:p>
@@ -3970,15 +4274,1763 @@
         <w:t>so for now skiping transtions check and ttl implemenation at database level,</w:t>
       </w:r>
     </w:p>
-    <w:p/>
-    <w:p>
-      <w:pPr>
-        <w:rPr>
-          <w:b/>
-          <w:bCs/>
-          <w:sz w:val="72"/>
-          <w:szCs w:val="72"/>
-          <w:u w:val="single"/>
+    <w:p>
+      <w:r>
+        <w:t>3.</w:t>
+      </w:r>
+      <w:r>
+        <w:t>so design will be -&gt;</w:t>
+      </w:r>
+    </w:p>
+    <w:p>
+      <w:pPr>
+        <w:rPr>
+          <w:b/>
+          <w:bCs/>
+          <w:color w:val="EE0000"/>
+          <w:sz w:val="52"/>
+          <w:szCs w:val="52"/>
+          <w:highlight w:val="yellow"/>
+        </w:rPr>
+      </w:pPr>
+      <w:r>
+        <w:rPr>
+          <w:b/>
+          <w:bCs/>
+          <w:color w:val="EE0000"/>
+          <w:sz w:val="52"/>
+          <w:szCs w:val="52"/>
+          <w:highlight w:val="yellow"/>
+        </w:rPr>
+        <w:t xml:space="preserve">Doctor Session: Doctor creates session → Records audio → Real-time transcription → Audio stored in Blob → Transcript chunked → Embeddings created → </w:t>
+      </w:r>
+    </w:p>
+    <w:p>
+      <w:pPr>
+        <w:rPr>
+          <w:b/>
+          <w:bCs/>
+          <w:color w:val="EE0000"/>
+          <w:sz w:val="52"/>
+          <w:szCs w:val="52"/>
+        </w:rPr>
+      </w:pPr>
+      <w:r>
+        <w:rPr>
+          <w:b/>
+          <w:bCs/>
+          <w:color w:val="EE0000"/>
+          <w:sz w:val="52"/>
+          <w:szCs w:val="52"/>
+          <w:highlight w:val="yellow"/>
+        </w:rPr>
+        <w:lastRenderedPageBreak/>
+        <w:t>Chunks stored in MongoDB with vectors → Session completed → Patient notified via WhatsApp Patient Query: Patient asks question via WhatsApp → Query embedding created → Vector search in MongoDB (filter by session_id) → Relevant transcript chunks retrieved → LLM generates response with context → Reply sent to WhatsApp</w:t>
+      </w:r>
+    </w:p>
+    <w:p>
+      <w:pPr>
+        <w:rPr>
+          <w:b/>
+          <w:bCs/>
+          <w:sz w:val="32"/>
+          <w:szCs w:val="32"/>
+        </w:rPr>
+      </w:pPr>
+      <w:r>
+        <w:rPr>
+          <w:b/>
+          <w:bCs/>
+          <w:sz w:val="32"/>
+          <w:szCs w:val="32"/>
+        </w:rPr>
+        <w:t>sessions: {session metadata}</w:t>
+      </w:r>
+    </w:p>
+    <w:p>
+      <w:pPr>
+        <w:rPr>
+          <w:b/>
+          <w:bCs/>
+          <w:sz w:val="32"/>
+          <w:szCs w:val="32"/>
+        </w:rPr>
+      </w:pPr>
+      <w:r>
+        <w:rPr>
+          <w:b/>
+          <w:bCs/>
+          <w:sz w:val="32"/>
+          <w:szCs w:val="32"/>
+        </w:rPr>
+        <w:t>transcript_chunks: {</w:t>
+      </w:r>
+    </w:p>
+    <w:p>
+      <w:pPr>
+        <w:rPr>
+          <w:b/>
+          <w:bCs/>
+          <w:sz w:val="32"/>
+          <w:szCs w:val="32"/>
+        </w:rPr>
+      </w:pPr>
+      <w:r>
+        <w:rPr>
+          <w:b/>
+          <w:bCs/>
+          <w:sz w:val="32"/>
+          <w:szCs w:val="32"/>
+        </w:rPr>
+        <w:t xml:space="preserve">  session_id,</w:t>
+      </w:r>
+    </w:p>
+    <w:p>
+      <w:pPr>
+        <w:rPr>
+          <w:b/>
+          <w:bCs/>
+          <w:sz w:val="32"/>
+          <w:szCs w:val="32"/>
+        </w:rPr>
+      </w:pPr>
+      <w:r>
+        <w:rPr>
+          <w:b/>
+          <w:bCs/>
+          <w:sz w:val="32"/>
+          <w:szCs w:val="32"/>
+        </w:rPr>
+        <w:t xml:space="preserve">  patient_whatsapp_</w:t>
+      </w:r>
+      <w:proofErr w:type="gramStart"/>
+      <w:r>
+        <w:rPr>
+          <w:b/>
+          <w:bCs/>
+          <w:sz w:val="32"/>
+          <w:szCs w:val="32"/>
+        </w:rPr>
+        <w:t>number,  /</w:t>
+      </w:r>
+      <w:proofErr w:type="gramEnd"/>
+      <w:r>
+        <w:rPr>
+          <w:b/>
+          <w:bCs/>
+          <w:sz w:val="32"/>
+          <w:szCs w:val="32"/>
+        </w:rPr>
+        <w:t>/ for filtering</w:t>
+      </w:r>
+    </w:p>
+    <w:p>
+      <w:pPr>
+        <w:rPr>
+          <w:b/>
+          <w:bCs/>
+          <w:sz w:val="32"/>
+          <w:szCs w:val="32"/>
+        </w:rPr>
+      </w:pPr>
+      <w:r>
+        <w:rPr>
+          <w:b/>
+          <w:bCs/>
+          <w:sz w:val="32"/>
+          <w:szCs w:val="32"/>
+        </w:rPr>
+        <w:t xml:space="preserve">  chunk_text,</w:t>
+      </w:r>
+    </w:p>
+    <w:p>
+      <w:pPr>
+        <w:rPr>
+          <w:b/>
+          <w:bCs/>
+          <w:sz w:val="32"/>
+          <w:szCs w:val="32"/>
+        </w:rPr>
+      </w:pPr>
+      <w:r>
+        <w:rPr>
+          <w:b/>
+          <w:bCs/>
+          <w:sz w:val="32"/>
+          <w:szCs w:val="32"/>
+        </w:rPr>
+        <w:t xml:space="preserve">  embedding: [vector],</w:t>
+      </w:r>
+    </w:p>
+    <w:p>
+      <w:pPr>
+        <w:rPr>
+          <w:b/>
+          <w:bCs/>
+          <w:sz w:val="32"/>
+          <w:szCs w:val="32"/>
+        </w:rPr>
+      </w:pPr>
+      <w:r>
+        <w:rPr>
+          <w:b/>
+          <w:bCs/>
+          <w:sz w:val="32"/>
+          <w:szCs w:val="32"/>
+        </w:rPr>
+        <w:t xml:space="preserve">  timestamp,</w:t>
+      </w:r>
+    </w:p>
+    <w:p>
+      <w:pPr>
+        <w:rPr>
+          <w:b/>
+          <w:bCs/>
+          <w:sz w:val="32"/>
+          <w:szCs w:val="32"/>
+        </w:rPr>
+      </w:pPr>
+      <w:r>
+        <w:rPr>
+          <w:b/>
+          <w:bCs/>
+          <w:sz w:val="32"/>
+          <w:szCs w:val="32"/>
+        </w:rPr>
+        <w:t xml:space="preserve">  chunk_index</w:t>
+      </w:r>
+    </w:p>
+    <w:p>
+      <w:pPr>
+        <w:rPr>
+          <w:b/>
+          <w:bCs/>
+          <w:sz w:val="32"/>
+          <w:szCs w:val="32"/>
+        </w:rPr>
+      </w:pPr>
+      <w:r>
+        <w:rPr>
+          <w:b/>
+          <w:bCs/>
+          <w:sz w:val="32"/>
+          <w:szCs w:val="32"/>
+        </w:rPr>
+        <w:t>}</w:t>
+      </w:r>
+    </w:p>
+    <w:p>
+      <w:pPr>
+        <w:rPr>
+          <w:b/>
+          <w:bCs/>
+          <w:sz w:val="32"/>
+          <w:szCs w:val="32"/>
+        </w:rPr>
+      </w:pPr>
+      <w:r>
+        <w:rPr>
+          <w:b/>
+          <w:bCs/>
+          <w:sz w:val="32"/>
+          <w:szCs w:val="32"/>
+        </w:rPr>
+        <w:t>conversations: {whatsapp message history}</w:t>
+      </w:r>
+    </w:p>
+    <w:p>
+      <w:pPr>
+        <w:rPr>
+          <w:b/>
+          <w:bCs/>
+          <w:sz w:val="32"/>
+          <w:szCs w:val="32"/>
+        </w:rPr>
+      </w:pPr>
+      <w:r>
+        <w:rPr>
+          <w:rFonts w:ascii="Segoe UI Emoji" w:hAnsi="Segoe UI Emoji" w:cs="Segoe UI Emoji"/>
+          <w:b/>
+          <w:bCs/>
+          <w:sz w:val="32"/>
+          <w:szCs w:val="32"/>
+        </w:rPr>
+        <w:t>🎯</w:t>
+      </w:r>
+      <w:r>
+        <w:rPr>
+          <w:b/>
+          <w:bCs/>
+          <w:sz w:val="32"/>
+          <w:szCs w:val="32"/>
+        </w:rPr>
+        <w:t xml:space="preserve"> FEATURE OVERVIEW</w:t>
+      </w:r>
+    </w:p>
+    <w:p>
+      <w:pPr>
+        <w:rPr>
+          <w:b/>
+          <w:bCs/>
+          <w:sz w:val="32"/>
+          <w:szCs w:val="32"/>
+        </w:rPr>
+      </w:pPr>
+      <w:r>
+        <w:rPr>
+          <w:b/>
+          <w:bCs/>
+          <w:sz w:val="32"/>
+          <w:szCs w:val="32"/>
+        </w:rPr>
+        <w:lastRenderedPageBreak/>
+        <w:t>Core Feature: Real-time audio recording with live transcription during doctor consultations</w:t>
+      </w:r>
+    </w:p>
+    <w:p>
+      <w:pPr>
+        <w:rPr>
+          <w:b/>
+          <w:bCs/>
+          <w:sz w:val="32"/>
+          <w:szCs w:val="32"/>
+        </w:rPr>
+      </w:pPr>
+      <w:r>
+        <w:rPr>
+          <w:b/>
+          <w:bCs/>
+          <w:sz w:val="32"/>
+          <w:szCs w:val="32"/>
+        </w:rPr>
+        <w:t>User Journey: Doctor opens existing session → Clicks "Start Recording" → Speaks during consultation → Sees live transcript appear → Clicks "Stop Recording" → Session automatically completed with full transcript stored</w:t>
+      </w:r>
+    </w:p>
+    <w:p>
+      <w:pPr>
+        <w:rPr>
+          <w:b/>
+          <w:bCs/>
+          <w:sz w:val="32"/>
+          <w:szCs w:val="32"/>
+        </w:rPr>
+      </w:pPr>
+      <w:r>
+        <w:rPr>
+          <w:b/>
+          <w:bCs/>
+          <w:sz w:val="32"/>
+          <w:szCs w:val="32"/>
+        </w:rPr>
+        <w:pict w14:anchorId="79F41B83">
+          <v:rect id="_x0000_i1057" style="width:0;height:1.5pt" o:hralign="center" o:hrstd="t" o:hr="t" fillcolor="#a0a0a0" stroked="f"/>
+        </w:pict>
+      </w:r>
+    </w:p>
+    <w:p>
+      <w:pPr>
+        <w:rPr>
+          <w:b/>
+          <w:bCs/>
+          <w:sz w:val="32"/>
+          <w:szCs w:val="32"/>
+        </w:rPr>
+      </w:pPr>
+      <w:r>
+        <w:rPr>
+          <w:rFonts w:ascii="Segoe UI Emoji" w:hAnsi="Segoe UI Emoji" w:cs="Segoe UI Emoji"/>
+          <w:b/>
+          <w:bCs/>
+          <w:sz w:val="32"/>
+          <w:szCs w:val="32"/>
+        </w:rPr>
+        <w:t>✨</w:t>
+      </w:r>
+      <w:r>
+        <w:rPr>
+          <w:b/>
+          <w:bCs/>
+          <w:sz w:val="32"/>
+          <w:szCs w:val="32"/>
+        </w:rPr>
+        <w:t xml:space="preserve"> KEY FEATURES</w:t>
+      </w:r>
+    </w:p>
+    <w:p>
+      <w:pPr>
+        <w:rPr>
+          <w:b/>
+          <w:bCs/>
+          <w:sz w:val="32"/>
+          <w:szCs w:val="32"/>
+        </w:rPr>
+      </w:pPr>
+      <w:r>
+        <w:rPr>
+          <w:b/>
+          <w:bCs/>
+          <w:sz w:val="32"/>
+          <w:szCs w:val="32"/>
+        </w:rPr>
+        <w:t>Feature 1: Recording Session Control</w:t>
+      </w:r>
+    </w:p>
+    <w:p>
+      <w:pPr>
+        <w:numPr>
+          <w:ilvl w:val="0"/>
+          <w:numId w:val="39"/>
+        </w:numPr>
+        <w:rPr>
+          <w:b/>
+          <w:bCs/>
+          <w:sz w:val="32"/>
+          <w:szCs w:val="32"/>
+        </w:rPr>
+      </w:pPr>
+      <w:r>
+        <w:rPr>
+          <w:b/>
+          <w:bCs/>
+          <w:sz w:val="32"/>
+          <w:szCs w:val="32"/>
+        </w:rPr>
+        <w:t>Start Recording - Initiate recording for a specific session</w:t>
+      </w:r>
+    </w:p>
+    <w:p>
+      <w:pPr>
+        <w:numPr>
+          <w:ilvl w:val="0"/>
+          <w:numId w:val="39"/>
+        </w:numPr>
+        <w:rPr>
+          <w:b/>
+          <w:bCs/>
+          <w:sz w:val="32"/>
+          <w:szCs w:val="32"/>
+        </w:rPr>
+      </w:pPr>
+      <w:r>
+        <w:rPr>
+          <w:b/>
+          <w:bCs/>
+          <w:sz w:val="32"/>
+          <w:szCs w:val="32"/>
+        </w:rPr>
+        <w:t>Stop Recording - End recording and finalize transcript</w:t>
+      </w:r>
+    </w:p>
+    <w:p>
+      <w:pPr>
+        <w:numPr>
+          <w:ilvl w:val="0"/>
+          <w:numId w:val="39"/>
+        </w:numPr>
+        <w:rPr>
+          <w:b/>
+          <w:bCs/>
+          <w:sz w:val="32"/>
+          <w:szCs w:val="32"/>
+        </w:rPr>
+      </w:pPr>
+      <w:r>
+        <w:rPr>
+          <w:b/>
+          <w:bCs/>
+          <w:sz w:val="32"/>
+          <w:szCs w:val="32"/>
+        </w:rPr>
+        <w:t>Recording Status - Check if session is currently recording</w:t>
+      </w:r>
+    </w:p>
+    <w:p>
+      <w:pPr>
+        <w:numPr>
+          <w:ilvl w:val="0"/>
+          <w:numId w:val="39"/>
+        </w:numPr>
+        <w:rPr>
+          <w:b/>
+          <w:bCs/>
+          <w:sz w:val="32"/>
+          <w:szCs w:val="32"/>
+        </w:rPr>
+      </w:pPr>
+      <w:r>
+        <w:rPr>
+          <w:b/>
+          <w:bCs/>
+          <w:sz w:val="32"/>
+          <w:szCs w:val="32"/>
+        </w:rPr>
+        <w:t>Session Validation - Ensure only one recording per session</w:t>
+      </w:r>
+    </w:p>
+    <w:p>
+      <w:pPr>
+        <w:numPr>
+          <w:ilvl w:val="0"/>
+          <w:numId w:val="39"/>
+        </w:numPr>
+        <w:rPr>
+          <w:b/>
+          <w:bCs/>
+          <w:sz w:val="32"/>
+          <w:szCs w:val="32"/>
+        </w:rPr>
+      </w:pPr>
+      <w:r>
+        <w:rPr>
+          <w:b/>
+          <w:bCs/>
+          <w:sz w:val="32"/>
+          <w:szCs w:val="32"/>
+        </w:rPr>
+        <w:t>Error Recovery - Handle recording failures gracefully</w:t>
+      </w:r>
+    </w:p>
+    <w:p>
+      <w:pPr>
+        <w:rPr>
+          <w:b/>
+          <w:bCs/>
+          <w:sz w:val="32"/>
+          <w:szCs w:val="32"/>
+        </w:rPr>
+      </w:pPr>
+      <w:r>
+        <w:rPr>
+          <w:b/>
+          <w:bCs/>
+          <w:sz w:val="32"/>
+          <w:szCs w:val="32"/>
+        </w:rPr>
+        <w:t>Feature 2: Real-Time Audio Streaming</w:t>
+      </w:r>
+    </w:p>
+    <w:p>
+      <w:pPr>
+        <w:numPr>
+          <w:ilvl w:val="0"/>
+          <w:numId w:val="40"/>
+        </w:numPr>
+        <w:rPr>
+          <w:b/>
+          <w:bCs/>
+          <w:sz w:val="32"/>
+          <w:szCs w:val="32"/>
+        </w:rPr>
+      </w:pPr>
+      <w:r>
+        <w:rPr>
+          <w:b/>
+          <w:bCs/>
+          <w:sz w:val="32"/>
+          <w:szCs w:val="32"/>
+        </w:rPr>
+        <w:t>Live Audio Transmission - Stream audio from mobile to server in real-time</w:t>
+      </w:r>
+    </w:p>
+    <w:p>
+      <w:pPr>
+        <w:numPr>
+          <w:ilvl w:val="0"/>
+          <w:numId w:val="40"/>
+        </w:numPr>
+        <w:rPr>
+          <w:b/>
+          <w:bCs/>
+          <w:sz w:val="32"/>
+          <w:szCs w:val="32"/>
+        </w:rPr>
+      </w:pPr>
+      <w:r>
+        <w:rPr>
+          <w:b/>
+          <w:bCs/>
+          <w:sz w:val="32"/>
+          <w:szCs w:val="32"/>
+        </w:rPr>
+        <w:t>Audio Chunking - Process audio in small segments for responsiveness</w:t>
+      </w:r>
+    </w:p>
+    <w:p>
+      <w:pPr>
+        <w:numPr>
+          <w:ilvl w:val="0"/>
+          <w:numId w:val="40"/>
+        </w:numPr>
+        <w:rPr>
+          <w:b/>
+          <w:bCs/>
+          <w:sz w:val="32"/>
+          <w:szCs w:val="32"/>
+        </w:rPr>
+      </w:pPr>
+      <w:r>
+        <w:rPr>
+          <w:b/>
+          <w:bCs/>
+          <w:sz w:val="32"/>
+          <w:szCs w:val="32"/>
+        </w:rPr>
+        <w:t>Connection Management - Maintain stable WebSocket connections</w:t>
+      </w:r>
+    </w:p>
+    <w:p>
+      <w:pPr>
+        <w:numPr>
+          <w:ilvl w:val="0"/>
+          <w:numId w:val="40"/>
+        </w:numPr>
+        <w:rPr>
+          <w:b/>
+          <w:bCs/>
+          <w:sz w:val="32"/>
+          <w:szCs w:val="32"/>
+        </w:rPr>
+      </w:pPr>
+      <w:r>
+        <w:rPr>
+          <w:b/>
+          <w:bCs/>
+          <w:sz w:val="32"/>
+          <w:szCs w:val="32"/>
+        </w:rPr>
+        <w:t>Auto-Reconnection - Recover from network interruptions automatically</w:t>
+      </w:r>
+    </w:p>
+    <w:p>
+      <w:pPr>
+        <w:numPr>
+          <w:ilvl w:val="0"/>
+          <w:numId w:val="40"/>
+        </w:numPr>
+        <w:rPr>
+          <w:b/>
+          <w:bCs/>
+          <w:sz w:val="32"/>
+          <w:szCs w:val="32"/>
+        </w:rPr>
+      </w:pPr>
+      <w:r>
+        <w:rPr>
+          <w:b/>
+          <w:bCs/>
+          <w:sz w:val="32"/>
+          <w:szCs w:val="32"/>
+        </w:rPr>
+        <w:t>Buffer Management - Handle audio data efficiently without memory issues</w:t>
+      </w:r>
+    </w:p>
+    <w:p>
+      <w:pPr>
+        <w:rPr>
+          <w:b/>
+          <w:bCs/>
+          <w:sz w:val="32"/>
+          <w:szCs w:val="32"/>
+        </w:rPr>
+      </w:pPr>
+      <w:r>
+        <w:rPr>
+          <w:b/>
+          <w:bCs/>
+          <w:sz w:val="32"/>
+          <w:szCs w:val="32"/>
+        </w:rPr>
+        <w:lastRenderedPageBreak/>
+        <w:t>Feature 3: Live Transcription</w:t>
+      </w:r>
+    </w:p>
+    <w:p>
+      <w:pPr>
+        <w:numPr>
+          <w:ilvl w:val="0"/>
+          <w:numId w:val="41"/>
+        </w:numPr>
+        <w:rPr>
+          <w:b/>
+          <w:bCs/>
+          <w:sz w:val="32"/>
+          <w:szCs w:val="32"/>
+        </w:rPr>
+      </w:pPr>
+      <w:r>
+        <w:rPr>
+          <w:b/>
+          <w:bCs/>
+          <w:sz w:val="32"/>
+          <w:szCs w:val="32"/>
+        </w:rPr>
+        <w:t>Real-Time Processing - Convert audio to text as doctor speaks</w:t>
+      </w:r>
+    </w:p>
+    <w:p>
+      <w:pPr>
+        <w:numPr>
+          <w:ilvl w:val="0"/>
+          <w:numId w:val="41"/>
+        </w:numPr>
+        <w:rPr>
+          <w:b/>
+          <w:bCs/>
+          <w:sz w:val="32"/>
+          <w:szCs w:val="32"/>
+        </w:rPr>
+      </w:pPr>
+      <w:r>
+        <w:rPr>
+          <w:b/>
+          <w:bCs/>
+          <w:sz w:val="32"/>
+          <w:szCs w:val="32"/>
+        </w:rPr>
+        <w:t>Partial Updates - Show transcript updates immediately on mobile screen</w:t>
+      </w:r>
+    </w:p>
+    <w:p>
+      <w:pPr>
+        <w:numPr>
+          <w:ilvl w:val="0"/>
+          <w:numId w:val="41"/>
+        </w:numPr>
+        <w:rPr>
+          <w:b/>
+          <w:bCs/>
+          <w:sz w:val="32"/>
+          <w:szCs w:val="32"/>
+        </w:rPr>
+      </w:pPr>
+      <w:r>
+        <w:rPr>
+          <w:b/>
+          <w:bCs/>
+          <w:sz w:val="32"/>
+          <w:szCs w:val="32"/>
+        </w:rPr>
+        <w:t>Final Correction - Replace rough live transcript with accurate final version</w:t>
+      </w:r>
+    </w:p>
+    <w:p>
+      <w:pPr>
+        <w:numPr>
+          <w:ilvl w:val="0"/>
+          <w:numId w:val="41"/>
+        </w:numPr>
+        <w:rPr>
+          <w:b/>
+          <w:bCs/>
+          <w:sz w:val="32"/>
+          <w:szCs w:val="32"/>
+        </w:rPr>
+      </w:pPr>
+      <w:r>
+        <w:rPr>
+          <w:b/>
+          <w:bCs/>
+          <w:sz w:val="32"/>
+          <w:szCs w:val="32"/>
+        </w:rPr>
+        <w:t>Multi-Language Support - Handle different languages if needed</w:t>
+      </w:r>
+    </w:p>
+    <w:p>
+      <w:pPr>
+        <w:numPr>
+          <w:ilvl w:val="0"/>
+          <w:numId w:val="41"/>
+        </w:numPr>
+        <w:rPr>
+          <w:b/>
+          <w:bCs/>
+          <w:sz w:val="32"/>
+          <w:szCs w:val="32"/>
+        </w:rPr>
+      </w:pPr>
+      <w:r>
+        <w:rPr>
+          <w:b/>
+          <w:bCs/>
+          <w:sz w:val="32"/>
+          <w:szCs w:val="32"/>
+        </w:rPr>
+        <w:t>Quality Optimization - Balance speed vs accuracy for medical context</w:t>
+      </w:r>
+    </w:p>
+    <w:p>
+      <w:pPr>
+        <w:rPr>
+          <w:b/>
+          <w:bCs/>
+          <w:sz w:val="32"/>
+          <w:szCs w:val="32"/>
+        </w:rPr>
+      </w:pPr>
+      <w:r>
+        <w:rPr>
+          <w:b/>
+          <w:bCs/>
+          <w:sz w:val="32"/>
+          <w:szCs w:val="32"/>
+        </w:rPr>
+        <w:t>Feature 4: Audio Storage &amp; Management</w:t>
+      </w:r>
+    </w:p>
+    <w:p>
+      <w:pPr>
+        <w:numPr>
+          <w:ilvl w:val="0"/>
+          <w:numId w:val="42"/>
+        </w:numPr>
+        <w:rPr>
+          <w:b/>
+          <w:bCs/>
+          <w:sz w:val="32"/>
+          <w:szCs w:val="32"/>
+        </w:rPr>
+      </w:pPr>
+      <w:r>
+        <w:rPr>
+          <w:b/>
+          <w:bCs/>
+          <w:sz w:val="32"/>
+          <w:szCs w:val="32"/>
+        </w:rPr>
+        <w:t>Secure Storage - Save audio files to encrypted cloud storage</w:t>
+      </w:r>
+    </w:p>
+    <w:p>
+      <w:pPr>
+        <w:numPr>
+          <w:ilvl w:val="0"/>
+          <w:numId w:val="42"/>
+        </w:numPr>
+        <w:rPr>
+          <w:b/>
+          <w:bCs/>
+          <w:sz w:val="32"/>
+          <w:szCs w:val="32"/>
+        </w:rPr>
+      </w:pPr>
+      <w:r>
+        <w:rPr>
+          <w:b/>
+          <w:bCs/>
+          <w:sz w:val="32"/>
+          <w:szCs w:val="32"/>
+        </w:rPr>
+        <w:t>File Organization - Organize audio by session with proper naming</w:t>
+      </w:r>
+    </w:p>
+    <w:p>
+      <w:pPr>
+        <w:numPr>
+          <w:ilvl w:val="0"/>
+          <w:numId w:val="42"/>
+        </w:numPr>
+        <w:rPr>
+          <w:b/>
+          <w:bCs/>
+          <w:sz w:val="32"/>
+          <w:szCs w:val="32"/>
+        </w:rPr>
+      </w:pPr>
+      <w:r>
+        <w:rPr>
+          <w:b/>
+          <w:bCs/>
+          <w:sz w:val="32"/>
+          <w:szCs w:val="32"/>
+        </w:rPr>
+        <w:t>Metadata Tracking - Store duration, format, and quality information</w:t>
+      </w:r>
+    </w:p>
+    <w:p>
+      <w:pPr>
+        <w:numPr>
+          <w:ilvl w:val="0"/>
+          <w:numId w:val="42"/>
+        </w:numPr>
+        <w:rPr>
+          <w:b/>
+          <w:bCs/>
+          <w:sz w:val="32"/>
+          <w:szCs w:val="32"/>
+        </w:rPr>
+      </w:pPr>
+      <w:r>
+        <w:rPr>
+          <w:b/>
+          <w:bCs/>
+          <w:sz w:val="32"/>
+          <w:szCs w:val="32"/>
+        </w:rPr>
+        <w:t>Access Control - Ensure only authorized users can access recordings</w:t>
+      </w:r>
+    </w:p>
+    <w:p>
+      <w:pPr>
+        <w:numPr>
+          <w:ilvl w:val="0"/>
+          <w:numId w:val="42"/>
+        </w:numPr>
+        <w:rPr>
+          <w:b/>
+          <w:bCs/>
+          <w:sz w:val="32"/>
+          <w:szCs w:val="32"/>
+        </w:rPr>
+      </w:pPr>
+      <w:r>
+        <w:rPr>
+          <w:b/>
+          <w:bCs/>
+          <w:sz w:val="32"/>
+          <w:szCs w:val="32"/>
+        </w:rPr>
+        <w:t>Cleanup Policies - Automatic deletion of old audio files per compliance</w:t>
+      </w:r>
+    </w:p>
+    <w:p>
+      <w:pPr>
+        <w:rPr>
+          <w:b/>
+          <w:bCs/>
+          <w:sz w:val="32"/>
+          <w:szCs w:val="32"/>
+        </w:rPr>
+      </w:pPr>
+      <w:r>
+        <w:rPr>
+          <w:b/>
+          <w:bCs/>
+          <w:sz w:val="32"/>
+          <w:szCs w:val="32"/>
+        </w:rPr>
+        <w:t>Feature 5: Session Integration</w:t>
+      </w:r>
+    </w:p>
+    <w:p>
+      <w:pPr>
+        <w:numPr>
+          <w:ilvl w:val="0"/>
+          <w:numId w:val="43"/>
+        </w:numPr>
+        <w:rPr>
+          <w:b/>
+          <w:bCs/>
+          <w:sz w:val="32"/>
+          <w:szCs w:val="32"/>
+        </w:rPr>
+      </w:pPr>
+      <w:r>
+        <w:rPr>
+          <w:b/>
+          <w:bCs/>
+          <w:sz w:val="32"/>
+          <w:szCs w:val="32"/>
+        </w:rPr>
+        <w:t>Status Updates - Update session status throughout recording lifecycle</w:t>
+      </w:r>
+    </w:p>
+    <w:p>
+      <w:pPr>
+        <w:numPr>
+          <w:ilvl w:val="0"/>
+          <w:numId w:val="43"/>
+        </w:numPr>
+        <w:rPr>
+          <w:b/>
+          <w:bCs/>
+          <w:sz w:val="32"/>
+          <w:szCs w:val="32"/>
+        </w:rPr>
+      </w:pPr>
+      <w:r>
+        <w:rPr>
+          <w:b/>
+          <w:bCs/>
+          <w:sz w:val="32"/>
+          <w:szCs w:val="32"/>
+        </w:rPr>
+        <w:t>Transcript Storage - Save final transcript to session record</w:t>
+      </w:r>
+    </w:p>
+    <w:p>
+      <w:pPr>
+        <w:numPr>
+          <w:ilvl w:val="0"/>
+          <w:numId w:val="43"/>
+        </w:numPr>
+        <w:rPr>
+          <w:b/>
+          <w:bCs/>
+          <w:sz w:val="32"/>
+          <w:szCs w:val="32"/>
+        </w:rPr>
+      </w:pPr>
+      <w:r>
+        <w:rPr>
+          <w:b/>
+          <w:bCs/>
+          <w:sz w:val="32"/>
+          <w:szCs w:val="32"/>
+        </w:rPr>
+        <w:t>Timeline Tracking - Record start/stop times and duration</w:t>
+      </w:r>
+    </w:p>
+    <w:p>
+      <w:pPr>
+        <w:numPr>
+          <w:ilvl w:val="0"/>
+          <w:numId w:val="43"/>
+        </w:numPr>
+        <w:rPr>
+          <w:b/>
+          <w:bCs/>
+          <w:sz w:val="32"/>
+          <w:szCs w:val="32"/>
+        </w:rPr>
+      </w:pPr>
+      <w:r>
+        <w:rPr>
+          <w:b/>
+          <w:bCs/>
+          <w:sz w:val="32"/>
+          <w:szCs w:val="32"/>
+        </w:rPr>
+        <w:lastRenderedPageBreak/>
+        <w:t>Data Integrity - Ensure all session data remains consistent</w:t>
+      </w:r>
+    </w:p>
+    <w:p>
+      <w:pPr>
+        <w:numPr>
+          <w:ilvl w:val="0"/>
+          <w:numId w:val="43"/>
+        </w:numPr>
+        <w:rPr>
+          <w:b/>
+          <w:bCs/>
+          <w:sz w:val="32"/>
+          <w:szCs w:val="32"/>
+        </w:rPr>
+      </w:pPr>
+      <w:r>
+        <w:rPr>
+          <w:b/>
+          <w:bCs/>
+          <w:sz w:val="32"/>
+          <w:szCs w:val="32"/>
+        </w:rPr>
+        <w:t>Completion Workflow - Automatically mark session as complete when recording ends</w:t>
+      </w:r>
+    </w:p>
+    <w:p>
+      <w:pPr>
+        <w:rPr>
+          <w:b/>
+          <w:bCs/>
+          <w:sz w:val="32"/>
+          <w:szCs w:val="32"/>
+        </w:rPr>
+      </w:pPr>
+      <w:r>
+        <w:rPr>
+          <w:b/>
+          <w:bCs/>
+          <w:sz w:val="32"/>
+          <w:szCs w:val="32"/>
+        </w:rPr>
+        <w:pict w14:anchorId="24D05E70">
+          <v:rect id="_x0000_i1058" style="width:0;height:1.5pt" o:hralign="center" o:hrstd="t" o:hr="t" fillcolor="#a0a0a0" stroked="f"/>
+        </w:pict>
+      </w:r>
+    </w:p>
+    <w:p>
+      <w:pPr>
+        <w:rPr>
+          <w:b/>
+          <w:bCs/>
+          <w:sz w:val="32"/>
+          <w:szCs w:val="32"/>
+        </w:rPr>
+      </w:pPr>
+      <w:r>
+        <w:rPr>
+          <w:rFonts w:ascii="Segoe UI Emoji" w:hAnsi="Segoe UI Emoji" w:cs="Segoe UI Emoji"/>
+          <w:b/>
+          <w:bCs/>
+          <w:sz w:val="32"/>
+          <w:szCs w:val="32"/>
+        </w:rPr>
+        <w:t>🔄</w:t>
+      </w:r>
+      <w:r>
+        <w:rPr>
+          <w:b/>
+          <w:bCs/>
+          <w:sz w:val="32"/>
+          <w:szCs w:val="32"/>
+        </w:rPr>
+        <w:t xml:space="preserve"> FEATURE WORKFLOW</w:t>
+      </w:r>
+    </w:p>
+    <w:p>
+      <w:pPr>
+        <w:rPr>
+          <w:b/>
+          <w:bCs/>
+          <w:sz w:val="32"/>
+          <w:szCs w:val="32"/>
+        </w:rPr>
+      </w:pPr>
+      <w:r>
+        <w:rPr>
+          <w:b/>
+          <w:bCs/>
+          <w:sz w:val="32"/>
+          <w:szCs w:val="32"/>
+        </w:rPr>
+        <w:t>Pre-Recording Phase</w:t>
+      </w:r>
+    </w:p>
+    <w:p>
+      <w:pPr>
+        <w:numPr>
+          <w:ilvl w:val="0"/>
+          <w:numId w:val="44"/>
+        </w:numPr>
+        <w:rPr>
+          <w:b/>
+          <w:bCs/>
+          <w:sz w:val="32"/>
+          <w:szCs w:val="32"/>
+        </w:rPr>
+      </w:pPr>
+      <w:r>
+        <w:rPr>
+          <w:b/>
+          <w:bCs/>
+          <w:sz w:val="32"/>
+          <w:szCs w:val="32"/>
+        </w:rPr>
+        <w:t>Doctor selects existing session from list</w:t>
+      </w:r>
+    </w:p>
+    <w:p>
+      <w:pPr>
+        <w:numPr>
+          <w:ilvl w:val="0"/>
+          <w:numId w:val="44"/>
+        </w:numPr>
+        <w:rPr>
+          <w:b/>
+          <w:bCs/>
+          <w:sz w:val="32"/>
+          <w:szCs w:val="32"/>
+        </w:rPr>
+      </w:pPr>
+      <w:r>
+        <w:rPr>
+          <w:b/>
+          <w:bCs/>
+          <w:sz w:val="32"/>
+          <w:szCs w:val="32"/>
+        </w:rPr>
+        <w:t>System validates session is ready for recording</w:t>
+      </w:r>
+    </w:p>
+    <w:p>
+      <w:pPr>
+        <w:numPr>
+          <w:ilvl w:val="0"/>
+          <w:numId w:val="44"/>
+        </w:numPr>
+        <w:rPr>
+          <w:b/>
+          <w:bCs/>
+          <w:sz w:val="32"/>
+          <w:szCs w:val="32"/>
+        </w:rPr>
+      </w:pPr>
+      <w:r>
+        <w:rPr>
+          <w:b/>
+          <w:bCs/>
+          <w:sz w:val="32"/>
+          <w:szCs w:val="32"/>
+        </w:rPr>
+        <w:t>Mobile app requests microphone permissions</w:t>
+      </w:r>
+    </w:p>
+    <w:p>
+      <w:pPr>
+        <w:numPr>
+          <w:ilvl w:val="0"/>
+          <w:numId w:val="44"/>
+        </w:numPr>
+        <w:rPr>
+          <w:b/>
+          <w:bCs/>
+          <w:sz w:val="32"/>
+          <w:szCs w:val="32"/>
+        </w:rPr>
+      </w:pPr>
+      <w:r>
+        <w:rPr>
+          <w:b/>
+          <w:bCs/>
+          <w:sz w:val="32"/>
+          <w:szCs w:val="32"/>
+        </w:rPr>
+        <w:t>Server prepares recording infrastructure</w:t>
+      </w:r>
+    </w:p>
+    <w:p>
+      <w:pPr>
+        <w:rPr>
+          <w:b/>
+          <w:bCs/>
+          <w:sz w:val="32"/>
+          <w:szCs w:val="32"/>
+        </w:rPr>
+      </w:pPr>
+      <w:r>
+        <w:rPr>
+          <w:b/>
+          <w:bCs/>
+          <w:sz w:val="32"/>
+          <w:szCs w:val="32"/>
+        </w:rPr>
+        <w:t>Recording Initiation</w:t>
+      </w:r>
+    </w:p>
+    <w:p>
+      <w:pPr>
+        <w:numPr>
+          <w:ilvl w:val="0"/>
+          <w:numId w:val="45"/>
+        </w:numPr>
+        <w:rPr>
+          <w:b/>
+          <w:bCs/>
+          <w:sz w:val="32"/>
+          <w:szCs w:val="32"/>
+        </w:rPr>
+      </w:pPr>
+      <w:r>
+        <w:rPr>
+          <w:b/>
+          <w:bCs/>
+          <w:sz w:val="32"/>
+          <w:szCs w:val="32"/>
+        </w:rPr>
+        <w:t>Doctor taps "Start Recording" button</w:t>
+      </w:r>
+    </w:p>
+    <w:p>
+      <w:pPr>
+        <w:numPr>
+          <w:ilvl w:val="0"/>
+          <w:numId w:val="45"/>
+        </w:numPr>
+        <w:rPr>
+          <w:b/>
+          <w:bCs/>
+          <w:sz w:val="32"/>
+          <w:szCs w:val="32"/>
+        </w:rPr>
+      </w:pPr>
+      <w:r>
+        <w:rPr>
+          <w:b/>
+          <w:bCs/>
+          <w:sz w:val="32"/>
+          <w:szCs w:val="32"/>
+        </w:rPr>
+        <w:t>System updates session status to "recording"</w:t>
+      </w:r>
+    </w:p>
+    <w:p>
+      <w:pPr>
+        <w:numPr>
+          <w:ilvl w:val="0"/>
+          <w:numId w:val="45"/>
+        </w:numPr>
+        <w:rPr>
+          <w:b/>
+          <w:bCs/>
+          <w:sz w:val="32"/>
+          <w:szCs w:val="32"/>
+        </w:rPr>
+      </w:pPr>
+      <w:r>
+        <w:rPr>
+          <w:b/>
+          <w:bCs/>
+          <w:sz w:val="32"/>
+          <w:szCs w:val="32"/>
+        </w:rPr>
+        <w:t>WebSocket connection established for audio streaming</w:t>
+      </w:r>
+    </w:p>
+    <w:p>
+      <w:pPr>
+        <w:numPr>
+          <w:ilvl w:val="0"/>
+          <w:numId w:val="45"/>
+        </w:numPr>
+        <w:rPr>
+          <w:b/>
+          <w:bCs/>
+          <w:sz w:val="32"/>
+          <w:szCs w:val="32"/>
+        </w:rPr>
+      </w:pPr>
+      <w:r>
+        <w:rPr>
+          <w:b/>
+          <w:bCs/>
+          <w:sz w:val="32"/>
+          <w:szCs w:val="32"/>
+        </w:rPr>
+        <w:t>Mobile begins capturing and streaming audio</w:t>
+      </w:r>
+    </w:p>
+    <w:p>
+      <w:pPr>
+        <w:numPr>
+          <w:ilvl w:val="0"/>
+          <w:numId w:val="45"/>
+        </w:numPr>
+        <w:rPr>
+          <w:b/>
+          <w:bCs/>
+          <w:sz w:val="32"/>
+          <w:szCs w:val="32"/>
+        </w:rPr>
+      </w:pPr>
+      <w:r>
+        <w:rPr>
+          <w:b/>
+          <w:bCs/>
+          <w:sz w:val="32"/>
+          <w:szCs w:val="32"/>
+        </w:rPr>
+        <w:t>Real-time transcription pipeline activated</w:t>
+      </w:r>
+    </w:p>
+    <w:p>
+      <w:pPr>
+        <w:rPr>
+          <w:b/>
+          <w:bCs/>
+          <w:sz w:val="32"/>
+          <w:szCs w:val="32"/>
+        </w:rPr>
+      </w:pPr>
+      <w:r>
+        <w:rPr>
+          <w:b/>
+          <w:bCs/>
+          <w:sz w:val="32"/>
+          <w:szCs w:val="32"/>
+        </w:rPr>
+        <w:t>Active Recording Phase</w:t>
+      </w:r>
+    </w:p>
+    <w:p>
+      <w:pPr>
+        <w:numPr>
+          <w:ilvl w:val="0"/>
+          <w:numId w:val="46"/>
+        </w:numPr>
+        <w:rPr>
+          <w:b/>
+          <w:bCs/>
+          <w:sz w:val="32"/>
+          <w:szCs w:val="32"/>
+        </w:rPr>
+      </w:pPr>
+      <w:r>
+        <w:rPr>
+          <w:b/>
+          <w:bCs/>
+          <w:sz w:val="32"/>
+          <w:szCs w:val="32"/>
+        </w:rPr>
+        <w:t>Audio continuously streams from mobile to server</w:t>
+      </w:r>
+    </w:p>
+    <w:p>
+      <w:pPr>
+        <w:numPr>
+          <w:ilvl w:val="0"/>
+          <w:numId w:val="46"/>
+        </w:numPr>
+        <w:rPr>
+          <w:b/>
+          <w:bCs/>
+          <w:sz w:val="32"/>
+          <w:szCs w:val="32"/>
+        </w:rPr>
+      </w:pPr>
+      <w:r>
+        <w:rPr>
+          <w:b/>
+          <w:bCs/>
+          <w:sz w:val="32"/>
+          <w:szCs w:val="32"/>
+        </w:rPr>
+        <w:t>Live transcription appears on doctor's screen in real-time</w:t>
+      </w:r>
+    </w:p>
+    <w:p>
+      <w:pPr>
+        <w:numPr>
+          <w:ilvl w:val="0"/>
+          <w:numId w:val="46"/>
+        </w:numPr>
+        <w:rPr>
+          <w:b/>
+          <w:bCs/>
+          <w:sz w:val="32"/>
+          <w:szCs w:val="32"/>
+        </w:rPr>
+      </w:pPr>
+      <w:r>
+        <w:rPr>
+          <w:b/>
+          <w:bCs/>
+          <w:sz w:val="32"/>
+          <w:szCs w:val="32"/>
+        </w:rPr>
+        <w:t>Audio chunks saved incrementally to cloud storage</w:t>
+      </w:r>
+    </w:p>
+    <w:p>
+      <w:pPr>
+        <w:numPr>
+          <w:ilvl w:val="0"/>
+          <w:numId w:val="46"/>
+        </w:numPr>
+        <w:rPr>
+          <w:b/>
+          <w:bCs/>
+          <w:sz w:val="32"/>
+          <w:szCs w:val="32"/>
+        </w:rPr>
+      </w:pPr>
+      <w:r>
+        <w:rPr>
+          <w:b/>
+          <w:bCs/>
+          <w:sz w:val="32"/>
+          <w:szCs w:val="32"/>
+        </w:rPr>
+        <w:t>System monitors connection health and quality</w:t>
+      </w:r>
+    </w:p>
+    <w:p>
+      <w:pPr>
+        <w:numPr>
+          <w:ilvl w:val="0"/>
+          <w:numId w:val="46"/>
+        </w:numPr>
+        <w:rPr>
+          <w:b/>
+          <w:bCs/>
+          <w:sz w:val="32"/>
+          <w:szCs w:val="32"/>
+        </w:rPr>
+      </w:pPr>
+      <w:r>
+        <w:rPr>
+          <w:b/>
+          <w:bCs/>
+          <w:sz w:val="32"/>
+          <w:szCs w:val="32"/>
+        </w:rPr>
+        <w:t>Error recovery mechanisms active for interruptions</w:t>
+      </w:r>
+    </w:p>
+    <w:p>
+      <w:pPr>
+        <w:rPr>
+          <w:b/>
+          <w:bCs/>
+          <w:sz w:val="32"/>
+          <w:szCs w:val="32"/>
+        </w:rPr>
+      </w:pPr>
+      <w:r>
+        <w:rPr>
+          <w:b/>
+          <w:bCs/>
+          <w:sz w:val="32"/>
+          <w:szCs w:val="32"/>
+        </w:rPr>
+        <w:t>Recording Completion</w:t>
+      </w:r>
+    </w:p>
+    <w:p>
+      <w:pPr>
+        <w:numPr>
+          <w:ilvl w:val="0"/>
+          <w:numId w:val="47"/>
+        </w:numPr>
+        <w:rPr>
+          <w:b/>
+          <w:bCs/>
+          <w:sz w:val="32"/>
+          <w:szCs w:val="32"/>
+        </w:rPr>
+      </w:pPr>
+      <w:r>
+        <w:rPr>
+          <w:b/>
+          <w:bCs/>
+          <w:sz w:val="32"/>
+          <w:szCs w:val="32"/>
+        </w:rPr>
+        <w:lastRenderedPageBreak/>
+        <w:t>Doctor taps "Stop Recording" button</w:t>
+      </w:r>
+    </w:p>
+    <w:p>
+      <w:pPr>
+        <w:numPr>
+          <w:ilvl w:val="0"/>
+          <w:numId w:val="47"/>
+        </w:numPr>
+        <w:rPr>
+          <w:b/>
+          <w:bCs/>
+          <w:sz w:val="32"/>
+          <w:szCs w:val="32"/>
+        </w:rPr>
+      </w:pPr>
+      <w:r>
+        <w:rPr>
+          <w:b/>
+          <w:bCs/>
+          <w:sz w:val="32"/>
+          <w:szCs w:val="32"/>
+        </w:rPr>
+        <w:t>Final audio processing and complete file assembly</w:t>
+      </w:r>
+    </w:p>
+    <w:p>
+      <w:pPr>
+        <w:numPr>
+          <w:ilvl w:val="0"/>
+          <w:numId w:val="47"/>
+        </w:numPr>
+        <w:rPr>
+          <w:b/>
+          <w:bCs/>
+          <w:sz w:val="32"/>
+          <w:szCs w:val="32"/>
+        </w:rPr>
+      </w:pPr>
+      <w:r>
+        <w:rPr>
+          <w:b/>
+          <w:bCs/>
+          <w:sz w:val="32"/>
+          <w:szCs w:val="32"/>
+        </w:rPr>
+        <w:t>High-quality final transcription generated</w:t>
+      </w:r>
+    </w:p>
+    <w:p>
+      <w:pPr>
+        <w:numPr>
+          <w:ilvl w:val="0"/>
+          <w:numId w:val="47"/>
+        </w:numPr>
+        <w:rPr>
+          <w:b/>
+          <w:bCs/>
+          <w:sz w:val="32"/>
+          <w:szCs w:val="32"/>
+        </w:rPr>
+      </w:pPr>
+      <w:r>
+        <w:rPr>
+          <w:b/>
+          <w:bCs/>
+          <w:sz w:val="32"/>
+          <w:szCs w:val="32"/>
+        </w:rPr>
+        <w:t>Session status updated to "completed"</w:t>
+      </w:r>
+    </w:p>
+    <w:p>
+      <w:pPr>
+        <w:numPr>
+          <w:ilvl w:val="0"/>
+          <w:numId w:val="47"/>
+        </w:numPr>
+        <w:rPr>
+          <w:b/>
+          <w:bCs/>
+          <w:sz w:val="32"/>
+          <w:szCs w:val="32"/>
+        </w:rPr>
+      </w:pPr>
+      <w:r>
+        <w:rPr>
+          <w:b/>
+          <w:bCs/>
+          <w:sz w:val="32"/>
+          <w:szCs w:val="32"/>
+        </w:rPr>
+        <w:t>All recording data properly stored and indexed</w:t>
+      </w:r>
+    </w:p>
+    <w:p>
+      <w:pPr>
+        <w:rPr>
+          <w:b/>
+          <w:bCs/>
+          <w:sz w:val="32"/>
+          <w:szCs w:val="32"/>
+        </w:rPr>
+      </w:pPr>
+      <w:r>
+        <w:rPr>
+          <w:b/>
+          <w:bCs/>
+          <w:sz w:val="32"/>
+          <w:szCs w:val="32"/>
+        </w:rPr>
+        <w:t>Post-Recording</w:t>
+      </w:r>
+    </w:p>
+    <w:p>
+      <w:pPr>
+        <w:numPr>
+          <w:ilvl w:val="0"/>
+          <w:numId w:val="48"/>
+        </w:numPr>
+        <w:rPr>
+          <w:b/>
+          <w:bCs/>
+          <w:sz w:val="32"/>
+          <w:szCs w:val="32"/>
+        </w:rPr>
+      </w:pPr>
+      <w:r>
+        <w:rPr>
+          <w:b/>
+          <w:bCs/>
+          <w:sz w:val="32"/>
+          <w:szCs w:val="32"/>
+        </w:rPr>
+        <w:t>Complete transcript available in session record</w:t>
+      </w:r>
+    </w:p>
+    <w:p>
+      <w:pPr>
+        <w:numPr>
+          <w:ilvl w:val="0"/>
+          <w:numId w:val="48"/>
+        </w:numPr>
+        <w:rPr>
+          <w:b/>
+          <w:bCs/>
+          <w:sz w:val="32"/>
+          <w:szCs w:val="32"/>
+        </w:rPr>
+      </w:pPr>
+      <w:r>
+        <w:rPr>
+          <w:b/>
+          <w:bCs/>
+          <w:sz w:val="32"/>
+          <w:szCs w:val="32"/>
+        </w:rPr>
+        <w:t>Audio file securely stored with proper metadata</w:t>
+      </w:r>
+    </w:p>
+    <w:p>
+      <w:pPr>
+        <w:numPr>
+          <w:ilvl w:val="0"/>
+          <w:numId w:val="48"/>
+        </w:numPr>
+        <w:rPr>
+          <w:b/>
+          <w:bCs/>
+          <w:sz w:val="32"/>
+          <w:szCs w:val="32"/>
+        </w:rPr>
+      </w:pPr>
+      <w:r>
+        <w:rPr>
+          <w:b/>
+          <w:bCs/>
+          <w:sz w:val="32"/>
+          <w:szCs w:val="32"/>
+        </w:rPr>
+        <w:t>Session ready for patient notification workflow</w:t>
+      </w:r>
+    </w:p>
+    <w:p>
+      <w:pPr>
+        <w:numPr>
+          <w:ilvl w:val="0"/>
+          <w:numId w:val="48"/>
+        </w:numPr>
+        <w:rPr>
+          <w:b/>
+          <w:bCs/>
+          <w:sz w:val="32"/>
+          <w:szCs w:val="32"/>
+        </w:rPr>
+      </w:pPr>
+      <w:r>
+        <w:rPr>
+          <w:b/>
+          <w:bCs/>
+          <w:sz w:val="32"/>
+          <w:szCs w:val="32"/>
+        </w:rPr>
+        <w:t>Recording data prepared for future RAG queries</w:t>
+      </w:r>
+    </w:p>
+    <w:p>
+      <w:pPr>
+        <w:rPr>
+          <w:b/>
+          <w:bCs/>
+          <w:sz w:val="32"/>
+          <w:szCs w:val="32"/>
+        </w:rPr>
+      </w:pPr>
+      <w:r>
+        <w:rPr>
+          <w:b/>
+          <w:bCs/>
+          <w:sz w:val="32"/>
+          <w:szCs w:val="32"/>
+        </w:rPr>
+        <w:pict w14:anchorId="68C3AD40">
+          <v:rect id="_x0000_i1059" style="width:0;height:1.5pt" o:hralign="center" o:hrstd="t" o:hr="t" fillcolor="#a0a0a0" stroked="f"/>
+        </w:pict>
+      </w:r>
+    </w:p>
+    <w:p>
+      <w:pPr>
+        <w:rPr>
+          <w:b/>
+          <w:bCs/>
+          <w:sz w:val="32"/>
+          <w:szCs w:val="32"/>
         </w:rPr>
       </w:pPr>
     </w:p>
@@ -5228,6 +7280,119 @@
     </w:lvl>
   </w:abstractNum>
   <w:abstractNum w:abstractNumId="9" w15:restartNumberingAfterBreak="0">
+    <w:nsid w:val="1C8C50A7"/>
+    <w:multiLevelType w:val="multilevel"/>
+    <w:tmpl w:val="DE2CFFBE"/>
+    <w:lvl w:ilvl="0">
+      <w:start w:val="1"/>
+      <w:numFmt w:val="decimal"/>
+      <w:lvlText w:val="%1."/>
+      <w:lvlJc w:val="left"/>
+      <w:pPr>
+        <w:tabs>
+          <w:tab w:val="num" w:pos="720"/>
+        </w:tabs>
+        <w:ind w:left="720" w:hanging="360"/>
+      </w:pPr>
+    </w:lvl>
+    <w:lvl w:ilvl="1" w:tentative="1">
+      <w:start w:val="1"/>
+      <w:numFmt w:val="decimal"/>
+      <w:lvlText w:val="%2."/>
+      <w:lvlJc w:val="left"/>
+      <w:pPr>
+        <w:tabs>
+          <w:tab w:val="num" w:pos="1440"/>
+        </w:tabs>
+        <w:ind w:left="1440" w:hanging="360"/>
+      </w:pPr>
+    </w:lvl>
+    <w:lvl w:ilvl="2" w:tentative="1">
+      <w:start w:val="1"/>
+      <w:numFmt w:val="decimal"/>
+      <w:lvlText w:val="%3."/>
+      <w:lvlJc w:val="left"/>
+      <w:pPr>
+        <w:tabs>
+          <w:tab w:val="num" w:pos="2160"/>
+        </w:tabs>
+        <w:ind w:left="2160" w:hanging="360"/>
+      </w:pPr>
+    </w:lvl>
+    <w:lvl w:ilvl="3" w:tentative="1">
+      <w:start w:val="1"/>
+      <w:numFmt w:val="decimal"/>
+      <w:lvlText w:val="%4."/>
+      <w:lvlJc w:val="left"/>
+      <w:pPr>
+        <w:tabs>
+          <w:tab w:val="num" w:pos="2880"/>
+        </w:tabs>
+        <w:ind w:left="2880" w:hanging="360"/>
+      </w:pPr>
+    </w:lvl>
+    <w:lvl w:ilvl="4" w:tentative="1">
+      <w:start w:val="1"/>
+      <w:numFmt w:val="decimal"/>
+      <w:lvlText w:val="%5."/>
+      <w:lvlJc w:val="left"/>
+      <w:pPr>
+        <w:tabs>
+          <w:tab w:val="num" w:pos="3600"/>
+        </w:tabs>
+        <w:ind w:left="3600" w:hanging="360"/>
+      </w:pPr>
+    </w:lvl>
+    <w:lvl w:ilvl="5" w:tentative="1">
+      <w:start w:val="1"/>
+      <w:numFmt w:val="decimal"/>
+      <w:lvlText w:val="%6."/>
+      <w:lvlJc w:val="left"/>
+      <w:pPr>
+        <w:tabs>
+          <w:tab w:val="num" w:pos="4320"/>
+        </w:tabs>
+        <w:ind w:left="4320" w:hanging="360"/>
+      </w:pPr>
+    </w:lvl>
+    <w:lvl w:ilvl="6" w:tentative="1">
+      <w:start w:val="1"/>
+      <w:numFmt w:val="decimal"/>
+      <w:lvlText w:val="%7."/>
+      <w:lvlJc w:val="left"/>
+      <w:pPr>
+        <w:tabs>
+          <w:tab w:val="num" w:pos="5040"/>
+        </w:tabs>
+        <w:ind w:left="5040" w:hanging="360"/>
+      </w:pPr>
+    </w:lvl>
+    <w:lvl w:ilvl="7" w:tentative="1">
+      <w:start w:val="1"/>
+      <w:numFmt w:val="decimal"/>
+      <w:lvlText w:val="%8."/>
+      <w:lvlJc w:val="left"/>
+      <w:pPr>
+        <w:tabs>
+          <w:tab w:val="num" w:pos="5760"/>
+        </w:tabs>
+        <w:ind w:left="5760" w:hanging="360"/>
+      </w:pPr>
+    </w:lvl>
+    <w:lvl w:ilvl="8" w:tentative="1">
+      <w:start w:val="1"/>
+      <w:numFmt w:val="decimal"/>
+      <w:lvlText w:val="%9."/>
+      <w:lvlJc w:val="left"/>
+      <w:pPr>
+        <w:tabs>
+          <w:tab w:val="num" w:pos="6480"/>
+        </w:tabs>
+        <w:ind w:left="6480" w:hanging="360"/>
+      </w:pPr>
+    </w:lvl>
+  </w:abstractNum>
+  <w:abstractNum w:abstractNumId="10" w15:restartNumberingAfterBreak="0">
     <w:nsid w:val="1D575409"/>
     <w:multiLevelType w:val="multilevel"/>
     <w:tmpl w:val="32F44486"/>
@@ -5376,7 +7541,7 @@
       </w:rPr>
     </w:lvl>
   </w:abstractNum>
-  <w:abstractNum w:abstractNumId="10" w15:restartNumberingAfterBreak="0">
+  <w:abstractNum w:abstractNumId="11" w15:restartNumberingAfterBreak="0">
     <w:nsid w:val="1F47316A"/>
     <w:multiLevelType w:val="multilevel"/>
     <w:tmpl w:val="E7D45F6C"/>
@@ -5489,7 +7654,7 @@
       </w:pPr>
     </w:lvl>
   </w:abstractNum>
-  <w:abstractNum w:abstractNumId="11" w15:restartNumberingAfterBreak="0">
+  <w:abstractNum w:abstractNumId="12" w15:restartNumberingAfterBreak="0">
     <w:nsid w:val="210325FA"/>
     <w:multiLevelType w:val="multilevel"/>
     <w:tmpl w:val="1D360670"/>
@@ -5638,7 +7803,7 @@
       </w:rPr>
     </w:lvl>
   </w:abstractNum>
-  <w:abstractNum w:abstractNumId="12" w15:restartNumberingAfterBreak="0">
+  <w:abstractNum w:abstractNumId="13" w15:restartNumberingAfterBreak="0">
     <w:nsid w:val="220D0958"/>
     <w:multiLevelType w:val="multilevel"/>
     <w:tmpl w:val="54C46D88"/>
@@ -5787,7 +7952,7 @@
       </w:rPr>
     </w:lvl>
   </w:abstractNum>
-  <w:abstractNum w:abstractNumId="13" w15:restartNumberingAfterBreak="0">
+  <w:abstractNum w:abstractNumId="14" w15:restartNumberingAfterBreak="0">
     <w:nsid w:val="24754FE4"/>
     <w:multiLevelType w:val="multilevel"/>
     <w:tmpl w:val="4E6CE7A2"/>
@@ -5936,7 +8101,156 @@
       </w:rPr>
     </w:lvl>
   </w:abstractNum>
-  <w:abstractNum w:abstractNumId="14" w15:restartNumberingAfterBreak="0">
+  <w:abstractNum w:abstractNumId="15" w15:restartNumberingAfterBreak="0">
+    <w:nsid w:val="25FD1480"/>
+    <w:multiLevelType w:val="multilevel"/>
+    <w:tmpl w:val="56905A68"/>
+    <w:lvl w:ilvl="0">
+      <w:start w:val="1"/>
+      <w:numFmt w:val="bullet"/>
+      <w:lvlText w:val=""/>
+      <w:lvlJc w:val="left"/>
+      <w:pPr>
+        <w:tabs>
+          <w:tab w:val="num" w:pos="720"/>
+        </w:tabs>
+        <w:ind w:left="720" w:hanging="360"/>
+      </w:pPr>
+      <w:rPr>
+        <w:rFonts w:ascii="Symbol" w:hAnsi="Symbol" w:hint="default"/>
+        <w:sz w:val="20"/>
+      </w:rPr>
+    </w:lvl>
+    <w:lvl w:ilvl="1" w:tentative="1">
+      <w:start w:val="1"/>
+      <w:numFmt w:val="bullet"/>
+      <w:lvlText w:val="o"/>
+      <w:lvlJc w:val="left"/>
+      <w:pPr>
+        <w:tabs>
+          <w:tab w:val="num" w:pos="1440"/>
+        </w:tabs>
+        <w:ind w:left="1440" w:hanging="360"/>
+      </w:pPr>
+      <w:rPr>
+        <w:rFonts w:ascii="Courier New" w:hAnsi="Courier New" w:hint="default"/>
+        <w:sz w:val="20"/>
+      </w:rPr>
+    </w:lvl>
+    <w:lvl w:ilvl="2" w:tentative="1">
+      <w:start w:val="1"/>
+      <w:numFmt w:val="bullet"/>
+      <w:lvlText w:val=""/>
+      <w:lvlJc w:val="left"/>
+      <w:pPr>
+        <w:tabs>
+          <w:tab w:val="num" w:pos="2160"/>
+        </w:tabs>
+        <w:ind w:left="2160" w:hanging="360"/>
+      </w:pPr>
+      <w:rPr>
+        <w:rFonts w:ascii="Wingdings" w:hAnsi="Wingdings" w:hint="default"/>
+        <w:sz w:val="20"/>
+      </w:rPr>
+    </w:lvl>
+    <w:lvl w:ilvl="3" w:tentative="1">
+      <w:start w:val="1"/>
+      <w:numFmt w:val="bullet"/>
+      <w:lvlText w:val=""/>
+      <w:lvlJc w:val="left"/>
+      <w:pPr>
+        <w:tabs>
+          <w:tab w:val="num" w:pos="2880"/>
+        </w:tabs>
+        <w:ind w:left="2880" w:hanging="360"/>
+      </w:pPr>
+      <w:rPr>
+        <w:rFonts w:ascii="Wingdings" w:hAnsi="Wingdings" w:hint="default"/>
+        <w:sz w:val="20"/>
+      </w:rPr>
+    </w:lvl>
+    <w:lvl w:ilvl="4" w:tentative="1">
+      <w:start w:val="1"/>
+      <w:numFmt w:val="bullet"/>
+      <w:lvlText w:val=""/>
+      <w:lvlJc w:val="left"/>
+      <w:pPr>
+        <w:tabs>
+          <w:tab w:val="num" w:pos="3600"/>
+        </w:tabs>
+        <w:ind w:left="3600" w:hanging="360"/>
+      </w:pPr>
+      <w:rPr>
+        <w:rFonts w:ascii="Wingdings" w:hAnsi="Wingdings" w:hint="default"/>
+        <w:sz w:val="20"/>
+      </w:rPr>
+    </w:lvl>
+    <w:lvl w:ilvl="5" w:tentative="1">
+      <w:start w:val="1"/>
+      <w:numFmt w:val="bullet"/>
+      <w:lvlText w:val=""/>
+      <w:lvlJc w:val="left"/>
+      <w:pPr>
+        <w:tabs>
+          <w:tab w:val="num" w:pos="4320"/>
+        </w:tabs>
+        <w:ind w:left="4320" w:hanging="360"/>
+      </w:pPr>
+      <w:rPr>
+        <w:rFonts w:ascii="Wingdings" w:hAnsi="Wingdings" w:hint="default"/>
+        <w:sz w:val="20"/>
+      </w:rPr>
+    </w:lvl>
+    <w:lvl w:ilvl="6" w:tentative="1">
+      <w:start w:val="1"/>
+      <w:numFmt w:val="bullet"/>
+      <w:lvlText w:val=""/>
+      <w:lvlJc w:val="left"/>
+      <w:pPr>
+        <w:tabs>
+          <w:tab w:val="num" w:pos="5040"/>
+        </w:tabs>
+        <w:ind w:left="5040" w:hanging="360"/>
+      </w:pPr>
+      <w:rPr>
+        <w:rFonts w:ascii="Wingdings" w:hAnsi="Wingdings" w:hint="default"/>
+        <w:sz w:val="20"/>
+      </w:rPr>
+    </w:lvl>
+    <w:lvl w:ilvl="7" w:tentative="1">
+      <w:start w:val="1"/>
+      <w:numFmt w:val="bullet"/>
+      <w:lvlText w:val=""/>
+      <w:lvlJc w:val="left"/>
+      <w:pPr>
+        <w:tabs>
+          <w:tab w:val="num" w:pos="5760"/>
+        </w:tabs>
+        <w:ind w:left="5760" w:hanging="360"/>
+      </w:pPr>
+      <w:rPr>
+        <w:rFonts w:ascii="Wingdings" w:hAnsi="Wingdings" w:hint="default"/>
+        <w:sz w:val="20"/>
+      </w:rPr>
+    </w:lvl>
+    <w:lvl w:ilvl="8" w:tentative="1">
+      <w:start w:val="1"/>
+      <w:numFmt w:val="bullet"/>
+      <w:lvlText w:val=""/>
+      <w:lvlJc w:val="left"/>
+      <w:pPr>
+        <w:tabs>
+          <w:tab w:val="num" w:pos="6480"/>
+        </w:tabs>
+        <w:ind w:left="6480" w:hanging="360"/>
+      </w:pPr>
+      <w:rPr>
+        <w:rFonts w:ascii="Wingdings" w:hAnsi="Wingdings" w:hint="default"/>
+        <w:sz w:val="20"/>
+      </w:rPr>
+    </w:lvl>
+  </w:abstractNum>
+  <w:abstractNum w:abstractNumId="16" w15:restartNumberingAfterBreak="0">
     <w:nsid w:val="263501E0"/>
     <w:multiLevelType w:val="multilevel"/>
     <w:tmpl w:val="424CF0C2"/>
@@ -6085,7 +8399,7 @@
       </w:rPr>
     </w:lvl>
   </w:abstractNum>
-  <w:abstractNum w:abstractNumId="15" w15:restartNumberingAfterBreak="0">
+  <w:abstractNum w:abstractNumId="17" w15:restartNumberingAfterBreak="0">
     <w:nsid w:val="2B9825BE"/>
     <w:multiLevelType w:val="multilevel"/>
     <w:tmpl w:val="216A4358"/>
@@ -6234,7 +8548,7 @@
       </w:rPr>
     </w:lvl>
   </w:abstractNum>
-  <w:abstractNum w:abstractNumId="16" w15:restartNumberingAfterBreak="0">
+  <w:abstractNum w:abstractNumId="18" w15:restartNumberingAfterBreak="0">
     <w:nsid w:val="2CF26DD8"/>
     <w:multiLevelType w:val="multilevel"/>
     <w:tmpl w:val="6D7C93EC"/>
@@ -6383,7 +8697,7 @@
       </w:rPr>
     </w:lvl>
   </w:abstractNum>
-  <w:abstractNum w:abstractNumId="17" w15:restartNumberingAfterBreak="0">
+  <w:abstractNum w:abstractNumId="19" w15:restartNumberingAfterBreak="0">
     <w:nsid w:val="2EFE7F38"/>
     <w:multiLevelType w:val="multilevel"/>
     <w:tmpl w:val="B1E2A3AE"/>
@@ -6532,7 +8846,7 @@
       </w:rPr>
     </w:lvl>
   </w:abstractNum>
-  <w:abstractNum w:abstractNumId="18" w15:restartNumberingAfterBreak="0">
+  <w:abstractNum w:abstractNumId="20" w15:restartNumberingAfterBreak="0">
     <w:nsid w:val="2FFB7883"/>
     <w:multiLevelType w:val="multilevel"/>
     <w:tmpl w:val="0868D742"/>
@@ -6681,7 +8995,7 @@
       </w:rPr>
     </w:lvl>
   </w:abstractNum>
-  <w:abstractNum w:abstractNumId="19" w15:restartNumberingAfterBreak="0">
+  <w:abstractNum w:abstractNumId="21" w15:restartNumberingAfterBreak="0">
     <w:nsid w:val="30060C4F"/>
     <w:multiLevelType w:val="multilevel"/>
     <w:tmpl w:val="C5FABF02"/>
@@ -6830,7 +9144,156 @@
       </w:rPr>
     </w:lvl>
   </w:abstractNum>
-  <w:abstractNum w:abstractNumId="20" w15:restartNumberingAfterBreak="0">
+  <w:abstractNum w:abstractNumId="22" w15:restartNumberingAfterBreak="0">
+    <w:nsid w:val="309864AC"/>
+    <w:multiLevelType w:val="multilevel"/>
+    <w:tmpl w:val="C48496AE"/>
+    <w:lvl w:ilvl="0">
+      <w:start w:val="1"/>
+      <w:numFmt w:val="bullet"/>
+      <w:lvlText w:val=""/>
+      <w:lvlJc w:val="left"/>
+      <w:pPr>
+        <w:tabs>
+          <w:tab w:val="num" w:pos="720"/>
+        </w:tabs>
+        <w:ind w:left="720" w:hanging="360"/>
+      </w:pPr>
+      <w:rPr>
+        <w:rFonts w:ascii="Symbol" w:hAnsi="Symbol" w:hint="default"/>
+        <w:sz w:val="20"/>
+      </w:rPr>
+    </w:lvl>
+    <w:lvl w:ilvl="1" w:tentative="1">
+      <w:start w:val="1"/>
+      <w:numFmt w:val="bullet"/>
+      <w:lvlText w:val="o"/>
+      <w:lvlJc w:val="left"/>
+      <w:pPr>
+        <w:tabs>
+          <w:tab w:val="num" w:pos="1440"/>
+        </w:tabs>
+        <w:ind w:left="1440" w:hanging="360"/>
+      </w:pPr>
+      <w:rPr>
+        <w:rFonts w:ascii="Courier New" w:hAnsi="Courier New" w:hint="default"/>
+        <w:sz w:val="20"/>
+      </w:rPr>
+    </w:lvl>
+    <w:lvl w:ilvl="2" w:tentative="1">
+      <w:start w:val="1"/>
+      <w:numFmt w:val="bullet"/>
+      <w:lvlText w:val=""/>
+      <w:lvlJc w:val="left"/>
+      <w:pPr>
+        <w:tabs>
+          <w:tab w:val="num" w:pos="2160"/>
+        </w:tabs>
+        <w:ind w:left="2160" w:hanging="360"/>
+      </w:pPr>
+      <w:rPr>
+        <w:rFonts w:ascii="Wingdings" w:hAnsi="Wingdings" w:hint="default"/>
+        <w:sz w:val="20"/>
+      </w:rPr>
+    </w:lvl>
+    <w:lvl w:ilvl="3" w:tentative="1">
+      <w:start w:val="1"/>
+      <w:numFmt w:val="bullet"/>
+      <w:lvlText w:val=""/>
+      <w:lvlJc w:val="left"/>
+      <w:pPr>
+        <w:tabs>
+          <w:tab w:val="num" w:pos="2880"/>
+        </w:tabs>
+        <w:ind w:left="2880" w:hanging="360"/>
+      </w:pPr>
+      <w:rPr>
+        <w:rFonts w:ascii="Wingdings" w:hAnsi="Wingdings" w:hint="default"/>
+        <w:sz w:val="20"/>
+      </w:rPr>
+    </w:lvl>
+    <w:lvl w:ilvl="4" w:tentative="1">
+      <w:start w:val="1"/>
+      <w:numFmt w:val="bullet"/>
+      <w:lvlText w:val=""/>
+      <w:lvlJc w:val="left"/>
+      <w:pPr>
+        <w:tabs>
+          <w:tab w:val="num" w:pos="3600"/>
+        </w:tabs>
+        <w:ind w:left="3600" w:hanging="360"/>
+      </w:pPr>
+      <w:rPr>
+        <w:rFonts w:ascii="Wingdings" w:hAnsi="Wingdings" w:hint="default"/>
+        <w:sz w:val="20"/>
+      </w:rPr>
+    </w:lvl>
+    <w:lvl w:ilvl="5" w:tentative="1">
+      <w:start w:val="1"/>
+      <w:numFmt w:val="bullet"/>
+      <w:lvlText w:val=""/>
+      <w:lvlJc w:val="left"/>
+      <w:pPr>
+        <w:tabs>
+          <w:tab w:val="num" w:pos="4320"/>
+        </w:tabs>
+        <w:ind w:left="4320" w:hanging="360"/>
+      </w:pPr>
+      <w:rPr>
+        <w:rFonts w:ascii="Wingdings" w:hAnsi="Wingdings" w:hint="default"/>
+        <w:sz w:val="20"/>
+      </w:rPr>
+    </w:lvl>
+    <w:lvl w:ilvl="6" w:tentative="1">
+      <w:start w:val="1"/>
+      <w:numFmt w:val="bullet"/>
+      <w:lvlText w:val=""/>
+      <w:lvlJc w:val="left"/>
+      <w:pPr>
+        <w:tabs>
+          <w:tab w:val="num" w:pos="5040"/>
+        </w:tabs>
+        <w:ind w:left="5040" w:hanging="360"/>
+      </w:pPr>
+      <w:rPr>
+        <w:rFonts w:ascii="Wingdings" w:hAnsi="Wingdings" w:hint="default"/>
+        <w:sz w:val="20"/>
+      </w:rPr>
+    </w:lvl>
+    <w:lvl w:ilvl="7" w:tentative="1">
+      <w:start w:val="1"/>
+      <w:numFmt w:val="bullet"/>
+      <w:lvlText w:val=""/>
+      <w:lvlJc w:val="left"/>
+      <w:pPr>
+        <w:tabs>
+          <w:tab w:val="num" w:pos="5760"/>
+        </w:tabs>
+        <w:ind w:left="5760" w:hanging="360"/>
+      </w:pPr>
+      <w:rPr>
+        <w:rFonts w:ascii="Wingdings" w:hAnsi="Wingdings" w:hint="default"/>
+        <w:sz w:val="20"/>
+      </w:rPr>
+    </w:lvl>
+    <w:lvl w:ilvl="8" w:tentative="1">
+      <w:start w:val="1"/>
+      <w:numFmt w:val="bullet"/>
+      <w:lvlText w:val=""/>
+      <w:lvlJc w:val="left"/>
+      <w:pPr>
+        <w:tabs>
+          <w:tab w:val="num" w:pos="6480"/>
+        </w:tabs>
+        <w:ind w:left="6480" w:hanging="360"/>
+      </w:pPr>
+      <w:rPr>
+        <w:rFonts w:ascii="Wingdings" w:hAnsi="Wingdings" w:hint="default"/>
+        <w:sz w:val="20"/>
+      </w:rPr>
+    </w:lvl>
+  </w:abstractNum>
+  <w:abstractNum w:abstractNumId="23" w15:restartNumberingAfterBreak="0">
     <w:nsid w:val="31E569D6"/>
     <w:multiLevelType w:val="multilevel"/>
     <w:tmpl w:val="1F0EDB56"/>
@@ -6979,7 +9442,233 @@
       </w:rPr>
     </w:lvl>
   </w:abstractNum>
-  <w:abstractNum w:abstractNumId="21" w15:restartNumberingAfterBreak="0">
+  <w:abstractNum w:abstractNumId="24" w15:restartNumberingAfterBreak="0">
+    <w:nsid w:val="32E35CFE"/>
+    <w:multiLevelType w:val="multilevel"/>
+    <w:tmpl w:val="6AE68B50"/>
+    <w:lvl w:ilvl="0">
+      <w:start w:val="1"/>
+      <w:numFmt w:val="decimal"/>
+      <w:lvlText w:val="%1."/>
+      <w:lvlJc w:val="left"/>
+      <w:pPr>
+        <w:tabs>
+          <w:tab w:val="num" w:pos="720"/>
+        </w:tabs>
+        <w:ind w:left="720" w:hanging="360"/>
+      </w:pPr>
+    </w:lvl>
+    <w:lvl w:ilvl="1" w:tentative="1">
+      <w:start w:val="1"/>
+      <w:numFmt w:val="decimal"/>
+      <w:lvlText w:val="%2."/>
+      <w:lvlJc w:val="left"/>
+      <w:pPr>
+        <w:tabs>
+          <w:tab w:val="num" w:pos="1440"/>
+        </w:tabs>
+        <w:ind w:left="1440" w:hanging="360"/>
+      </w:pPr>
+    </w:lvl>
+    <w:lvl w:ilvl="2" w:tentative="1">
+      <w:start w:val="1"/>
+      <w:numFmt w:val="decimal"/>
+      <w:lvlText w:val="%3."/>
+      <w:lvlJc w:val="left"/>
+      <w:pPr>
+        <w:tabs>
+          <w:tab w:val="num" w:pos="2160"/>
+        </w:tabs>
+        <w:ind w:left="2160" w:hanging="360"/>
+      </w:pPr>
+    </w:lvl>
+    <w:lvl w:ilvl="3" w:tentative="1">
+      <w:start w:val="1"/>
+      <w:numFmt w:val="decimal"/>
+      <w:lvlText w:val="%4."/>
+      <w:lvlJc w:val="left"/>
+      <w:pPr>
+        <w:tabs>
+          <w:tab w:val="num" w:pos="2880"/>
+        </w:tabs>
+        <w:ind w:left="2880" w:hanging="360"/>
+      </w:pPr>
+    </w:lvl>
+    <w:lvl w:ilvl="4" w:tentative="1">
+      <w:start w:val="1"/>
+      <w:numFmt w:val="decimal"/>
+      <w:lvlText w:val="%5."/>
+      <w:lvlJc w:val="left"/>
+      <w:pPr>
+        <w:tabs>
+          <w:tab w:val="num" w:pos="3600"/>
+        </w:tabs>
+        <w:ind w:left="3600" w:hanging="360"/>
+      </w:pPr>
+    </w:lvl>
+    <w:lvl w:ilvl="5" w:tentative="1">
+      <w:start w:val="1"/>
+      <w:numFmt w:val="decimal"/>
+      <w:lvlText w:val="%6."/>
+      <w:lvlJc w:val="left"/>
+      <w:pPr>
+        <w:tabs>
+          <w:tab w:val="num" w:pos="4320"/>
+        </w:tabs>
+        <w:ind w:left="4320" w:hanging="360"/>
+      </w:pPr>
+    </w:lvl>
+    <w:lvl w:ilvl="6" w:tentative="1">
+      <w:start w:val="1"/>
+      <w:numFmt w:val="decimal"/>
+      <w:lvlText w:val="%7."/>
+      <w:lvlJc w:val="left"/>
+      <w:pPr>
+        <w:tabs>
+          <w:tab w:val="num" w:pos="5040"/>
+        </w:tabs>
+        <w:ind w:left="5040" w:hanging="360"/>
+      </w:pPr>
+    </w:lvl>
+    <w:lvl w:ilvl="7" w:tentative="1">
+      <w:start w:val="1"/>
+      <w:numFmt w:val="decimal"/>
+      <w:lvlText w:val="%8."/>
+      <w:lvlJc w:val="left"/>
+      <w:pPr>
+        <w:tabs>
+          <w:tab w:val="num" w:pos="5760"/>
+        </w:tabs>
+        <w:ind w:left="5760" w:hanging="360"/>
+      </w:pPr>
+    </w:lvl>
+    <w:lvl w:ilvl="8" w:tentative="1">
+      <w:start w:val="1"/>
+      <w:numFmt w:val="decimal"/>
+      <w:lvlText w:val="%9."/>
+      <w:lvlJc w:val="left"/>
+      <w:pPr>
+        <w:tabs>
+          <w:tab w:val="num" w:pos="6480"/>
+        </w:tabs>
+        <w:ind w:left="6480" w:hanging="360"/>
+      </w:pPr>
+    </w:lvl>
+  </w:abstractNum>
+  <w:abstractNum w:abstractNumId="25" w15:restartNumberingAfterBreak="0">
+    <w:nsid w:val="35C633EA"/>
+    <w:multiLevelType w:val="multilevel"/>
+    <w:tmpl w:val="A978F302"/>
+    <w:lvl w:ilvl="0">
+      <w:start w:val="1"/>
+      <w:numFmt w:val="decimal"/>
+      <w:lvlText w:val="%1."/>
+      <w:lvlJc w:val="left"/>
+      <w:pPr>
+        <w:tabs>
+          <w:tab w:val="num" w:pos="720"/>
+        </w:tabs>
+        <w:ind w:left="720" w:hanging="360"/>
+      </w:pPr>
+    </w:lvl>
+    <w:lvl w:ilvl="1" w:tentative="1">
+      <w:start w:val="1"/>
+      <w:numFmt w:val="decimal"/>
+      <w:lvlText w:val="%2."/>
+      <w:lvlJc w:val="left"/>
+      <w:pPr>
+        <w:tabs>
+          <w:tab w:val="num" w:pos="1440"/>
+        </w:tabs>
+        <w:ind w:left="1440" w:hanging="360"/>
+      </w:pPr>
+    </w:lvl>
+    <w:lvl w:ilvl="2" w:tentative="1">
+      <w:start w:val="1"/>
+      <w:numFmt w:val="decimal"/>
+      <w:lvlText w:val="%3."/>
+      <w:lvlJc w:val="left"/>
+      <w:pPr>
+        <w:tabs>
+          <w:tab w:val="num" w:pos="2160"/>
+        </w:tabs>
+        <w:ind w:left="2160" w:hanging="360"/>
+      </w:pPr>
+    </w:lvl>
+    <w:lvl w:ilvl="3" w:tentative="1">
+      <w:start w:val="1"/>
+      <w:numFmt w:val="decimal"/>
+      <w:lvlText w:val="%4."/>
+      <w:lvlJc w:val="left"/>
+      <w:pPr>
+        <w:tabs>
+          <w:tab w:val="num" w:pos="2880"/>
+        </w:tabs>
+        <w:ind w:left="2880" w:hanging="360"/>
+      </w:pPr>
+    </w:lvl>
+    <w:lvl w:ilvl="4" w:tentative="1">
+      <w:start w:val="1"/>
+      <w:numFmt w:val="decimal"/>
+      <w:lvlText w:val="%5."/>
+      <w:lvlJc w:val="left"/>
+      <w:pPr>
+        <w:tabs>
+          <w:tab w:val="num" w:pos="3600"/>
+        </w:tabs>
+        <w:ind w:left="3600" w:hanging="360"/>
+      </w:pPr>
+    </w:lvl>
+    <w:lvl w:ilvl="5" w:tentative="1">
+      <w:start w:val="1"/>
+      <w:numFmt w:val="decimal"/>
+      <w:lvlText w:val="%6."/>
+      <w:lvlJc w:val="left"/>
+      <w:pPr>
+        <w:tabs>
+          <w:tab w:val="num" w:pos="4320"/>
+        </w:tabs>
+        <w:ind w:left="4320" w:hanging="360"/>
+      </w:pPr>
+    </w:lvl>
+    <w:lvl w:ilvl="6" w:tentative="1">
+      <w:start w:val="1"/>
+      <w:numFmt w:val="decimal"/>
+      <w:lvlText w:val="%7."/>
+      <w:lvlJc w:val="left"/>
+      <w:pPr>
+        <w:tabs>
+          <w:tab w:val="num" w:pos="5040"/>
+        </w:tabs>
+        <w:ind w:left="5040" w:hanging="360"/>
+      </w:pPr>
+    </w:lvl>
+    <w:lvl w:ilvl="7" w:tentative="1">
+      <w:start w:val="1"/>
+      <w:numFmt w:val="decimal"/>
+      <w:lvlText w:val="%8."/>
+      <w:lvlJc w:val="left"/>
+      <w:pPr>
+        <w:tabs>
+          <w:tab w:val="num" w:pos="5760"/>
+        </w:tabs>
+        <w:ind w:left="5760" w:hanging="360"/>
+      </w:pPr>
+    </w:lvl>
+    <w:lvl w:ilvl="8" w:tentative="1">
+      <w:start w:val="1"/>
+      <w:numFmt w:val="decimal"/>
+      <w:lvlText w:val="%9."/>
+      <w:lvlJc w:val="left"/>
+      <w:pPr>
+        <w:tabs>
+          <w:tab w:val="num" w:pos="6480"/>
+        </w:tabs>
+        <w:ind w:left="6480" w:hanging="360"/>
+      </w:pPr>
+    </w:lvl>
+  </w:abstractNum>
+  <w:abstractNum w:abstractNumId="26" w15:restartNumberingAfterBreak="0">
     <w:nsid w:val="36FD5867"/>
     <w:multiLevelType w:val="multilevel"/>
     <w:tmpl w:val="4B7AF1E6"/>
@@ -7128,7 +9817,120 @@
       </w:rPr>
     </w:lvl>
   </w:abstractNum>
-  <w:abstractNum w:abstractNumId="22" w15:restartNumberingAfterBreak="0">
+  <w:abstractNum w:abstractNumId="27" w15:restartNumberingAfterBreak="0">
+    <w:nsid w:val="43234C81"/>
+    <w:multiLevelType w:val="multilevel"/>
+    <w:tmpl w:val="6EA87EDC"/>
+    <w:lvl w:ilvl="0">
+      <w:start w:val="1"/>
+      <w:numFmt w:val="decimal"/>
+      <w:lvlText w:val="%1."/>
+      <w:lvlJc w:val="left"/>
+      <w:pPr>
+        <w:tabs>
+          <w:tab w:val="num" w:pos="720"/>
+        </w:tabs>
+        <w:ind w:left="720" w:hanging="360"/>
+      </w:pPr>
+    </w:lvl>
+    <w:lvl w:ilvl="1" w:tentative="1">
+      <w:start w:val="1"/>
+      <w:numFmt w:val="decimal"/>
+      <w:lvlText w:val="%2."/>
+      <w:lvlJc w:val="left"/>
+      <w:pPr>
+        <w:tabs>
+          <w:tab w:val="num" w:pos="1440"/>
+        </w:tabs>
+        <w:ind w:left="1440" w:hanging="360"/>
+      </w:pPr>
+    </w:lvl>
+    <w:lvl w:ilvl="2" w:tentative="1">
+      <w:start w:val="1"/>
+      <w:numFmt w:val="decimal"/>
+      <w:lvlText w:val="%3."/>
+      <w:lvlJc w:val="left"/>
+      <w:pPr>
+        <w:tabs>
+          <w:tab w:val="num" w:pos="2160"/>
+        </w:tabs>
+        <w:ind w:left="2160" w:hanging="360"/>
+      </w:pPr>
+    </w:lvl>
+    <w:lvl w:ilvl="3" w:tentative="1">
+      <w:start w:val="1"/>
+      <w:numFmt w:val="decimal"/>
+      <w:lvlText w:val="%4."/>
+      <w:lvlJc w:val="left"/>
+      <w:pPr>
+        <w:tabs>
+          <w:tab w:val="num" w:pos="2880"/>
+        </w:tabs>
+        <w:ind w:left="2880" w:hanging="360"/>
+      </w:pPr>
+    </w:lvl>
+    <w:lvl w:ilvl="4" w:tentative="1">
+      <w:start w:val="1"/>
+      <w:numFmt w:val="decimal"/>
+      <w:lvlText w:val="%5."/>
+      <w:lvlJc w:val="left"/>
+      <w:pPr>
+        <w:tabs>
+          <w:tab w:val="num" w:pos="3600"/>
+        </w:tabs>
+        <w:ind w:left="3600" w:hanging="360"/>
+      </w:pPr>
+    </w:lvl>
+    <w:lvl w:ilvl="5" w:tentative="1">
+      <w:start w:val="1"/>
+      <w:numFmt w:val="decimal"/>
+      <w:lvlText w:val="%6."/>
+      <w:lvlJc w:val="left"/>
+      <w:pPr>
+        <w:tabs>
+          <w:tab w:val="num" w:pos="4320"/>
+        </w:tabs>
+        <w:ind w:left="4320" w:hanging="360"/>
+      </w:pPr>
+    </w:lvl>
+    <w:lvl w:ilvl="6" w:tentative="1">
+      <w:start w:val="1"/>
+      <w:numFmt w:val="decimal"/>
+      <w:lvlText w:val="%7."/>
+      <w:lvlJc w:val="left"/>
+      <w:pPr>
+        <w:tabs>
+          <w:tab w:val="num" w:pos="5040"/>
+        </w:tabs>
+        <w:ind w:left="5040" w:hanging="360"/>
+      </w:pPr>
+    </w:lvl>
+    <w:lvl w:ilvl="7" w:tentative="1">
+      <w:start w:val="1"/>
+      <w:numFmt w:val="decimal"/>
+      <w:lvlText w:val="%8."/>
+      <w:lvlJc w:val="left"/>
+      <w:pPr>
+        <w:tabs>
+          <w:tab w:val="num" w:pos="5760"/>
+        </w:tabs>
+        <w:ind w:left="5760" w:hanging="360"/>
+      </w:pPr>
+    </w:lvl>
+    <w:lvl w:ilvl="8" w:tentative="1">
+      <w:start w:val="1"/>
+      <w:numFmt w:val="decimal"/>
+      <w:lvlText w:val="%9."/>
+      <w:lvlJc w:val="left"/>
+      <w:pPr>
+        <w:tabs>
+          <w:tab w:val="num" w:pos="6480"/>
+        </w:tabs>
+        <w:ind w:left="6480" w:hanging="360"/>
+      </w:pPr>
+    </w:lvl>
+  </w:abstractNum>
+  <w:abstractNum w:abstractNumId="28" w15:restartNumberingAfterBreak="0">
     <w:nsid w:val="44DC7892"/>
     <w:multiLevelType w:val="multilevel"/>
     <w:tmpl w:val="A6442330"/>
@@ -7277,7 +10079,7 @@
       </w:rPr>
     </w:lvl>
   </w:abstractNum>
-  <w:abstractNum w:abstractNumId="23" w15:restartNumberingAfterBreak="0">
+  <w:abstractNum w:abstractNumId="29" w15:restartNumberingAfterBreak="0">
     <w:nsid w:val="48B21BE0"/>
     <w:multiLevelType w:val="multilevel"/>
     <w:tmpl w:val="4E78AF2E"/>
@@ -7426,7 +10228,7 @@
       </w:rPr>
     </w:lvl>
   </w:abstractNum>
-  <w:abstractNum w:abstractNumId="24" w15:restartNumberingAfterBreak="0">
+  <w:abstractNum w:abstractNumId="30" w15:restartNumberingAfterBreak="0">
     <w:nsid w:val="4BA944A3"/>
     <w:multiLevelType w:val="multilevel"/>
     <w:tmpl w:val="CAAEFA60"/>
@@ -7575,7 +10377,7 @@
       </w:rPr>
     </w:lvl>
   </w:abstractNum>
-  <w:abstractNum w:abstractNumId="25" w15:restartNumberingAfterBreak="0">
+  <w:abstractNum w:abstractNumId="31" w15:restartNumberingAfterBreak="0">
     <w:nsid w:val="50BA2D3E"/>
     <w:multiLevelType w:val="multilevel"/>
     <w:tmpl w:val="A74A34D8"/>
@@ -7688,7 +10490,7 @@
       </w:pPr>
     </w:lvl>
   </w:abstractNum>
-  <w:abstractNum w:abstractNumId="26" w15:restartNumberingAfterBreak="0">
+  <w:abstractNum w:abstractNumId="32" w15:restartNumberingAfterBreak="0">
     <w:nsid w:val="519D4646"/>
     <w:multiLevelType w:val="multilevel"/>
     <w:tmpl w:val="59769C2A"/>
@@ -7837,7 +10639,156 @@
       </w:rPr>
     </w:lvl>
   </w:abstractNum>
-  <w:abstractNum w:abstractNumId="27" w15:restartNumberingAfterBreak="0">
+  <w:abstractNum w:abstractNumId="33" w15:restartNumberingAfterBreak="0">
+    <w:nsid w:val="541D3255"/>
+    <w:multiLevelType w:val="multilevel"/>
+    <w:tmpl w:val="51D860B0"/>
+    <w:lvl w:ilvl="0">
+      <w:start w:val="1"/>
+      <w:numFmt w:val="bullet"/>
+      <w:lvlText w:val=""/>
+      <w:lvlJc w:val="left"/>
+      <w:pPr>
+        <w:tabs>
+          <w:tab w:val="num" w:pos="720"/>
+        </w:tabs>
+        <w:ind w:left="720" w:hanging="360"/>
+      </w:pPr>
+      <w:rPr>
+        <w:rFonts w:ascii="Symbol" w:hAnsi="Symbol" w:hint="default"/>
+        <w:sz w:val="20"/>
+      </w:rPr>
+    </w:lvl>
+    <w:lvl w:ilvl="1" w:tentative="1">
+      <w:start w:val="1"/>
+      <w:numFmt w:val="bullet"/>
+      <w:lvlText w:val="o"/>
+      <w:lvlJc w:val="left"/>
+      <w:pPr>
+        <w:tabs>
+          <w:tab w:val="num" w:pos="1440"/>
+        </w:tabs>
+        <w:ind w:left="1440" w:hanging="360"/>
+      </w:pPr>
+      <w:rPr>
+        <w:rFonts w:ascii="Courier New" w:hAnsi="Courier New" w:hint="default"/>
+        <w:sz w:val="20"/>
+      </w:rPr>
+    </w:lvl>
+    <w:lvl w:ilvl="2" w:tentative="1">
+      <w:start w:val="1"/>
+      <w:numFmt w:val="bullet"/>
+      <w:lvlText w:val=""/>
+      <w:lvlJc w:val="left"/>
+      <w:pPr>
+        <w:tabs>
+          <w:tab w:val="num" w:pos="2160"/>
+        </w:tabs>
+        <w:ind w:left="2160" w:hanging="360"/>
+      </w:pPr>
+      <w:rPr>
+        <w:rFonts w:ascii="Wingdings" w:hAnsi="Wingdings" w:hint="default"/>
+        <w:sz w:val="20"/>
+      </w:rPr>
+    </w:lvl>
+    <w:lvl w:ilvl="3" w:tentative="1">
+      <w:start w:val="1"/>
+      <w:numFmt w:val="bullet"/>
+      <w:lvlText w:val=""/>
+      <w:lvlJc w:val="left"/>
+      <w:pPr>
+        <w:tabs>
+          <w:tab w:val="num" w:pos="2880"/>
+        </w:tabs>
+        <w:ind w:left="2880" w:hanging="360"/>
+      </w:pPr>
+      <w:rPr>
+        <w:rFonts w:ascii="Wingdings" w:hAnsi="Wingdings" w:hint="default"/>
+        <w:sz w:val="20"/>
+      </w:rPr>
+    </w:lvl>
+    <w:lvl w:ilvl="4" w:tentative="1">
+      <w:start w:val="1"/>
+      <w:numFmt w:val="bullet"/>
+      <w:lvlText w:val=""/>
+      <w:lvlJc w:val="left"/>
+      <w:pPr>
+        <w:tabs>
+          <w:tab w:val="num" w:pos="3600"/>
+        </w:tabs>
+        <w:ind w:left="3600" w:hanging="360"/>
+      </w:pPr>
+      <w:rPr>
+        <w:rFonts w:ascii="Wingdings" w:hAnsi="Wingdings" w:hint="default"/>
+        <w:sz w:val="20"/>
+      </w:rPr>
+    </w:lvl>
+    <w:lvl w:ilvl="5" w:tentative="1">
+      <w:start w:val="1"/>
+      <w:numFmt w:val="bullet"/>
+      <w:lvlText w:val=""/>
+      <w:lvlJc w:val="left"/>
+      <w:pPr>
+        <w:tabs>
+          <w:tab w:val="num" w:pos="4320"/>
+        </w:tabs>
+        <w:ind w:left="4320" w:hanging="360"/>
+      </w:pPr>
+      <w:rPr>
+        <w:rFonts w:ascii="Wingdings" w:hAnsi="Wingdings" w:hint="default"/>
+        <w:sz w:val="20"/>
+      </w:rPr>
+    </w:lvl>
+    <w:lvl w:ilvl="6" w:tentative="1">
+      <w:start w:val="1"/>
+      <w:numFmt w:val="bullet"/>
+      <w:lvlText w:val=""/>
+      <w:lvlJc w:val="left"/>
+      <w:pPr>
+        <w:tabs>
+          <w:tab w:val="num" w:pos="5040"/>
+        </w:tabs>
+        <w:ind w:left="5040" w:hanging="360"/>
+      </w:pPr>
+      <w:rPr>
+        <w:rFonts w:ascii="Wingdings" w:hAnsi="Wingdings" w:hint="default"/>
+        <w:sz w:val="20"/>
+      </w:rPr>
+    </w:lvl>
+    <w:lvl w:ilvl="7" w:tentative="1">
+      <w:start w:val="1"/>
+      <w:numFmt w:val="bullet"/>
+      <w:lvlText w:val=""/>
+      <w:lvlJc w:val="left"/>
+      <w:pPr>
+        <w:tabs>
+          <w:tab w:val="num" w:pos="5760"/>
+        </w:tabs>
+        <w:ind w:left="5760" w:hanging="360"/>
+      </w:pPr>
+      <w:rPr>
+        <w:rFonts w:ascii="Wingdings" w:hAnsi="Wingdings" w:hint="default"/>
+        <w:sz w:val="20"/>
+      </w:rPr>
+    </w:lvl>
+    <w:lvl w:ilvl="8" w:tentative="1">
+      <w:start w:val="1"/>
+      <w:numFmt w:val="bullet"/>
+      <w:lvlText w:val=""/>
+      <w:lvlJc w:val="left"/>
+      <w:pPr>
+        <w:tabs>
+          <w:tab w:val="num" w:pos="6480"/>
+        </w:tabs>
+        <w:ind w:left="6480" w:hanging="360"/>
+      </w:pPr>
+      <w:rPr>
+        <w:rFonts w:ascii="Wingdings" w:hAnsi="Wingdings" w:hint="default"/>
+        <w:sz w:val="20"/>
+      </w:rPr>
+    </w:lvl>
+  </w:abstractNum>
+  <w:abstractNum w:abstractNumId="34" w15:restartNumberingAfterBreak="0">
     <w:nsid w:val="545638EC"/>
     <w:multiLevelType w:val="multilevel"/>
     <w:tmpl w:val="DC88C604"/>
@@ -7986,7 +10937,7 @@
       </w:rPr>
     </w:lvl>
   </w:abstractNum>
-  <w:abstractNum w:abstractNumId="28" w15:restartNumberingAfterBreak="0">
+  <w:abstractNum w:abstractNumId="35" w15:restartNumberingAfterBreak="0">
     <w:nsid w:val="57506675"/>
     <w:multiLevelType w:val="multilevel"/>
     <w:tmpl w:val="BA4C68A0"/>
@@ -8135,7 +11086,156 @@
       </w:rPr>
     </w:lvl>
   </w:abstractNum>
-  <w:abstractNum w:abstractNumId="29" w15:restartNumberingAfterBreak="0">
+  <w:abstractNum w:abstractNumId="36" w15:restartNumberingAfterBreak="0">
+    <w:nsid w:val="5D606383"/>
+    <w:multiLevelType w:val="multilevel"/>
+    <w:tmpl w:val="EA123470"/>
+    <w:lvl w:ilvl="0">
+      <w:start w:val="1"/>
+      <w:numFmt w:val="bullet"/>
+      <w:lvlText w:val=""/>
+      <w:lvlJc w:val="left"/>
+      <w:pPr>
+        <w:tabs>
+          <w:tab w:val="num" w:pos="720"/>
+        </w:tabs>
+        <w:ind w:left="720" w:hanging="360"/>
+      </w:pPr>
+      <w:rPr>
+        <w:rFonts w:ascii="Symbol" w:hAnsi="Symbol" w:hint="default"/>
+        <w:sz w:val="20"/>
+      </w:rPr>
+    </w:lvl>
+    <w:lvl w:ilvl="1" w:tentative="1">
+      <w:start w:val="1"/>
+      <w:numFmt w:val="bullet"/>
+      <w:lvlText w:val="o"/>
+      <w:lvlJc w:val="left"/>
+      <w:pPr>
+        <w:tabs>
+          <w:tab w:val="num" w:pos="1440"/>
+        </w:tabs>
+        <w:ind w:left="1440" w:hanging="360"/>
+      </w:pPr>
+      <w:rPr>
+        <w:rFonts w:ascii="Courier New" w:hAnsi="Courier New" w:hint="default"/>
+        <w:sz w:val="20"/>
+      </w:rPr>
+    </w:lvl>
+    <w:lvl w:ilvl="2" w:tentative="1">
+      <w:start w:val="1"/>
+      <w:numFmt w:val="bullet"/>
+      <w:lvlText w:val=""/>
+      <w:lvlJc w:val="left"/>
+      <w:pPr>
+        <w:tabs>
+          <w:tab w:val="num" w:pos="2160"/>
+        </w:tabs>
+        <w:ind w:left="2160" w:hanging="360"/>
+      </w:pPr>
+      <w:rPr>
+        <w:rFonts w:ascii="Wingdings" w:hAnsi="Wingdings" w:hint="default"/>
+        <w:sz w:val="20"/>
+      </w:rPr>
+    </w:lvl>
+    <w:lvl w:ilvl="3" w:tentative="1">
+      <w:start w:val="1"/>
+      <w:numFmt w:val="bullet"/>
+      <w:lvlText w:val=""/>
+      <w:lvlJc w:val="left"/>
+      <w:pPr>
+        <w:tabs>
+          <w:tab w:val="num" w:pos="2880"/>
+        </w:tabs>
+        <w:ind w:left="2880" w:hanging="360"/>
+      </w:pPr>
+      <w:rPr>
+        <w:rFonts w:ascii="Wingdings" w:hAnsi="Wingdings" w:hint="default"/>
+        <w:sz w:val="20"/>
+      </w:rPr>
+    </w:lvl>
+    <w:lvl w:ilvl="4" w:tentative="1">
+      <w:start w:val="1"/>
+      <w:numFmt w:val="bullet"/>
+      <w:lvlText w:val=""/>
+      <w:lvlJc w:val="left"/>
+      <w:pPr>
+        <w:tabs>
+          <w:tab w:val="num" w:pos="3600"/>
+        </w:tabs>
+        <w:ind w:left="3600" w:hanging="360"/>
+      </w:pPr>
+      <w:rPr>
+        <w:rFonts w:ascii="Wingdings" w:hAnsi="Wingdings" w:hint="default"/>
+        <w:sz w:val="20"/>
+      </w:rPr>
+    </w:lvl>
+    <w:lvl w:ilvl="5" w:tentative="1">
+      <w:start w:val="1"/>
+      <w:numFmt w:val="bullet"/>
+      <w:lvlText w:val=""/>
+      <w:lvlJc w:val="left"/>
+      <w:pPr>
+        <w:tabs>
+          <w:tab w:val="num" w:pos="4320"/>
+        </w:tabs>
+        <w:ind w:left="4320" w:hanging="360"/>
+      </w:pPr>
+      <w:rPr>
+        <w:rFonts w:ascii="Wingdings" w:hAnsi="Wingdings" w:hint="default"/>
+        <w:sz w:val="20"/>
+      </w:rPr>
+    </w:lvl>
+    <w:lvl w:ilvl="6" w:tentative="1">
+      <w:start w:val="1"/>
+      <w:numFmt w:val="bullet"/>
+      <w:lvlText w:val=""/>
+      <w:lvlJc w:val="left"/>
+      <w:pPr>
+        <w:tabs>
+          <w:tab w:val="num" w:pos="5040"/>
+        </w:tabs>
+        <w:ind w:left="5040" w:hanging="360"/>
+      </w:pPr>
+      <w:rPr>
+        <w:rFonts w:ascii="Wingdings" w:hAnsi="Wingdings" w:hint="default"/>
+        <w:sz w:val="20"/>
+      </w:rPr>
+    </w:lvl>
+    <w:lvl w:ilvl="7" w:tentative="1">
+      <w:start w:val="1"/>
+      <w:numFmt w:val="bullet"/>
+      <w:lvlText w:val=""/>
+      <w:lvlJc w:val="left"/>
+      <w:pPr>
+        <w:tabs>
+          <w:tab w:val="num" w:pos="5760"/>
+        </w:tabs>
+        <w:ind w:left="5760" w:hanging="360"/>
+      </w:pPr>
+      <w:rPr>
+        <w:rFonts w:ascii="Wingdings" w:hAnsi="Wingdings" w:hint="default"/>
+        <w:sz w:val="20"/>
+      </w:rPr>
+    </w:lvl>
+    <w:lvl w:ilvl="8" w:tentative="1">
+      <w:start w:val="1"/>
+      <w:numFmt w:val="bullet"/>
+      <w:lvlText w:val=""/>
+      <w:lvlJc w:val="left"/>
+      <w:pPr>
+        <w:tabs>
+          <w:tab w:val="num" w:pos="6480"/>
+        </w:tabs>
+        <w:ind w:left="6480" w:hanging="360"/>
+      </w:pPr>
+      <w:rPr>
+        <w:rFonts w:ascii="Wingdings" w:hAnsi="Wingdings" w:hint="default"/>
+        <w:sz w:val="20"/>
+      </w:rPr>
+    </w:lvl>
+  </w:abstractNum>
+  <w:abstractNum w:abstractNumId="37" w15:restartNumberingAfterBreak="0">
     <w:nsid w:val="5FA0529F"/>
     <w:multiLevelType w:val="multilevel"/>
     <w:tmpl w:val="CE08A40C"/>
@@ -8284,7 +11384,120 @@
       </w:rPr>
     </w:lvl>
   </w:abstractNum>
-  <w:abstractNum w:abstractNumId="30" w15:restartNumberingAfterBreak="0">
+  <w:abstractNum w:abstractNumId="38" w15:restartNumberingAfterBreak="0">
+    <w:nsid w:val="5FA5118E"/>
+    <w:multiLevelType w:val="multilevel"/>
+    <w:tmpl w:val="5EDEC09A"/>
+    <w:lvl w:ilvl="0">
+      <w:start w:val="1"/>
+      <w:numFmt w:val="decimal"/>
+      <w:lvlText w:val="%1."/>
+      <w:lvlJc w:val="left"/>
+      <w:pPr>
+        <w:tabs>
+          <w:tab w:val="num" w:pos="720"/>
+        </w:tabs>
+        <w:ind w:left="720" w:hanging="360"/>
+      </w:pPr>
+    </w:lvl>
+    <w:lvl w:ilvl="1" w:tentative="1">
+      <w:start w:val="1"/>
+      <w:numFmt w:val="decimal"/>
+      <w:lvlText w:val="%2."/>
+      <w:lvlJc w:val="left"/>
+      <w:pPr>
+        <w:tabs>
+          <w:tab w:val="num" w:pos="1440"/>
+        </w:tabs>
+        <w:ind w:left="1440" w:hanging="360"/>
+      </w:pPr>
+    </w:lvl>
+    <w:lvl w:ilvl="2" w:tentative="1">
+      <w:start w:val="1"/>
+      <w:numFmt w:val="decimal"/>
+      <w:lvlText w:val="%3."/>
+      <w:lvlJc w:val="left"/>
+      <w:pPr>
+        <w:tabs>
+          <w:tab w:val="num" w:pos="2160"/>
+        </w:tabs>
+        <w:ind w:left="2160" w:hanging="360"/>
+      </w:pPr>
+    </w:lvl>
+    <w:lvl w:ilvl="3" w:tentative="1">
+      <w:start w:val="1"/>
+      <w:numFmt w:val="decimal"/>
+      <w:lvlText w:val="%4."/>
+      <w:lvlJc w:val="left"/>
+      <w:pPr>
+        <w:tabs>
+          <w:tab w:val="num" w:pos="2880"/>
+        </w:tabs>
+        <w:ind w:left="2880" w:hanging="360"/>
+      </w:pPr>
+    </w:lvl>
+    <w:lvl w:ilvl="4" w:tentative="1">
+      <w:start w:val="1"/>
+      <w:numFmt w:val="decimal"/>
+      <w:lvlText w:val="%5."/>
+      <w:lvlJc w:val="left"/>
+      <w:pPr>
+        <w:tabs>
+          <w:tab w:val="num" w:pos="3600"/>
+        </w:tabs>
+        <w:ind w:left="3600" w:hanging="360"/>
+      </w:pPr>
+    </w:lvl>
+    <w:lvl w:ilvl="5" w:tentative="1">
+      <w:start w:val="1"/>
+      <w:numFmt w:val="decimal"/>
+      <w:lvlText w:val="%6."/>
+      <w:lvlJc w:val="left"/>
+      <w:pPr>
+        <w:tabs>
+          <w:tab w:val="num" w:pos="4320"/>
+        </w:tabs>
+        <w:ind w:left="4320" w:hanging="360"/>
+      </w:pPr>
+    </w:lvl>
+    <w:lvl w:ilvl="6" w:tentative="1">
+      <w:start w:val="1"/>
+      <w:numFmt w:val="decimal"/>
+      <w:lvlText w:val="%7."/>
+      <w:lvlJc w:val="left"/>
+      <w:pPr>
+        <w:tabs>
+          <w:tab w:val="num" w:pos="5040"/>
+        </w:tabs>
+        <w:ind w:left="5040" w:hanging="360"/>
+      </w:pPr>
+    </w:lvl>
+    <w:lvl w:ilvl="7" w:tentative="1">
+      <w:start w:val="1"/>
+      <w:numFmt w:val="decimal"/>
+      <w:lvlText w:val="%8."/>
+      <w:lvlJc w:val="left"/>
+      <w:pPr>
+        <w:tabs>
+          <w:tab w:val="num" w:pos="5760"/>
+        </w:tabs>
+        <w:ind w:left="5760" w:hanging="360"/>
+      </w:pPr>
+    </w:lvl>
+    <w:lvl w:ilvl="8" w:tentative="1">
+      <w:start w:val="1"/>
+      <w:numFmt w:val="decimal"/>
+      <w:lvlText w:val="%9."/>
+      <w:lvlJc w:val="left"/>
+      <w:pPr>
+        <w:tabs>
+          <w:tab w:val="num" w:pos="6480"/>
+        </w:tabs>
+        <w:ind w:left="6480" w:hanging="360"/>
+      </w:pPr>
+    </w:lvl>
+  </w:abstractNum>
+  <w:abstractNum w:abstractNumId="39" w15:restartNumberingAfterBreak="0">
     <w:nsid w:val="603401B8"/>
     <w:multiLevelType w:val="multilevel"/>
     <w:tmpl w:val="33547D32"/>
@@ -8397,7 +11610,7 @@
       </w:pPr>
     </w:lvl>
   </w:abstractNum>
-  <w:abstractNum w:abstractNumId="31" w15:restartNumberingAfterBreak="0">
+  <w:abstractNum w:abstractNumId="40" w15:restartNumberingAfterBreak="0">
     <w:nsid w:val="68097B12"/>
     <w:multiLevelType w:val="multilevel"/>
     <w:tmpl w:val="4A481DB0"/>
@@ -8546,7 +11759,7 @@
       </w:rPr>
     </w:lvl>
   </w:abstractNum>
-  <w:abstractNum w:abstractNumId="32" w15:restartNumberingAfterBreak="0">
+  <w:abstractNum w:abstractNumId="41" w15:restartNumberingAfterBreak="0">
     <w:nsid w:val="68E01917"/>
     <w:multiLevelType w:val="multilevel"/>
     <w:tmpl w:val="53E4DAE6"/>
@@ -8695,7 +11908,7 @@
       </w:rPr>
     </w:lvl>
   </w:abstractNum>
-  <w:abstractNum w:abstractNumId="33" w15:restartNumberingAfterBreak="0">
+  <w:abstractNum w:abstractNumId="42" w15:restartNumberingAfterBreak="0">
     <w:nsid w:val="69E96420"/>
     <w:multiLevelType w:val="multilevel"/>
     <w:tmpl w:val="CBE6D2E4"/>
@@ -8816,7 +12029,7 @@
       </w:pPr>
     </w:lvl>
   </w:abstractNum>
-  <w:abstractNum w:abstractNumId="34" w15:restartNumberingAfterBreak="0">
+  <w:abstractNum w:abstractNumId="43" w15:restartNumberingAfterBreak="0">
     <w:nsid w:val="6BE21C8A"/>
     <w:multiLevelType w:val="multilevel"/>
     <w:tmpl w:val="1B7CCABE"/>
@@ -8965,7 +12178,7 @@
       </w:rPr>
     </w:lvl>
   </w:abstractNum>
-  <w:abstractNum w:abstractNumId="35" w15:restartNumberingAfterBreak="0">
+  <w:abstractNum w:abstractNumId="44" w15:restartNumberingAfterBreak="0">
     <w:nsid w:val="772D563A"/>
     <w:multiLevelType w:val="multilevel"/>
     <w:tmpl w:val="4E64C840"/>
@@ -9086,7 +12299,7 @@
       </w:pPr>
     </w:lvl>
   </w:abstractNum>
-  <w:abstractNum w:abstractNumId="36" w15:restartNumberingAfterBreak="0">
+  <w:abstractNum w:abstractNumId="45" w15:restartNumberingAfterBreak="0">
     <w:nsid w:val="786D516C"/>
     <w:multiLevelType w:val="multilevel"/>
     <w:tmpl w:val="BDE21FE0"/>
@@ -9199,7 +12412,156 @@
       </w:pPr>
     </w:lvl>
   </w:abstractNum>
-  <w:abstractNum w:abstractNumId="37" w15:restartNumberingAfterBreak="0">
+  <w:abstractNum w:abstractNumId="46" w15:restartNumberingAfterBreak="0">
+    <w:nsid w:val="7F2E4F2F"/>
+    <w:multiLevelType w:val="multilevel"/>
+    <w:tmpl w:val="F244AE28"/>
+    <w:lvl w:ilvl="0">
+      <w:start w:val="1"/>
+      <w:numFmt w:val="bullet"/>
+      <w:lvlText w:val=""/>
+      <w:lvlJc w:val="left"/>
+      <w:pPr>
+        <w:tabs>
+          <w:tab w:val="num" w:pos="720"/>
+        </w:tabs>
+        <w:ind w:left="720" w:hanging="360"/>
+      </w:pPr>
+      <w:rPr>
+        <w:rFonts w:ascii="Symbol" w:hAnsi="Symbol" w:hint="default"/>
+        <w:sz w:val="20"/>
+      </w:rPr>
+    </w:lvl>
+    <w:lvl w:ilvl="1" w:tentative="1">
+      <w:start w:val="1"/>
+      <w:numFmt w:val="bullet"/>
+      <w:lvlText w:val="o"/>
+      <w:lvlJc w:val="left"/>
+      <w:pPr>
+        <w:tabs>
+          <w:tab w:val="num" w:pos="1440"/>
+        </w:tabs>
+        <w:ind w:left="1440" w:hanging="360"/>
+      </w:pPr>
+      <w:rPr>
+        <w:rFonts w:ascii="Courier New" w:hAnsi="Courier New" w:hint="default"/>
+        <w:sz w:val="20"/>
+      </w:rPr>
+    </w:lvl>
+    <w:lvl w:ilvl="2" w:tentative="1">
+      <w:start w:val="1"/>
+      <w:numFmt w:val="bullet"/>
+      <w:lvlText w:val=""/>
+      <w:lvlJc w:val="left"/>
+      <w:pPr>
+        <w:tabs>
+          <w:tab w:val="num" w:pos="2160"/>
+        </w:tabs>
+        <w:ind w:left="2160" w:hanging="360"/>
+      </w:pPr>
+      <w:rPr>
+        <w:rFonts w:ascii="Wingdings" w:hAnsi="Wingdings" w:hint="default"/>
+        <w:sz w:val="20"/>
+      </w:rPr>
+    </w:lvl>
+    <w:lvl w:ilvl="3" w:tentative="1">
+      <w:start w:val="1"/>
+      <w:numFmt w:val="bullet"/>
+      <w:lvlText w:val=""/>
+      <w:lvlJc w:val="left"/>
+      <w:pPr>
+        <w:tabs>
+          <w:tab w:val="num" w:pos="2880"/>
+        </w:tabs>
+        <w:ind w:left="2880" w:hanging="360"/>
+      </w:pPr>
+      <w:rPr>
+        <w:rFonts w:ascii="Wingdings" w:hAnsi="Wingdings" w:hint="default"/>
+        <w:sz w:val="20"/>
+      </w:rPr>
+    </w:lvl>
+    <w:lvl w:ilvl="4" w:tentative="1">
+      <w:start w:val="1"/>
+      <w:numFmt w:val="bullet"/>
+      <w:lvlText w:val=""/>
+      <w:lvlJc w:val="left"/>
+      <w:pPr>
+        <w:tabs>
+          <w:tab w:val="num" w:pos="3600"/>
+        </w:tabs>
+        <w:ind w:left="3600" w:hanging="360"/>
+      </w:pPr>
+      <w:rPr>
+        <w:rFonts w:ascii="Wingdings" w:hAnsi="Wingdings" w:hint="default"/>
+        <w:sz w:val="20"/>
+      </w:rPr>
+    </w:lvl>
+    <w:lvl w:ilvl="5" w:tentative="1">
+      <w:start w:val="1"/>
+      <w:numFmt w:val="bullet"/>
+      <w:lvlText w:val=""/>
+      <w:lvlJc w:val="left"/>
+      <w:pPr>
+        <w:tabs>
+          <w:tab w:val="num" w:pos="4320"/>
+        </w:tabs>
+        <w:ind w:left="4320" w:hanging="360"/>
+      </w:pPr>
+      <w:rPr>
+        <w:rFonts w:ascii="Wingdings" w:hAnsi="Wingdings" w:hint="default"/>
+        <w:sz w:val="20"/>
+      </w:rPr>
+    </w:lvl>
+    <w:lvl w:ilvl="6" w:tentative="1">
+      <w:start w:val="1"/>
+      <w:numFmt w:val="bullet"/>
+      <w:lvlText w:val=""/>
+      <w:lvlJc w:val="left"/>
+      <w:pPr>
+        <w:tabs>
+          <w:tab w:val="num" w:pos="5040"/>
+        </w:tabs>
+        <w:ind w:left="5040" w:hanging="360"/>
+      </w:pPr>
+      <w:rPr>
+        <w:rFonts w:ascii="Wingdings" w:hAnsi="Wingdings" w:hint="default"/>
+        <w:sz w:val="20"/>
+      </w:rPr>
+    </w:lvl>
+    <w:lvl w:ilvl="7" w:tentative="1">
+      <w:start w:val="1"/>
+      <w:numFmt w:val="bullet"/>
+      <w:lvlText w:val=""/>
+      <w:lvlJc w:val="left"/>
+      <w:pPr>
+        <w:tabs>
+          <w:tab w:val="num" w:pos="5760"/>
+        </w:tabs>
+        <w:ind w:left="5760" w:hanging="360"/>
+      </w:pPr>
+      <w:rPr>
+        <w:rFonts w:ascii="Wingdings" w:hAnsi="Wingdings" w:hint="default"/>
+        <w:sz w:val="20"/>
+      </w:rPr>
+    </w:lvl>
+    <w:lvl w:ilvl="8" w:tentative="1">
+      <w:start w:val="1"/>
+      <w:numFmt w:val="bullet"/>
+      <w:lvlText w:val=""/>
+      <w:lvlJc w:val="left"/>
+      <w:pPr>
+        <w:tabs>
+          <w:tab w:val="num" w:pos="6480"/>
+        </w:tabs>
+        <w:ind w:left="6480" w:hanging="360"/>
+      </w:pPr>
+      <w:rPr>
+        <w:rFonts w:ascii="Wingdings" w:hAnsi="Wingdings" w:hint="default"/>
+        <w:sz w:val="20"/>
+      </w:rPr>
+    </w:lvl>
+  </w:abstractNum>
+  <w:abstractNum w:abstractNumId="47" w15:restartNumberingAfterBreak="0">
     <w:nsid w:val="7F524CC4"/>
     <w:multiLevelType w:val="multilevel"/>
     <w:tmpl w:val="A5B6C936"/>
@@ -9313,25 +12675,25 @@
     </w:lvl>
   </w:abstractNum>
   <w:num w:numId="1" w16cid:durableId="504173914">
-    <w:abstractNumId w:val="28"/>
+    <w:abstractNumId w:val="35"/>
   </w:num>
   <w:num w:numId="2" w16cid:durableId="1554460061">
-    <w:abstractNumId w:val="18"/>
+    <w:abstractNumId w:val="20"/>
   </w:num>
   <w:num w:numId="3" w16cid:durableId="205726159">
-    <w:abstractNumId w:val="20"/>
+    <w:abstractNumId w:val="23"/>
   </w:num>
   <w:num w:numId="4" w16cid:durableId="1522819783">
-    <w:abstractNumId w:val="17"/>
+    <w:abstractNumId w:val="19"/>
   </w:num>
   <w:num w:numId="5" w16cid:durableId="1767657295">
-    <w:abstractNumId w:val="14"/>
+    <w:abstractNumId w:val="16"/>
   </w:num>
   <w:num w:numId="6" w16cid:durableId="315842550">
-    <w:abstractNumId w:val="23"/>
+    <w:abstractNumId w:val="29"/>
   </w:num>
   <w:num w:numId="7" w16cid:durableId="1034841655">
-    <w:abstractNumId w:val="12"/>
+    <w:abstractNumId w:val="13"/>
   </w:num>
   <w:num w:numId="8" w16cid:durableId="408499223">
     <w:abstractNumId w:val="3"/>
@@ -9340,34 +12702,34 @@
     <w:abstractNumId w:val="1"/>
   </w:num>
   <w:num w:numId="10" w16cid:durableId="926495506">
-    <w:abstractNumId w:val="22"/>
+    <w:abstractNumId w:val="28"/>
   </w:num>
   <w:num w:numId="11" w16cid:durableId="1219173500">
     <w:abstractNumId w:val="0"/>
   </w:num>
   <w:num w:numId="12" w16cid:durableId="1688406547">
-    <w:abstractNumId w:val="35"/>
+    <w:abstractNumId w:val="44"/>
   </w:num>
   <w:num w:numId="13" w16cid:durableId="1164932753">
-    <w:abstractNumId w:val="21"/>
+    <w:abstractNumId w:val="26"/>
   </w:num>
   <w:num w:numId="14" w16cid:durableId="501169638">
+    <w:abstractNumId w:val="41"/>
+  </w:num>
+  <w:num w:numId="15" w16cid:durableId="1238131500">
     <w:abstractNumId w:val="32"/>
   </w:num>
-  <w:num w:numId="15" w16cid:durableId="1238131500">
-    <w:abstractNumId w:val="26"/>
-  </w:num>
   <w:num w:numId="16" w16cid:durableId="323702989">
-    <w:abstractNumId w:val="33"/>
+    <w:abstractNumId w:val="42"/>
   </w:num>
   <w:num w:numId="17" w16cid:durableId="94325739">
     <w:abstractNumId w:val="7"/>
   </w:num>
   <w:num w:numId="18" w16cid:durableId="2113696165">
-    <w:abstractNumId w:val="15"/>
+    <w:abstractNumId w:val="17"/>
   </w:num>
   <w:num w:numId="19" w16cid:durableId="1651246600">
-    <w:abstractNumId w:val="13"/>
+    <w:abstractNumId w:val="14"/>
   </w:num>
   <w:num w:numId="20" w16cid:durableId="1741168943">
     <w:abstractNumId w:val="2"/>
@@ -9376,55 +12738,85 @@
     <w:abstractNumId w:val="4"/>
   </w:num>
   <w:num w:numId="22" w16cid:durableId="525483995">
-    <w:abstractNumId w:val="16"/>
+    <w:abstractNumId w:val="18"/>
   </w:num>
   <w:num w:numId="23" w16cid:durableId="1628314817">
-    <w:abstractNumId w:val="37"/>
+    <w:abstractNumId w:val="47"/>
   </w:num>
   <w:num w:numId="24" w16cid:durableId="91127283">
-    <w:abstractNumId w:val="29"/>
+    <w:abstractNumId w:val="37"/>
   </w:num>
   <w:num w:numId="25" w16cid:durableId="1396397563">
     <w:abstractNumId w:val="5"/>
   </w:num>
   <w:num w:numId="26" w16cid:durableId="1617172574">
-    <w:abstractNumId w:val="24"/>
+    <w:abstractNumId w:val="30"/>
   </w:num>
   <w:num w:numId="27" w16cid:durableId="305861331">
-    <w:abstractNumId w:val="36"/>
+    <w:abstractNumId w:val="45"/>
   </w:num>
   <w:num w:numId="28" w16cid:durableId="401218980">
-    <w:abstractNumId w:val="31"/>
+    <w:abstractNumId w:val="40"/>
   </w:num>
   <w:num w:numId="29" w16cid:durableId="769470731">
-    <w:abstractNumId w:val="30"/>
+    <w:abstractNumId w:val="39"/>
   </w:num>
   <w:num w:numId="30" w16cid:durableId="298613305">
-    <w:abstractNumId w:val="9"/>
+    <w:abstractNumId w:val="10"/>
   </w:num>
   <w:num w:numId="31" w16cid:durableId="56780641">
-    <w:abstractNumId w:val="10"/>
+    <w:abstractNumId w:val="11"/>
   </w:num>
   <w:num w:numId="32" w16cid:durableId="567083204">
-    <w:abstractNumId w:val="19"/>
+    <w:abstractNumId w:val="21"/>
   </w:num>
   <w:num w:numId="33" w16cid:durableId="272982181">
     <w:abstractNumId w:val="8"/>
   </w:num>
   <w:num w:numId="34" w16cid:durableId="2092041067">
-    <w:abstractNumId w:val="27"/>
+    <w:abstractNumId w:val="34"/>
   </w:num>
   <w:num w:numId="35" w16cid:durableId="1638871136">
-    <w:abstractNumId w:val="25"/>
+    <w:abstractNumId w:val="31"/>
   </w:num>
   <w:num w:numId="36" w16cid:durableId="1592927019">
     <w:abstractNumId w:val="6"/>
   </w:num>
   <w:num w:numId="37" w16cid:durableId="907610943">
-    <w:abstractNumId w:val="34"/>
+    <w:abstractNumId w:val="43"/>
   </w:num>
   <w:num w:numId="38" w16cid:durableId="954554771">
-    <w:abstractNumId w:val="11"/>
+    <w:abstractNumId w:val="12"/>
+  </w:num>
+  <w:num w:numId="39" w16cid:durableId="1832214773">
+    <w:abstractNumId w:val="46"/>
+  </w:num>
+  <w:num w:numId="40" w16cid:durableId="1851068060">
+    <w:abstractNumId w:val="33"/>
+  </w:num>
+  <w:num w:numId="41" w16cid:durableId="1678919632">
+    <w:abstractNumId w:val="15"/>
+  </w:num>
+  <w:num w:numId="42" w16cid:durableId="443965555">
+    <w:abstractNumId w:val="22"/>
+  </w:num>
+  <w:num w:numId="43" w16cid:durableId="2105221240">
+    <w:abstractNumId w:val="36"/>
+  </w:num>
+  <w:num w:numId="44" w16cid:durableId="737552157">
+    <w:abstractNumId w:val="27"/>
+  </w:num>
+  <w:num w:numId="45" w16cid:durableId="337536939">
+    <w:abstractNumId w:val="25"/>
+  </w:num>
+  <w:num w:numId="46" w16cid:durableId="997726717">
+    <w:abstractNumId w:val="38"/>
+  </w:num>
+  <w:num w:numId="47" w16cid:durableId="22832358">
+    <w:abstractNumId w:val="24"/>
+  </w:num>
+  <w:num w:numId="48" w16cid:durableId="1386954168">
+    <w:abstractNumId w:val="9"/>
   </w:num>
 </w:numbering>
 </file>
@@ -10032,7 +13424,6 @@
   <w:style w:type="character" w:default="1" w:styleId="DefaultParagraphFont">
     <w:name w:val="Default Paragraph Font"/>
     <w:uiPriority w:val="1"/>
-    <w:semiHidden/>
     <w:unhideWhenUsed/>
   </w:style>
   <w:style w:type="table" w:default="1" w:styleId="TableNormal">

</xml_diff>

<commit_message>
transcirption migrated to background
</commit_message>
<xml_diff>
--- a/personal_docs/Daily Updates.docx
+++ b/personal_docs/Daily Updates.docx
@@ -6053,13 +6053,7 @@
         <w:rPr>
           <w:rFonts w:ascii="Arial Black" w:hAnsi="Arial Black"/>
         </w:rPr>
-        <w:t>DAY -</w:t>
-      </w:r>
-      <w:r>
-        <w:rPr>
-          <w:rFonts w:ascii="Arial Black" w:hAnsi="Arial Black"/>
-        </w:rPr>
-        <w:t>4</w:t>
+        <w:t>DAY -4</w:t>
       </w:r>
     </w:p>
     <w:p>
@@ -6186,6 +6180,504 @@
       </w:pPr>
     </w:p>
     <w:p/>
+    <w:p>
+      <w:pPr>
+        <w:pStyle w:val="Heading1"/>
+        <w:tabs>
+          <w:tab w:val="left" w:pos="3185"/>
+        </w:tabs>
+        <w:rPr>
+          <w:rFonts w:ascii="Arial Black" w:hAnsi="Arial Black"/>
+        </w:rPr>
+      </w:pPr>
+      <w:r>
+        <w:rPr>
+          <w:rFonts w:ascii="Arial Black" w:hAnsi="Arial Black"/>
+        </w:rPr>
+        <w:t>DAY -</w:t>
+      </w:r>
+      <w:r>
+        <w:rPr>
+          <w:rFonts w:ascii="Arial Black" w:hAnsi="Arial Black"/>
+        </w:rPr>
+        <w:t>5</w:t>
+      </w:r>
+    </w:p>
+    <w:p>
+      <w:r>
+        <w:t>Issues Identified in Web socket implementation-</w:t>
+      </w:r>
+    </w:p>
+    <w:p>
+      <w:pPr>
+        <w:rPr>
+          <w:b/>
+          <w:bCs/>
+        </w:rPr>
+      </w:pPr>
+      <w:r>
+        <w:rPr>
+          <w:b/>
+          <w:bCs/>
+        </w:rPr>
+        <w:t>Biggest gaps / risks (and quick fixes)</w:t>
+      </w:r>
+    </w:p>
+    <w:p>
+      <w:pPr>
+        <w:numPr>
+          <w:ilvl w:val="0"/>
+          <w:numId w:val="49"/>
+        </w:numPr>
+      </w:pPr>
+      <w:r>
+        <w:rPr>
+          <w:b/>
+          <w:bCs/>
+        </w:rPr>
+        <w:lastRenderedPageBreak/>
+        <w:t>Blocking WS while transcribing.</w:t>
+      </w:r>
+      <w:r>
+        <w:br/>
+      </w:r>
+      <w:proofErr w:type="gramStart"/>
+      <w:r>
+        <w:t>receive(</w:t>
+      </w:r>
+      <w:proofErr w:type="gramEnd"/>
+      <w:r>
+        <w:t xml:space="preserve">) → transcribe → respond means the client can’t send the next chunk until the previous finishes. Move transcription to a background worker (Celery/Dramatiq) and ACK storage immediately; push transcript_update later. </w:t>
+      </w:r>
+    </w:p>
+    <w:p>
+      <w:pPr>
+        <w:rPr>
+          <w:b/>
+          <w:bCs/>
+        </w:rPr>
+      </w:pPr>
+      <w:r>
+        <w:rPr>
+          <w:b/>
+          <w:bCs/>
+        </w:rPr>
+        <w:t xml:space="preserve">    My comments -</w:t>
+      </w:r>
+    </w:p>
+    <w:p>
+      <w:pPr>
+        <w:rPr>
+          <w:b/>
+          <w:bCs/>
+        </w:rPr>
+      </w:pPr>
+      <w:r>
+        <w:rPr>
+          <w:b/>
+          <w:bCs/>
+        </w:rPr>
+        <w:t xml:space="preserve">   </w:t>
+      </w:r>
+      <w:proofErr w:type="gramStart"/>
+      <w:r>
+        <w:rPr>
+          <w:b/>
+          <w:bCs/>
+        </w:rPr>
+        <w:t>Yes</w:t>
+      </w:r>
+      <w:proofErr w:type="gramEnd"/>
+      <w:r>
+        <w:rPr>
+          <w:b/>
+          <w:bCs/>
+        </w:rPr>
+        <w:t xml:space="preserve"> u r right.</w:t>
+      </w:r>
+    </w:p>
+    <w:p>
+      <w:r>
+        <w:t xml:space="preserve">We will use </w:t>
+      </w:r>
+      <w:proofErr w:type="gramStart"/>
+      <w:r>
+        <w:t>asyncio.create</w:t>
+      </w:r>
+      <w:proofErr w:type="gramEnd"/>
+      <w:r>
+        <w:t>_</w:t>
+      </w:r>
+      <w:proofErr w:type="gramStart"/>
+      <w:r>
+        <w:t>task(</w:t>
+      </w:r>
+      <w:proofErr w:type="gramEnd"/>
+      <w:r>
+        <w:t>)</w:t>
+      </w:r>
+      <w:r>
+        <w:t xml:space="preserve"> so that it runs in background and we can keep receiving chunks of audio </w:t>
+      </w:r>
+    </w:p>
+    <w:p>
+      <w:pPr>
+        <w:numPr>
+          <w:ilvl w:val="0"/>
+          <w:numId w:val="50"/>
+        </w:numPr>
+      </w:pPr>
+      <w:r>
+        <w:t>Concurrent processing = no guaranteed order</w:t>
+      </w:r>
+    </w:p>
+    <w:p>
+      <w:proofErr w:type="gramStart"/>
+      <w:r>
+        <w:t>So</w:t>
+      </w:r>
+      <w:proofErr w:type="gramEnd"/>
+      <w:r>
+        <w:t xml:space="preserve"> we need to create a buffer and make sure</w:t>
+      </w:r>
+      <w:r>
+        <w:t xml:space="preserve"> we send eveything in </w:t>
+      </w:r>
+      <w:proofErr w:type="gramStart"/>
+      <w:r>
+        <w:t>an</w:t>
+      </w:r>
+      <w:proofErr w:type="gramEnd"/>
+      <w:r>
+        <w:t xml:space="preserve"> particular order.</w:t>
+      </w:r>
+    </w:p>
+    <w:p>
+      <w:r>
+        <w:t xml:space="preserve">Even this way u won’t be able to move ahead and do stuff since u need to understand 100 </w:t>
+      </w:r>
+      <w:proofErr w:type="gramStart"/>
+      <w:r>
+        <w:t>users ,what</w:t>
+      </w:r>
+      <w:proofErr w:type="gramEnd"/>
+      <w:r>
+        <w:t xml:space="preserve"> will happen u will have a bottle neck both cpu and rate limits as well.</w:t>
+      </w:r>
+    </w:p>
+    <w:p/>
+    <w:p>
+      <w:proofErr w:type="gramStart"/>
+      <w:r>
+        <w:t>So</w:t>
+      </w:r>
+      <w:proofErr w:type="gramEnd"/>
+      <w:r>
+        <w:t xml:space="preserve"> the solution is using async with background </w:t>
+      </w:r>
+      <w:proofErr w:type="gramStart"/>
+      <w:r>
+        <w:t>tasks ,</w:t>
+      </w:r>
+      <w:proofErr w:type="gramEnd"/>
+      <w:r>
+        <w:t xml:space="preserve"> ensuring limits are being setup with </w:t>
+      </w:r>
+      <w:r>
+        <w:t>Semaphore</w:t>
+      </w:r>
+    </w:p>
+    <w:p>
+      <w:proofErr w:type="gramStart"/>
+      <w:r>
+        <w:t>Enusring</w:t>
+      </w:r>
+      <w:proofErr w:type="gramEnd"/>
+      <w:r>
+        <w:t xml:space="preserve"> we have a response buffer</w:t>
+      </w:r>
+    </w:p>
+    <w:p>
+      <w:pPr>
+        <w:numPr>
+          <w:ilvl w:val="0"/>
+          <w:numId w:val="51"/>
+        </w:numPr>
+      </w:pPr>
+      <w:r>
+        <w:t>non-blocking WebSocket</w:t>
+      </w:r>
+    </w:p>
+    <w:p/>
+    <w:p/>
+    <w:p>
+      <w:r>
+        <w:t xml:space="preserve"> </w:t>
+      </w:r>
+    </w:p>
+    <w:p>
+      <w:pPr>
+        <w:numPr>
+          <w:ilvl w:val="0"/>
+          <w:numId w:val="49"/>
+        </w:numPr>
+      </w:pPr>
+      <w:r>
+        <w:rPr>
+          <w:b/>
+          <w:bCs/>
+        </w:rPr>
+        <w:t>Sequence handling &amp; resumes.</w:t>
+      </w:r>
+      <w:r>
+        <w:br/>
+        <w:t xml:space="preserve">You track expected_sequence in memory and reset to 0 on reconnect; DB already knows what you’ve stored. On WS connect, </w:t>
+      </w:r>
+      <w:r>
+        <w:rPr>
+          <w:b/>
+          <w:bCs/>
+        </w:rPr>
+        <w:t>compute next expected</w:t>
+      </w:r>
+      <w:r>
+        <w:t xml:space="preserve"> from audio_chunks and reject duplicates/out-of-order with an explicit error. Also enforce that the </w:t>
+      </w:r>
+      <w:r>
+        <w:rPr>
+          <w:b/>
+          <w:bCs/>
+        </w:rPr>
+        <w:t>binary</w:t>
+      </w:r>
+      <w:r>
+        <w:t xml:space="preserve"> frame’s sequence matches the most recent metadata. </w:t>
+      </w:r>
+    </w:p>
+    <w:p>
+      <w:pPr>
+        <w:numPr>
+          <w:ilvl w:val="0"/>
+          <w:numId w:val="49"/>
+        </w:numPr>
+      </w:pPr>
+      <w:r>
+        <w:rPr>
+          <w:b/>
+          <w:bCs/>
+        </w:rPr>
+        <w:t>Race conditions on transcript append.</w:t>
+      </w:r>
+      <w:r>
+        <w:br/>
+        <w:t xml:space="preserve">update_session_transcript reads → concatenates → writes; parallel chunks can interleave. Prefer </w:t>
+      </w:r>
+      <w:r>
+        <w:rPr>
+          <w:b/>
+          <w:bCs/>
+        </w:rPr>
+        <w:t>per-chunk transcripts</w:t>
+      </w:r>
+      <w:r>
+        <w:t xml:space="preserve"> (array by sequence) and build the full transcript on read/finalize, or use a single atomic update (e.g., aggregation-pipeline update) with sequence guards. </w:t>
+      </w:r>
+    </w:p>
+    <w:p>
+      <w:pPr>
+        <w:numPr>
+          <w:ilvl w:val="0"/>
+          <w:numId w:val="49"/>
+        </w:numPr>
+      </w:pPr>
+      <w:r>
+        <w:rPr>
+          <w:b/>
+          <w:bCs/>
+        </w:rPr>
+        <w:t>Status transitions not fully used.</w:t>
+      </w:r>
+      <w:r>
+        <w:br/>
+        <w:t xml:space="preserve">You define ending but never set it; /end jumps straight to completed. Consider </w:t>
+      </w:r>
+      <w:r>
+        <w:lastRenderedPageBreak/>
+        <w:t xml:space="preserve">ending when the doctor clicks end, finalize transcripts, then completed. Also make /end </w:t>
+      </w:r>
+      <w:r>
+        <w:rPr>
+          <w:b/>
+          <w:bCs/>
+        </w:rPr>
+        <w:t>idempotent</w:t>
+      </w:r>
+      <w:r>
+        <w:t xml:space="preserve"> (200 if already completed). </w:t>
+      </w:r>
+    </w:p>
+    <w:p>
+      <w:pPr>
+        <w:numPr>
+          <w:ilvl w:val="0"/>
+          <w:numId w:val="49"/>
+        </w:numPr>
+      </w:pPr>
+      <w:r>
+        <w:rPr>
+          <w:b/>
+          <w:bCs/>
+        </w:rPr>
+        <w:t>Auth &amp; abuse controls.</w:t>
+      </w:r>
+      <w:r>
+        <w:br/>
+        <w:t xml:space="preserve">WS accepts any caller with a session id. Add </w:t>
+      </w:r>
+      <w:r>
+        <w:rPr>
+          <w:b/>
+          <w:bCs/>
+        </w:rPr>
+        <w:t>JWT / API-key</w:t>
+      </w:r>
+      <w:r>
+        <w:t xml:space="preserve"> auth, origin checks, size/timeouts, and per-session rate limits. Enforce max_chunk_size_bytes you advertise in ConnectionConfirmed. </w:t>
+      </w:r>
+    </w:p>
+    <w:p>
+      <w:pPr>
+        <w:numPr>
+          <w:ilvl w:val="0"/>
+          <w:numId w:val="49"/>
+        </w:numPr>
+        <w:rPr>
+          <w:highlight w:val="green"/>
+        </w:rPr>
+      </w:pPr>
+      <w:r>
+        <w:rPr>
+          <w:b/>
+          <w:bCs/>
+          <w:highlight w:val="green"/>
+        </w:rPr>
+        <w:t>Model mismatch in comments.</w:t>
+      </w:r>
+      <w:r>
+        <w:rPr>
+          <w:highlight w:val="green"/>
+        </w:rPr>
+        <w:br/>
+        <w:t xml:space="preserve">Comment says “gpt-4o-transcribe” but code calls whisper-1. Align comments, or parameterize the </w:t>
+      </w:r>
+      <w:proofErr w:type="gramStart"/>
+      <w:r>
+        <w:rPr>
+          <w:highlight w:val="green"/>
+        </w:rPr>
+        <w:t>model</w:t>
+      </w:r>
+      <w:proofErr w:type="gramEnd"/>
+      <w:r>
+        <w:rPr>
+          <w:highlight w:val="green"/>
+        </w:rPr>
+        <w:t xml:space="preserve"> name. </w:t>
+      </w:r>
+    </w:p>
+    <w:p>
+      <w:pPr>
+        <w:ind w:left="720"/>
+      </w:pPr>
+      <w:r>
+        <w:rPr>
+          <w:b/>
+          <w:bCs/>
+          <w:highlight w:val="green"/>
+        </w:rPr>
+        <w:t>Fixed</w:t>
+      </w:r>
+    </w:p>
+    <w:p>
+      <w:pPr>
+        <w:numPr>
+          <w:ilvl w:val="0"/>
+          <w:numId w:val="49"/>
+        </w:numPr>
+      </w:pPr>
+      <w:r>
+        <w:rPr>
+          <w:b/>
+          <w:bCs/>
+        </w:rPr>
+        <w:t>Health check heaviness.</w:t>
+      </w:r>
+      <w:r>
+        <w:br/>
+      </w:r>
+      <w:proofErr w:type="gramStart"/>
+      <w:r>
+        <w:t>models.list</w:t>
+      </w:r>
+      <w:proofErr w:type="gramEnd"/>
+      <w:r>
+        <w:t>() and list_</w:t>
+      </w:r>
+      <w:proofErr w:type="gramStart"/>
+      <w:r>
+        <w:t>containers(</w:t>
+      </w:r>
+      <w:proofErr w:type="gramEnd"/>
+      <w:r>
+        <w:t xml:space="preserve">) can be slow/privileged; cache or gate with an env flag, and avoid doing this on hot paths or tight probes. </w:t>
+      </w:r>
+    </w:p>
+    <w:p>
+      <w:pPr>
+        <w:numPr>
+          <w:ilvl w:val="0"/>
+          <w:numId w:val="49"/>
+        </w:numPr>
+      </w:pPr>
+      <w:r>
+        <w:rPr>
+          <w:b/>
+          <w:bCs/>
+        </w:rPr>
+        <w:t>modified_count checks can be misleading.</w:t>
+      </w:r>
+      <w:r>
+        <w:br/>
+        <w:t xml:space="preserve">If fields already had those values, modified_count is 0 even though the write matched. Consider checking matched_count (and errors) instead. </w:t>
+      </w:r>
+    </w:p>
+    <w:p>
+      <w:pPr>
+        <w:numPr>
+          <w:ilvl w:val="0"/>
+          <w:numId w:val="49"/>
+        </w:numPr>
+      </w:pPr>
+      <w:r>
+        <w:rPr>
+          <w:b/>
+          <w:bCs/>
+        </w:rPr>
+        <w:t>Content type and container setup.</w:t>
+      </w:r>
+      <w:r>
+        <w:br/>
+        <w:t xml:space="preserve">You </w:t>
+      </w:r>
+      <w:proofErr w:type="gramStart"/>
+      <w:r>
+        <w:t>upload .webm</w:t>
+      </w:r>
+      <w:proofErr w:type="gramEnd"/>
+      <w:r>
+        <w:t xml:space="preserve"> with audio/webm; if you rely on automatic codec inference (Opus), document it and ensure the mobile side always sends Opus. Also ensure the container audio-chunks exists at boot. </w:t>
+      </w:r>
+    </w:p>
     <w:p/>
     <w:sectPr>
       <w:pgSz w:w="11906" w:h="16838"/>
@@ -11091,6 +11583,155 @@
     </w:lvl>
   </w:abstractNum>
   <w:abstractNum w:abstractNumId="35" w15:restartNumberingAfterBreak="0">
+    <w:nsid w:val="57075F2C"/>
+    <w:multiLevelType w:val="multilevel"/>
+    <w:tmpl w:val="E7F89D32"/>
+    <w:lvl w:ilvl="0">
+      <w:start w:val="1"/>
+      <w:numFmt w:val="bullet"/>
+      <w:lvlText w:val=""/>
+      <w:lvlJc w:val="left"/>
+      <w:pPr>
+        <w:tabs>
+          <w:tab w:val="num" w:pos="720"/>
+        </w:tabs>
+        <w:ind w:left="720" w:hanging="360"/>
+      </w:pPr>
+      <w:rPr>
+        <w:rFonts w:ascii="Symbol" w:hAnsi="Symbol" w:hint="default"/>
+        <w:sz w:val="20"/>
+      </w:rPr>
+    </w:lvl>
+    <w:lvl w:ilvl="1" w:tentative="1">
+      <w:start w:val="1"/>
+      <w:numFmt w:val="bullet"/>
+      <w:lvlText w:val="o"/>
+      <w:lvlJc w:val="left"/>
+      <w:pPr>
+        <w:tabs>
+          <w:tab w:val="num" w:pos="1440"/>
+        </w:tabs>
+        <w:ind w:left="1440" w:hanging="360"/>
+      </w:pPr>
+      <w:rPr>
+        <w:rFonts w:ascii="Courier New" w:hAnsi="Courier New" w:hint="default"/>
+        <w:sz w:val="20"/>
+      </w:rPr>
+    </w:lvl>
+    <w:lvl w:ilvl="2" w:tentative="1">
+      <w:start w:val="1"/>
+      <w:numFmt w:val="bullet"/>
+      <w:lvlText w:val=""/>
+      <w:lvlJc w:val="left"/>
+      <w:pPr>
+        <w:tabs>
+          <w:tab w:val="num" w:pos="2160"/>
+        </w:tabs>
+        <w:ind w:left="2160" w:hanging="360"/>
+      </w:pPr>
+      <w:rPr>
+        <w:rFonts w:ascii="Wingdings" w:hAnsi="Wingdings" w:hint="default"/>
+        <w:sz w:val="20"/>
+      </w:rPr>
+    </w:lvl>
+    <w:lvl w:ilvl="3" w:tentative="1">
+      <w:start w:val="1"/>
+      <w:numFmt w:val="bullet"/>
+      <w:lvlText w:val=""/>
+      <w:lvlJc w:val="left"/>
+      <w:pPr>
+        <w:tabs>
+          <w:tab w:val="num" w:pos="2880"/>
+        </w:tabs>
+        <w:ind w:left="2880" w:hanging="360"/>
+      </w:pPr>
+      <w:rPr>
+        <w:rFonts w:ascii="Wingdings" w:hAnsi="Wingdings" w:hint="default"/>
+        <w:sz w:val="20"/>
+      </w:rPr>
+    </w:lvl>
+    <w:lvl w:ilvl="4" w:tentative="1">
+      <w:start w:val="1"/>
+      <w:numFmt w:val="bullet"/>
+      <w:lvlText w:val=""/>
+      <w:lvlJc w:val="left"/>
+      <w:pPr>
+        <w:tabs>
+          <w:tab w:val="num" w:pos="3600"/>
+        </w:tabs>
+        <w:ind w:left="3600" w:hanging="360"/>
+      </w:pPr>
+      <w:rPr>
+        <w:rFonts w:ascii="Wingdings" w:hAnsi="Wingdings" w:hint="default"/>
+        <w:sz w:val="20"/>
+      </w:rPr>
+    </w:lvl>
+    <w:lvl w:ilvl="5" w:tentative="1">
+      <w:start w:val="1"/>
+      <w:numFmt w:val="bullet"/>
+      <w:lvlText w:val=""/>
+      <w:lvlJc w:val="left"/>
+      <w:pPr>
+        <w:tabs>
+          <w:tab w:val="num" w:pos="4320"/>
+        </w:tabs>
+        <w:ind w:left="4320" w:hanging="360"/>
+      </w:pPr>
+      <w:rPr>
+        <w:rFonts w:ascii="Wingdings" w:hAnsi="Wingdings" w:hint="default"/>
+        <w:sz w:val="20"/>
+      </w:rPr>
+    </w:lvl>
+    <w:lvl w:ilvl="6" w:tentative="1">
+      <w:start w:val="1"/>
+      <w:numFmt w:val="bullet"/>
+      <w:lvlText w:val=""/>
+      <w:lvlJc w:val="left"/>
+      <w:pPr>
+        <w:tabs>
+          <w:tab w:val="num" w:pos="5040"/>
+        </w:tabs>
+        <w:ind w:left="5040" w:hanging="360"/>
+      </w:pPr>
+      <w:rPr>
+        <w:rFonts w:ascii="Wingdings" w:hAnsi="Wingdings" w:hint="default"/>
+        <w:sz w:val="20"/>
+      </w:rPr>
+    </w:lvl>
+    <w:lvl w:ilvl="7" w:tentative="1">
+      <w:start w:val="1"/>
+      <w:numFmt w:val="bullet"/>
+      <w:lvlText w:val=""/>
+      <w:lvlJc w:val="left"/>
+      <w:pPr>
+        <w:tabs>
+          <w:tab w:val="num" w:pos="5760"/>
+        </w:tabs>
+        <w:ind w:left="5760" w:hanging="360"/>
+      </w:pPr>
+      <w:rPr>
+        <w:rFonts w:ascii="Wingdings" w:hAnsi="Wingdings" w:hint="default"/>
+        <w:sz w:val="20"/>
+      </w:rPr>
+    </w:lvl>
+    <w:lvl w:ilvl="8" w:tentative="1">
+      <w:start w:val="1"/>
+      <w:numFmt w:val="bullet"/>
+      <w:lvlText w:val=""/>
+      <w:lvlJc w:val="left"/>
+      <w:pPr>
+        <w:tabs>
+          <w:tab w:val="num" w:pos="6480"/>
+        </w:tabs>
+        <w:ind w:left="6480" w:hanging="360"/>
+      </w:pPr>
+      <w:rPr>
+        <w:rFonts w:ascii="Wingdings" w:hAnsi="Wingdings" w:hint="default"/>
+        <w:sz w:val="20"/>
+      </w:rPr>
+    </w:lvl>
+  </w:abstractNum>
+  <w:abstractNum w:abstractNumId="36" w15:restartNumberingAfterBreak="0">
     <w:nsid w:val="57506675"/>
     <w:multiLevelType w:val="multilevel"/>
     <w:tmpl w:val="BA4C68A0"/>
@@ -11239,7 +11880,7 @@
       </w:rPr>
     </w:lvl>
   </w:abstractNum>
-  <w:abstractNum w:abstractNumId="36" w15:restartNumberingAfterBreak="0">
+  <w:abstractNum w:abstractNumId="37" w15:restartNumberingAfterBreak="0">
     <w:nsid w:val="5D606383"/>
     <w:multiLevelType w:val="multilevel"/>
     <w:tmpl w:val="EA123470"/>
@@ -11388,7 +12029,7 @@
       </w:rPr>
     </w:lvl>
   </w:abstractNum>
-  <w:abstractNum w:abstractNumId="37" w15:restartNumberingAfterBreak="0">
+  <w:abstractNum w:abstractNumId="38" w15:restartNumberingAfterBreak="0">
     <w:nsid w:val="5FA0529F"/>
     <w:multiLevelType w:val="multilevel"/>
     <w:tmpl w:val="CE08A40C"/>
@@ -11537,7 +12178,7 @@
       </w:rPr>
     </w:lvl>
   </w:abstractNum>
-  <w:abstractNum w:abstractNumId="38" w15:restartNumberingAfterBreak="0">
+  <w:abstractNum w:abstractNumId="39" w15:restartNumberingAfterBreak="0">
     <w:nsid w:val="5FA5118E"/>
     <w:multiLevelType w:val="multilevel"/>
     <w:tmpl w:val="5EDEC09A"/>
@@ -11650,7 +12291,7 @@
       </w:pPr>
     </w:lvl>
   </w:abstractNum>
-  <w:abstractNum w:abstractNumId="39" w15:restartNumberingAfterBreak="0">
+  <w:abstractNum w:abstractNumId="40" w15:restartNumberingAfterBreak="0">
     <w:nsid w:val="603401B8"/>
     <w:multiLevelType w:val="multilevel"/>
     <w:tmpl w:val="33547D32"/>
@@ -11763,7 +12404,7 @@
       </w:pPr>
     </w:lvl>
   </w:abstractNum>
-  <w:abstractNum w:abstractNumId="40" w15:restartNumberingAfterBreak="0">
+  <w:abstractNum w:abstractNumId="41" w15:restartNumberingAfterBreak="0">
     <w:nsid w:val="68097B12"/>
     <w:multiLevelType w:val="multilevel"/>
     <w:tmpl w:val="4A481DB0"/>
@@ -11912,7 +12553,7 @@
       </w:rPr>
     </w:lvl>
   </w:abstractNum>
-  <w:abstractNum w:abstractNumId="41" w15:restartNumberingAfterBreak="0">
+  <w:abstractNum w:abstractNumId="42" w15:restartNumberingAfterBreak="0">
     <w:nsid w:val="68E01917"/>
     <w:multiLevelType w:val="multilevel"/>
     <w:tmpl w:val="53E4DAE6"/>
@@ -12061,7 +12702,7 @@
       </w:rPr>
     </w:lvl>
   </w:abstractNum>
-  <w:abstractNum w:abstractNumId="42" w15:restartNumberingAfterBreak="0">
+  <w:abstractNum w:abstractNumId="43" w15:restartNumberingAfterBreak="0">
     <w:nsid w:val="69E96420"/>
     <w:multiLevelType w:val="multilevel"/>
     <w:tmpl w:val="CBE6D2E4"/>
@@ -12182,7 +12823,7 @@
       </w:pPr>
     </w:lvl>
   </w:abstractNum>
-  <w:abstractNum w:abstractNumId="43" w15:restartNumberingAfterBreak="0">
+  <w:abstractNum w:abstractNumId="44" w15:restartNumberingAfterBreak="0">
     <w:nsid w:val="6BE21C8A"/>
     <w:multiLevelType w:val="multilevel"/>
     <w:tmpl w:val="1B7CCABE"/>
@@ -12331,7 +12972,7 @@
       </w:rPr>
     </w:lvl>
   </w:abstractNum>
-  <w:abstractNum w:abstractNumId="44" w15:restartNumberingAfterBreak="0">
+  <w:abstractNum w:abstractNumId="45" w15:restartNumberingAfterBreak="0">
     <w:nsid w:val="772D563A"/>
     <w:multiLevelType w:val="multilevel"/>
     <w:tmpl w:val="4E64C840"/>
@@ -12452,7 +13093,7 @@
       </w:pPr>
     </w:lvl>
   </w:abstractNum>
-  <w:abstractNum w:abstractNumId="45" w15:restartNumberingAfterBreak="0">
+  <w:abstractNum w:abstractNumId="46" w15:restartNumberingAfterBreak="0">
     <w:nsid w:val="786D516C"/>
     <w:multiLevelType w:val="multilevel"/>
     <w:tmpl w:val="BDE21FE0"/>
@@ -12565,7 +13206,120 @@
       </w:pPr>
     </w:lvl>
   </w:abstractNum>
-  <w:abstractNum w:abstractNumId="46" w15:restartNumberingAfterBreak="0">
+  <w:abstractNum w:abstractNumId="47" w15:restartNumberingAfterBreak="0">
+    <w:nsid w:val="7EB529FD"/>
+    <w:multiLevelType w:val="multilevel"/>
+    <w:tmpl w:val="2F4037CE"/>
+    <w:lvl w:ilvl="0">
+      <w:start w:val="1"/>
+      <w:numFmt w:val="decimal"/>
+      <w:lvlText w:val="%1."/>
+      <w:lvlJc w:val="left"/>
+      <w:pPr>
+        <w:tabs>
+          <w:tab w:val="num" w:pos="720"/>
+        </w:tabs>
+        <w:ind w:left="720" w:hanging="360"/>
+      </w:pPr>
+    </w:lvl>
+    <w:lvl w:ilvl="1" w:tentative="1">
+      <w:start w:val="1"/>
+      <w:numFmt w:val="decimal"/>
+      <w:lvlText w:val="%2."/>
+      <w:lvlJc w:val="left"/>
+      <w:pPr>
+        <w:tabs>
+          <w:tab w:val="num" w:pos="1440"/>
+        </w:tabs>
+        <w:ind w:left="1440" w:hanging="360"/>
+      </w:pPr>
+    </w:lvl>
+    <w:lvl w:ilvl="2" w:tentative="1">
+      <w:start w:val="1"/>
+      <w:numFmt w:val="decimal"/>
+      <w:lvlText w:val="%3."/>
+      <w:lvlJc w:val="left"/>
+      <w:pPr>
+        <w:tabs>
+          <w:tab w:val="num" w:pos="2160"/>
+        </w:tabs>
+        <w:ind w:left="2160" w:hanging="360"/>
+      </w:pPr>
+    </w:lvl>
+    <w:lvl w:ilvl="3" w:tentative="1">
+      <w:start w:val="1"/>
+      <w:numFmt w:val="decimal"/>
+      <w:lvlText w:val="%4."/>
+      <w:lvlJc w:val="left"/>
+      <w:pPr>
+        <w:tabs>
+          <w:tab w:val="num" w:pos="2880"/>
+        </w:tabs>
+        <w:ind w:left="2880" w:hanging="360"/>
+      </w:pPr>
+    </w:lvl>
+    <w:lvl w:ilvl="4" w:tentative="1">
+      <w:start w:val="1"/>
+      <w:numFmt w:val="decimal"/>
+      <w:lvlText w:val="%5."/>
+      <w:lvlJc w:val="left"/>
+      <w:pPr>
+        <w:tabs>
+          <w:tab w:val="num" w:pos="3600"/>
+        </w:tabs>
+        <w:ind w:left="3600" w:hanging="360"/>
+      </w:pPr>
+    </w:lvl>
+    <w:lvl w:ilvl="5" w:tentative="1">
+      <w:start w:val="1"/>
+      <w:numFmt w:val="decimal"/>
+      <w:lvlText w:val="%6."/>
+      <w:lvlJc w:val="left"/>
+      <w:pPr>
+        <w:tabs>
+          <w:tab w:val="num" w:pos="4320"/>
+        </w:tabs>
+        <w:ind w:left="4320" w:hanging="360"/>
+      </w:pPr>
+    </w:lvl>
+    <w:lvl w:ilvl="6" w:tentative="1">
+      <w:start w:val="1"/>
+      <w:numFmt w:val="decimal"/>
+      <w:lvlText w:val="%7."/>
+      <w:lvlJc w:val="left"/>
+      <w:pPr>
+        <w:tabs>
+          <w:tab w:val="num" w:pos="5040"/>
+        </w:tabs>
+        <w:ind w:left="5040" w:hanging="360"/>
+      </w:pPr>
+    </w:lvl>
+    <w:lvl w:ilvl="7" w:tentative="1">
+      <w:start w:val="1"/>
+      <w:numFmt w:val="decimal"/>
+      <w:lvlText w:val="%8."/>
+      <w:lvlJc w:val="left"/>
+      <w:pPr>
+        <w:tabs>
+          <w:tab w:val="num" w:pos="5760"/>
+        </w:tabs>
+        <w:ind w:left="5760" w:hanging="360"/>
+      </w:pPr>
+    </w:lvl>
+    <w:lvl w:ilvl="8" w:tentative="1">
+      <w:start w:val="1"/>
+      <w:numFmt w:val="decimal"/>
+      <w:lvlText w:val="%9."/>
+      <w:lvlJc w:val="left"/>
+      <w:pPr>
+        <w:tabs>
+          <w:tab w:val="num" w:pos="6480"/>
+        </w:tabs>
+        <w:ind w:left="6480" w:hanging="360"/>
+      </w:pPr>
+    </w:lvl>
+  </w:abstractNum>
+  <w:abstractNum w:abstractNumId="48" w15:restartNumberingAfterBreak="0">
     <w:nsid w:val="7F2E4F2F"/>
     <w:multiLevelType w:val="multilevel"/>
     <w:tmpl w:val="F244AE28"/>
@@ -12714,7 +13468,7 @@
       </w:rPr>
     </w:lvl>
   </w:abstractNum>
-  <w:abstractNum w:abstractNumId="47" w15:restartNumberingAfterBreak="0">
+  <w:abstractNum w:abstractNumId="49" w15:restartNumberingAfterBreak="0">
     <w:nsid w:val="7F524CC4"/>
     <w:multiLevelType w:val="multilevel"/>
     <w:tmpl w:val="A5B6C936"/>
@@ -12827,8 +13581,157 @@
       </w:pPr>
     </w:lvl>
   </w:abstractNum>
+  <w:abstractNum w:abstractNumId="50" w15:restartNumberingAfterBreak="0">
+    <w:nsid w:val="7FF12035"/>
+    <w:multiLevelType w:val="multilevel"/>
+    <w:tmpl w:val="A4EEAD5E"/>
+    <w:lvl w:ilvl="0">
+      <w:start w:val="1"/>
+      <w:numFmt w:val="bullet"/>
+      <w:lvlText w:val=""/>
+      <w:lvlJc w:val="left"/>
+      <w:pPr>
+        <w:tabs>
+          <w:tab w:val="num" w:pos="720"/>
+        </w:tabs>
+        <w:ind w:left="720" w:hanging="360"/>
+      </w:pPr>
+      <w:rPr>
+        <w:rFonts w:ascii="Symbol" w:hAnsi="Symbol" w:hint="default"/>
+        <w:sz w:val="20"/>
+      </w:rPr>
+    </w:lvl>
+    <w:lvl w:ilvl="1" w:tentative="1">
+      <w:start w:val="1"/>
+      <w:numFmt w:val="bullet"/>
+      <w:lvlText w:val="o"/>
+      <w:lvlJc w:val="left"/>
+      <w:pPr>
+        <w:tabs>
+          <w:tab w:val="num" w:pos="1440"/>
+        </w:tabs>
+        <w:ind w:left="1440" w:hanging="360"/>
+      </w:pPr>
+      <w:rPr>
+        <w:rFonts w:ascii="Courier New" w:hAnsi="Courier New" w:hint="default"/>
+        <w:sz w:val="20"/>
+      </w:rPr>
+    </w:lvl>
+    <w:lvl w:ilvl="2" w:tentative="1">
+      <w:start w:val="1"/>
+      <w:numFmt w:val="bullet"/>
+      <w:lvlText w:val=""/>
+      <w:lvlJc w:val="left"/>
+      <w:pPr>
+        <w:tabs>
+          <w:tab w:val="num" w:pos="2160"/>
+        </w:tabs>
+        <w:ind w:left="2160" w:hanging="360"/>
+      </w:pPr>
+      <w:rPr>
+        <w:rFonts w:ascii="Wingdings" w:hAnsi="Wingdings" w:hint="default"/>
+        <w:sz w:val="20"/>
+      </w:rPr>
+    </w:lvl>
+    <w:lvl w:ilvl="3" w:tentative="1">
+      <w:start w:val="1"/>
+      <w:numFmt w:val="bullet"/>
+      <w:lvlText w:val=""/>
+      <w:lvlJc w:val="left"/>
+      <w:pPr>
+        <w:tabs>
+          <w:tab w:val="num" w:pos="2880"/>
+        </w:tabs>
+        <w:ind w:left="2880" w:hanging="360"/>
+      </w:pPr>
+      <w:rPr>
+        <w:rFonts w:ascii="Wingdings" w:hAnsi="Wingdings" w:hint="default"/>
+        <w:sz w:val="20"/>
+      </w:rPr>
+    </w:lvl>
+    <w:lvl w:ilvl="4" w:tentative="1">
+      <w:start w:val="1"/>
+      <w:numFmt w:val="bullet"/>
+      <w:lvlText w:val=""/>
+      <w:lvlJc w:val="left"/>
+      <w:pPr>
+        <w:tabs>
+          <w:tab w:val="num" w:pos="3600"/>
+        </w:tabs>
+        <w:ind w:left="3600" w:hanging="360"/>
+      </w:pPr>
+      <w:rPr>
+        <w:rFonts w:ascii="Wingdings" w:hAnsi="Wingdings" w:hint="default"/>
+        <w:sz w:val="20"/>
+      </w:rPr>
+    </w:lvl>
+    <w:lvl w:ilvl="5" w:tentative="1">
+      <w:start w:val="1"/>
+      <w:numFmt w:val="bullet"/>
+      <w:lvlText w:val=""/>
+      <w:lvlJc w:val="left"/>
+      <w:pPr>
+        <w:tabs>
+          <w:tab w:val="num" w:pos="4320"/>
+        </w:tabs>
+        <w:ind w:left="4320" w:hanging="360"/>
+      </w:pPr>
+      <w:rPr>
+        <w:rFonts w:ascii="Wingdings" w:hAnsi="Wingdings" w:hint="default"/>
+        <w:sz w:val="20"/>
+      </w:rPr>
+    </w:lvl>
+    <w:lvl w:ilvl="6" w:tentative="1">
+      <w:start w:val="1"/>
+      <w:numFmt w:val="bullet"/>
+      <w:lvlText w:val=""/>
+      <w:lvlJc w:val="left"/>
+      <w:pPr>
+        <w:tabs>
+          <w:tab w:val="num" w:pos="5040"/>
+        </w:tabs>
+        <w:ind w:left="5040" w:hanging="360"/>
+      </w:pPr>
+      <w:rPr>
+        <w:rFonts w:ascii="Wingdings" w:hAnsi="Wingdings" w:hint="default"/>
+        <w:sz w:val="20"/>
+      </w:rPr>
+    </w:lvl>
+    <w:lvl w:ilvl="7" w:tentative="1">
+      <w:start w:val="1"/>
+      <w:numFmt w:val="bullet"/>
+      <w:lvlText w:val=""/>
+      <w:lvlJc w:val="left"/>
+      <w:pPr>
+        <w:tabs>
+          <w:tab w:val="num" w:pos="5760"/>
+        </w:tabs>
+        <w:ind w:left="5760" w:hanging="360"/>
+      </w:pPr>
+      <w:rPr>
+        <w:rFonts w:ascii="Wingdings" w:hAnsi="Wingdings" w:hint="default"/>
+        <w:sz w:val="20"/>
+      </w:rPr>
+    </w:lvl>
+    <w:lvl w:ilvl="8" w:tentative="1">
+      <w:start w:val="1"/>
+      <w:numFmt w:val="bullet"/>
+      <w:lvlText w:val=""/>
+      <w:lvlJc w:val="left"/>
+      <w:pPr>
+        <w:tabs>
+          <w:tab w:val="num" w:pos="6480"/>
+        </w:tabs>
+        <w:ind w:left="6480" w:hanging="360"/>
+      </w:pPr>
+      <w:rPr>
+        <w:rFonts w:ascii="Wingdings" w:hAnsi="Wingdings" w:hint="default"/>
+        <w:sz w:val="20"/>
+      </w:rPr>
+    </w:lvl>
+  </w:abstractNum>
   <w:num w:numId="1" w16cid:durableId="504173914">
-    <w:abstractNumId w:val="35"/>
+    <w:abstractNumId w:val="36"/>
   </w:num>
   <w:num w:numId="2" w16cid:durableId="1554460061">
     <w:abstractNumId w:val="20"/>
@@ -12861,19 +13764,19 @@
     <w:abstractNumId w:val="0"/>
   </w:num>
   <w:num w:numId="12" w16cid:durableId="1688406547">
-    <w:abstractNumId w:val="44"/>
+    <w:abstractNumId w:val="45"/>
   </w:num>
   <w:num w:numId="13" w16cid:durableId="1164932753">
     <w:abstractNumId w:val="26"/>
   </w:num>
   <w:num w:numId="14" w16cid:durableId="501169638">
-    <w:abstractNumId w:val="41"/>
+    <w:abstractNumId w:val="42"/>
   </w:num>
   <w:num w:numId="15" w16cid:durableId="1238131500">
     <w:abstractNumId w:val="32"/>
   </w:num>
   <w:num w:numId="16" w16cid:durableId="323702989">
-    <w:abstractNumId w:val="42"/>
+    <w:abstractNumId w:val="43"/>
   </w:num>
   <w:num w:numId="17" w16cid:durableId="94325739">
     <w:abstractNumId w:val="7"/>
@@ -12894,10 +13797,10 @@
     <w:abstractNumId w:val="18"/>
   </w:num>
   <w:num w:numId="23" w16cid:durableId="1628314817">
-    <w:abstractNumId w:val="47"/>
+    <w:abstractNumId w:val="49"/>
   </w:num>
   <w:num w:numId="24" w16cid:durableId="91127283">
-    <w:abstractNumId w:val="37"/>
+    <w:abstractNumId w:val="38"/>
   </w:num>
   <w:num w:numId="25" w16cid:durableId="1396397563">
     <w:abstractNumId w:val="5"/>
@@ -12906,13 +13809,13 @@
     <w:abstractNumId w:val="30"/>
   </w:num>
   <w:num w:numId="27" w16cid:durableId="305861331">
-    <w:abstractNumId w:val="45"/>
+    <w:abstractNumId w:val="46"/>
   </w:num>
   <w:num w:numId="28" w16cid:durableId="401218980">
-    <w:abstractNumId w:val="40"/>
+    <w:abstractNumId w:val="41"/>
   </w:num>
   <w:num w:numId="29" w16cid:durableId="769470731">
-    <w:abstractNumId w:val="39"/>
+    <w:abstractNumId w:val="40"/>
   </w:num>
   <w:num w:numId="30" w16cid:durableId="298613305">
     <w:abstractNumId w:val="10"/>
@@ -12936,13 +13839,13 @@
     <w:abstractNumId w:val="6"/>
   </w:num>
   <w:num w:numId="37" w16cid:durableId="907610943">
-    <w:abstractNumId w:val="43"/>
+    <w:abstractNumId w:val="44"/>
   </w:num>
   <w:num w:numId="38" w16cid:durableId="954554771">
     <w:abstractNumId w:val="12"/>
   </w:num>
   <w:num w:numId="39" w16cid:durableId="1832214773">
-    <w:abstractNumId w:val="46"/>
+    <w:abstractNumId w:val="48"/>
   </w:num>
   <w:num w:numId="40" w16cid:durableId="1851068060">
     <w:abstractNumId w:val="33"/>
@@ -12954,7 +13857,7 @@
     <w:abstractNumId w:val="22"/>
   </w:num>
   <w:num w:numId="43" w16cid:durableId="2105221240">
-    <w:abstractNumId w:val="36"/>
+    <w:abstractNumId w:val="37"/>
   </w:num>
   <w:num w:numId="44" w16cid:durableId="737552157">
     <w:abstractNumId w:val="27"/>
@@ -12963,13 +13866,22 @@
     <w:abstractNumId w:val="25"/>
   </w:num>
   <w:num w:numId="46" w16cid:durableId="997726717">
-    <w:abstractNumId w:val="38"/>
+    <w:abstractNumId w:val="39"/>
   </w:num>
   <w:num w:numId="47" w16cid:durableId="22832358">
     <w:abstractNumId w:val="24"/>
   </w:num>
   <w:num w:numId="48" w16cid:durableId="1386954168">
     <w:abstractNumId w:val="9"/>
+  </w:num>
+  <w:num w:numId="49" w16cid:durableId="783812722">
+    <w:abstractNumId w:val="47"/>
+  </w:num>
+  <w:num w:numId="50" w16cid:durableId="57017884">
+    <w:abstractNumId w:val="35"/>
+  </w:num>
+  <w:num w:numId="51" w16cid:durableId="1011832499">
+    <w:abstractNumId w:val="50"/>
   </w:num>
 </w:numbering>
 </file>

</xml_diff>

<commit_message>
added bug fix:race condition for buffer
</commit_message>
<xml_diff>
--- a/personal_docs/Daily Updates.docx
+++ b/personal_docs/Daily Updates.docx
@@ -13004,7 +13004,7 @@
       </w:pPr>
       <w:r>
         <w:pict w14:anchorId="1A9784A6">
-          <v:rect id="_x0000_i1060" style="width:0;height:1.5pt" o:hralign="center" o:hrstd="t" o:hr="t" fillcolor="#a0a0a0" stroked="f"/>
+          <v:rect id="_x0000_i1042" style="width:0;height:1.5pt" o:hralign="center" o:hrstd="t" o:hr="t" fillcolor="#a0a0a0" stroked="f"/>
         </w:pict>
       </w:r>
     </w:p>
@@ -13442,7 +13442,7 @@
       </w:pPr>
       <w:r>
         <w:pict w14:anchorId="41C8877B">
-          <v:rect id="_x0000_i1061" style="width:0;height:1.5pt" o:hralign="center" o:hrstd="t" o:hr="t" fillcolor="#a0a0a0" stroked="f"/>
+          <v:rect id="_x0000_i1043" style="width:0;height:1.5pt" o:hralign="center" o:hrstd="t" o:hr="t" fillcolor="#a0a0a0" stroked="f"/>
         </w:pict>
       </w:r>
     </w:p>
@@ -13597,7 +13597,7 @@
       </w:pPr>
       <w:r>
         <w:pict w14:anchorId="450255D8">
-          <v:rect id="_x0000_i1062" style="width:0;height:1.5pt" o:hralign="center" o:hrstd="t" o:hr="t" fillcolor="#a0a0a0" stroked="f"/>
+          <v:rect id="_x0000_i1044" style="width:0;height:1.5pt" o:hralign="center" o:hrstd="t" o:hr="t" fillcolor="#a0a0a0" stroked="f"/>
         </w:pict>
       </w:r>
     </w:p>
@@ -13878,6 +13878,256 @@
         <w:pStyle w:val="NormalWeb"/>
         <w:rPr>
           <w:rFonts w:ascii="Arial" w:hAnsi="Arial" w:cs="Arial"/>
+        </w:rPr>
+      </w:pPr>
+      <w:r>
+        <w:rPr>
+          <w:rFonts w:ascii="Arial" w:hAnsi="Arial" w:cs="Arial"/>
+        </w:rPr>
+        <w:t>Function Purpose</w:t>
+      </w:r>
+    </w:p>
+    <w:p>
+      <w:pPr>
+        <w:pStyle w:val="NormalWeb"/>
+        <w:numPr>
+          <w:ilvl w:val="0"/>
+          <w:numId w:val="60"/>
+        </w:numPr>
+        <w:rPr>
+          <w:rFonts w:ascii="Arial" w:hAnsi="Arial" w:cs="Arial"/>
+        </w:rPr>
+      </w:pPr>
+      <w:r>
+        <w:rPr>
+          <w:rFonts w:ascii="Arial" w:hAnsi="Arial" w:cs="Arial"/>
+        </w:rPr>
+        <w:t>This is a wrapper around the background pipeline.</w:t>
+      </w:r>
+    </w:p>
+    <w:p>
+      <w:pPr>
+        <w:pStyle w:val="NormalWeb"/>
+        <w:numPr>
+          <w:ilvl w:val="0"/>
+          <w:numId w:val="60"/>
+        </w:numPr>
+        <w:rPr>
+          <w:rFonts w:ascii="Arial" w:hAnsi="Arial" w:cs="Arial"/>
+        </w:rPr>
+      </w:pPr>
+      <w:r>
+        <w:rPr>
+          <w:rFonts w:ascii="Arial" w:hAnsi="Arial" w:cs="Arial"/>
+        </w:rPr>
+        <w:t>It ensures the system doesn’t process too many audio chunks concurrently.</w:t>
+      </w:r>
+    </w:p>
+    <w:p>
+      <w:pPr>
+        <w:pStyle w:val="NormalWeb"/>
+        <w:rPr>
+          <w:rFonts w:ascii="Arial" w:hAnsi="Arial" w:cs="Arial"/>
+        </w:rPr>
+      </w:pPr>
+      <w:r>
+        <w:rPr>
+          <w:rFonts w:ascii="Arial" w:hAnsi="Arial" w:cs="Arial"/>
+        </w:rPr>
+        <w:t>async with TRANSCRIPTION_WORKER_POOL:</w:t>
+      </w:r>
+    </w:p>
+    <w:p>
+      <w:pPr>
+        <w:pStyle w:val="NormalWeb"/>
+        <w:numPr>
+          <w:ilvl w:val="0"/>
+          <w:numId w:val="61"/>
+        </w:numPr>
+        <w:rPr>
+          <w:rFonts w:ascii="Arial" w:hAnsi="Arial" w:cs="Arial"/>
+        </w:rPr>
+      </w:pPr>
+      <w:r>
+        <w:rPr>
+          <w:rFonts w:ascii="Arial" w:hAnsi="Arial" w:cs="Arial"/>
+        </w:rPr>
+        <w:t xml:space="preserve">TRANSCRIPTION_WORKER_POOL = </w:t>
+      </w:r>
+      <w:proofErr w:type="gramStart"/>
+      <w:r>
+        <w:rPr>
+          <w:rFonts w:ascii="Arial" w:hAnsi="Arial" w:cs="Arial"/>
+        </w:rPr>
+        <w:t>asyncio.Semaphore</w:t>
+      </w:r>
+      <w:proofErr w:type="gramEnd"/>
+      <w:r>
+        <w:rPr>
+          <w:rFonts w:ascii="Arial" w:hAnsi="Arial" w:cs="Arial"/>
+        </w:rPr>
+        <w:t>(5) (defined at top of utils.py).</w:t>
+      </w:r>
+    </w:p>
+    <w:p>
+      <w:pPr>
+        <w:pStyle w:val="NormalWeb"/>
+        <w:numPr>
+          <w:ilvl w:val="0"/>
+          <w:numId w:val="61"/>
+        </w:numPr>
+        <w:rPr>
+          <w:rFonts w:ascii="Arial" w:hAnsi="Arial" w:cs="Arial"/>
+        </w:rPr>
+      </w:pPr>
+      <w:r>
+        <w:rPr>
+          <w:rFonts w:ascii="Arial" w:hAnsi="Arial" w:cs="Arial"/>
+        </w:rPr>
+        <w:t>Semaphore = a concurrency limit.</w:t>
+      </w:r>
+    </w:p>
+    <w:p>
+      <w:pPr>
+        <w:pStyle w:val="NormalWeb"/>
+        <w:numPr>
+          <w:ilvl w:val="0"/>
+          <w:numId w:val="61"/>
+        </w:numPr>
+        <w:rPr>
+          <w:rFonts w:ascii="Arial" w:hAnsi="Arial" w:cs="Arial"/>
+        </w:rPr>
+      </w:pPr>
+      <w:r>
+        <w:rPr>
+          <w:rFonts w:ascii="Arial" w:hAnsi="Arial" w:cs="Arial"/>
+        </w:rPr>
+        <w:t>Here, max 5 audio chunks can be processed at the same time.</w:t>
+      </w:r>
+    </w:p>
+    <w:p>
+      <w:pPr>
+        <w:pStyle w:val="NormalWeb"/>
+        <w:numPr>
+          <w:ilvl w:val="0"/>
+          <w:numId w:val="61"/>
+        </w:numPr>
+        <w:rPr>
+          <w:rFonts w:ascii="Arial" w:hAnsi="Arial" w:cs="Arial"/>
+        </w:rPr>
+      </w:pPr>
+      <w:r>
+        <w:rPr>
+          <w:rFonts w:ascii="Arial" w:hAnsi="Arial" w:cs="Arial"/>
+        </w:rPr>
+        <w:t>If a 6th chunk arrives, it waits until one of the 5 finishes.</w:t>
+      </w:r>
+    </w:p>
+    <w:p>
+      <w:pPr>
+        <w:pStyle w:val="NormalWeb"/>
+        <w:rPr>
+          <w:rFonts w:ascii="Arial" w:hAnsi="Arial" w:cs="Arial"/>
+        </w:rPr>
+      </w:pPr>
+      <w:r>
+        <w:rPr>
+          <w:rFonts w:ascii="Arial" w:hAnsi="Arial" w:cs="Arial"/>
+          <w:b/>
+          <w:bCs/>
+        </w:rPr>
+        <w:t>Delegates to process_audio_chunk_background(...)</w:t>
+      </w:r>
+    </w:p>
+    <w:p>
+      <w:pPr>
+        <w:pStyle w:val="NormalWeb"/>
+        <w:numPr>
+          <w:ilvl w:val="0"/>
+          <w:numId w:val="62"/>
+        </w:numPr>
+        <w:rPr>
+          <w:rFonts w:ascii="Arial" w:hAnsi="Arial" w:cs="Arial"/>
+        </w:rPr>
+      </w:pPr>
+      <w:r>
+        <w:rPr>
+          <w:rFonts w:ascii="Arial" w:hAnsi="Arial" w:cs="Arial"/>
+        </w:rPr>
+        <w:t xml:space="preserve">Once the semaphore is acquired, it runs the </w:t>
+      </w:r>
+      <w:r>
+        <w:rPr>
+          <w:rFonts w:ascii="Arial" w:hAnsi="Arial" w:cs="Arial"/>
+          <w:b/>
+          <w:bCs/>
+        </w:rPr>
+        <w:t>real work</w:t>
+      </w:r>
+      <w:r>
+        <w:rPr>
+          <w:rFonts w:ascii="Arial" w:hAnsi="Arial" w:cs="Arial"/>
+        </w:rPr>
+        <w:t>: store → transcribe → update transcript → buffer response.</w:t>
+      </w:r>
+    </w:p>
+    <w:p>
+      <w:pPr>
+        <w:pStyle w:val="NormalWeb"/>
+        <w:numPr>
+          <w:ilvl w:val="0"/>
+          <w:numId w:val="62"/>
+        </w:numPr>
+        <w:rPr>
+          <w:rFonts w:ascii="Arial" w:hAnsi="Arial" w:cs="Arial"/>
+        </w:rPr>
+      </w:pPr>
+      <w:r>
+        <w:rPr>
+          <w:rFonts w:ascii="Arial" w:hAnsi="Arial" w:cs="Arial"/>
+        </w:rPr>
+        <w:t>When finished, the semaphore is automatically released.</w:t>
+      </w:r>
+    </w:p>
+    <w:p>
+      <w:pPr>
+        <w:pStyle w:val="NormalWeb"/>
+        <w:rPr>
+          <w:rFonts w:ascii="Arial" w:hAnsi="Arial" w:cs="Arial"/>
+        </w:rPr>
+      </w:pPr>
+      <w:r>
+        <w:rPr>
+          <w:rFonts w:ascii="Segoe UI Emoji" w:hAnsi="Segoe UI Emoji" w:cs="Segoe UI Emoji"/>
+        </w:rPr>
+        <w:t>✅</w:t>
+      </w:r>
+      <w:r>
+        <w:rPr>
+          <w:rFonts w:ascii="Arial" w:hAnsi="Arial" w:cs="Arial"/>
+        </w:rPr>
+        <w:t xml:space="preserve"> That’s the entire purpose of this function: </w:t>
+      </w:r>
+      <w:r>
+        <w:rPr>
+          <w:rFonts w:ascii="Arial" w:hAnsi="Arial" w:cs="Arial"/>
+          <w:b/>
+          <w:bCs/>
+        </w:rPr>
+        <w:t>rate-limited parallelism</w:t>
+      </w:r>
+      <w:r>
+        <w:rPr>
+          <w:rFonts w:ascii="Arial" w:hAnsi="Arial" w:cs="Arial"/>
+        </w:rPr>
+        <w:t>.</w:t>
+      </w:r>
+    </w:p>
+    <w:p>
+      <w:pPr>
+        <w:pStyle w:val="NormalWeb"/>
+        <w:rPr>
+          <w:rFonts w:ascii="Arial" w:hAnsi="Arial" w:cs="Arial"/>
           <w:b/>
           <w:bCs/>
           <w:highlight w:val="yellow"/>
@@ -13896,6 +14146,1032 @@
     </w:p>
     <w:p/>
     <w:p/>
+    <w:p>
+      <w:pPr>
+        <w:rPr>
+          <w:b/>
+          <w:bCs/>
+        </w:rPr>
+      </w:pPr>
+      <w:r>
+        <w:rPr>
+          <w:rFonts w:ascii="Segoe UI Emoji" w:hAnsi="Segoe UI Emoji" w:cs="Segoe UI Emoji"/>
+          <w:b/>
+          <w:bCs/>
+        </w:rPr>
+        <w:t>🔄</w:t>
+      </w:r>
+      <w:r>
+        <w:rPr>
+          <w:b/>
+          <w:bCs/>
+        </w:rPr>
+        <w:t xml:space="preserve"> Full Flow of the WebSocket Endpoint</w:t>
+      </w:r>
+    </w:p>
+    <w:p>
+      <w:pPr>
+        <w:numPr>
+          <w:ilvl w:val="0"/>
+          <w:numId w:val="63"/>
+        </w:numPr>
+      </w:pPr>
+      <w:r>
+        <w:rPr>
+          <w:b/>
+          <w:bCs/>
+        </w:rPr>
+        <w:t>WebSocket Connection Established</w:t>
+      </w:r>
+    </w:p>
+    <w:p>
+      <w:pPr>
+        <w:numPr>
+          <w:ilvl w:val="1"/>
+          <w:numId w:val="63"/>
+        </w:numPr>
+      </w:pPr>
+      <w:r>
+        <w:t xml:space="preserve">Client connects → server validates session → calls await </w:t>
+      </w:r>
+      <w:proofErr w:type="gramStart"/>
+      <w:r>
+        <w:t>websocket.accept</w:t>
+      </w:r>
+      <w:proofErr w:type="gramEnd"/>
+      <w:r>
+        <w:t>() → connection is now open.</w:t>
+      </w:r>
+    </w:p>
+    <w:p>
+      <w:pPr>
+        <w:numPr>
+          <w:ilvl w:val="0"/>
+          <w:numId w:val="63"/>
+        </w:numPr>
+      </w:pPr>
+      <w:r>
+        <w:rPr>
+          <w:b/>
+          <w:bCs/>
+        </w:rPr>
+        <w:t>Client Sends Metadata (text frame)</w:t>
+      </w:r>
+    </w:p>
+    <w:p>
+      <w:pPr>
+        <w:numPr>
+          <w:ilvl w:val="1"/>
+          <w:numId w:val="63"/>
+        </w:numPr>
+      </w:pPr>
+      <w:r>
+        <w:t>Client sends JSON like:</w:t>
+      </w:r>
+    </w:p>
+    <w:p>
+      <w:pPr>
+        <w:numPr>
+          <w:ilvl w:val="1"/>
+          <w:numId w:val="63"/>
+        </w:numPr>
+        <w:tabs>
+          <w:tab w:val="clear" w:pos="1440"/>
+        </w:tabs>
+      </w:pPr>
+      <w:r>
+        <w:t>{</w:t>
+      </w:r>
+    </w:p>
+    <w:p>
+      <w:pPr>
+        <w:numPr>
+          <w:ilvl w:val="1"/>
+          <w:numId w:val="63"/>
+        </w:numPr>
+        <w:tabs>
+          <w:tab w:val="clear" w:pos="1440"/>
+        </w:tabs>
+      </w:pPr>
+      <w:r>
+        <w:t xml:space="preserve">  "type": "audio_chunk_metadata",</w:t>
+      </w:r>
+    </w:p>
+    <w:p>
+      <w:pPr>
+        <w:numPr>
+          <w:ilvl w:val="1"/>
+          <w:numId w:val="63"/>
+        </w:numPr>
+        <w:tabs>
+          <w:tab w:val="clear" w:pos="1440"/>
+        </w:tabs>
+      </w:pPr>
+      <w:r>
+        <w:t xml:space="preserve">  "</w:t>
+      </w:r>
+      <w:proofErr w:type="gramStart"/>
+      <w:r>
+        <w:t>sequence</w:t>
+      </w:r>
+      <w:proofErr w:type="gramEnd"/>
+      <w:r>
+        <w:t>_number": 0,</w:t>
+      </w:r>
+    </w:p>
+    <w:p>
+      <w:pPr>
+        <w:numPr>
+          <w:ilvl w:val="1"/>
+          <w:numId w:val="63"/>
+        </w:numPr>
+        <w:tabs>
+          <w:tab w:val="clear" w:pos="1440"/>
+        </w:tabs>
+      </w:pPr>
+      <w:r>
+        <w:t xml:space="preserve">  "</w:t>
+      </w:r>
+      <w:proofErr w:type="gramStart"/>
+      <w:r>
+        <w:t>chunk</w:t>
+      </w:r>
+      <w:proofErr w:type="gramEnd"/>
+      <w:r>
+        <w:t>_size_bytes": 81324</w:t>
+      </w:r>
+    </w:p>
+    <w:p>
+      <w:pPr>
+        <w:numPr>
+          <w:ilvl w:val="1"/>
+          <w:numId w:val="63"/>
+        </w:numPr>
+        <w:tabs>
+          <w:tab w:val="clear" w:pos="1440"/>
+        </w:tabs>
+      </w:pPr>
+      <w:r>
+        <w:t>}</w:t>
+      </w:r>
+    </w:p>
+    <w:p>
+      <w:pPr>
+        <w:numPr>
+          <w:ilvl w:val="1"/>
+          <w:numId w:val="63"/>
+        </w:numPr>
+      </w:pPr>
+      <w:r>
+        <w:t>Server runs process_websocket_message(...) → validates session state and metadata → replies:</w:t>
+      </w:r>
+    </w:p>
+    <w:p>
+      <w:pPr>
+        <w:numPr>
+          <w:ilvl w:val="1"/>
+          <w:numId w:val="63"/>
+        </w:numPr>
+        <w:tabs>
+          <w:tab w:val="clear" w:pos="1440"/>
+        </w:tabs>
+      </w:pPr>
+      <w:r>
+        <w:t>{</w:t>
+      </w:r>
+    </w:p>
+    <w:p>
+      <w:pPr>
+        <w:numPr>
+          <w:ilvl w:val="1"/>
+          <w:numId w:val="63"/>
+        </w:numPr>
+        <w:tabs>
+          <w:tab w:val="clear" w:pos="1440"/>
+        </w:tabs>
+      </w:pPr>
+      <w:r>
+        <w:t xml:space="preserve">  "type": "metadata_received",</w:t>
+      </w:r>
+    </w:p>
+    <w:p>
+      <w:pPr>
+        <w:numPr>
+          <w:ilvl w:val="1"/>
+          <w:numId w:val="63"/>
+        </w:numPr>
+        <w:tabs>
+          <w:tab w:val="clear" w:pos="1440"/>
+        </w:tabs>
+      </w:pPr>
+      <w:r>
+        <w:t xml:space="preserve">  "message": "Ready to receive audio chunk 0",</w:t>
+      </w:r>
+    </w:p>
+    <w:p>
+      <w:pPr>
+        <w:numPr>
+          <w:ilvl w:val="1"/>
+          <w:numId w:val="63"/>
+        </w:numPr>
+        <w:tabs>
+          <w:tab w:val="clear" w:pos="1440"/>
+        </w:tabs>
+      </w:pPr>
+      <w:r>
+        <w:t xml:space="preserve">  "</w:t>
+      </w:r>
+      <w:proofErr w:type="gramStart"/>
+      <w:r>
+        <w:t>sequence</w:t>
+      </w:r>
+      <w:proofErr w:type="gramEnd"/>
+      <w:r>
+        <w:t>_number": 0,</w:t>
+      </w:r>
+    </w:p>
+    <w:p>
+      <w:pPr>
+        <w:numPr>
+          <w:ilvl w:val="1"/>
+          <w:numId w:val="63"/>
+        </w:numPr>
+        <w:tabs>
+          <w:tab w:val="clear" w:pos="1440"/>
+        </w:tabs>
+      </w:pPr>
+      <w:r>
+        <w:t xml:space="preserve">  "</w:t>
+      </w:r>
+      <w:proofErr w:type="gramStart"/>
+      <w:r>
+        <w:t>expected</w:t>
+      </w:r>
+      <w:proofErr w:type="gramEnd"/>
+      <w:r>
+        <w:t>_size_bytes": 81324</w:t>
+      </w:r>
+    </w:p>
+    <w:p>
+      <w:pPr>
+        <w:numPr>
+          <w:ilvl w:val="1"/>
+          <w:numId w:val="63"/>
+        </w:numPr>
+        <w:tabs>
+          <w:tab w:val="clear" w:pos="1440"/>
+        </w:tabs>
+      </w:pPr>
+      <w:r>
+        <w:t>}</w:t>
+      </w:r>
+    </w:p>
+    <w:p>
+      <w:pPr>
+        <w:numPr>
+          <w:ilvl w:val="0"/>
+          <w:numId w:val="63"/>
+        </w:numPr>
+      </w:pPr>
+      <w:r>
+        <w:rPr>
+          <w:b/>
+          <w:bCs/>
+        </w:rPr>
+        <w:t>Client Sends Audio Chunk (binary frame)</w:t>
+      </w:r>
+    </w:p>
+    <w:p>
+      <w:pPr>
+        <w:numPr>
+          <w:ilvl w:val="1"/>
+          <w:numId w:val="63"/>
+        </w:numPr>
+      </w:pPr>
+      <w:r>
+        <w:t>Raw audio bytes arrive in "bytes".</w:t>
+      </w:r>
+    </w:p>
+    <w:p>
+      <w:pPr>
+        <w:numPr>
+          <w:ilvl w:val="1"/>
+          <w:numId w:val="63"/>
+        </w:numPr>
+      </w:pPr>
+      <w:r>
+        <w:t xml:space="preserve">Server does </w:t>
+      </w:r>
+      <w:r>
+        <w:rPr>
+          <w:b/>
+          <w:bCs/>
+        </w:rPr>
+        <w:t>not</w:t>
+      </w:r>
+      <w:r>
+        <w:t xml:space="preserve"> block. Instead, it spawns a background task for that chunk.</w:t>
+      </w:r>
+    </w:p>
+    <w:p>
+      <w:pPr>
+        <w:numPr>
+          <w:ilvl w:val="0"/>
+          <w:numId w:val="63"/>
+        </w:numPr>
+      </w:pPr>
+      <w:r>
+        <w:rPr>
+          <w:b/>
+          <w:bCs/>
+        </w:rPr>
+        <w:t>Background Task Processing (max 5 at a time)</w:t>
+      </w:r>
+    </w:p>
+    <w:p>
+      <w:pPr>
+        <w:numPr>
+          <w:ilvl w:val="1"/>
+          <w:numId w:val="63"/>
+        </w:numPr>
+      </w:pPr>
+      <w:r>
+        <w:t>Controlled by semaphore (TRANSCRIPTION_WORKER_POOL).</w:t>
+      </w:r>
+    </w:p>
+    <w:p>
+      <w:pPr>
+        <w:numPr>
+          <w:ilvl w:val="1"/>
+          <w:numId w:val="63"/>
+        </w:numPr>
+      </w:pPr>
+      <w:r>
+        <w:t>Each task does:</w:t>
+      </w:r>
+    </w:p>
+    <w:p>
+      <w:pPr>
+        <w:numPr>
+          <w:ilvl w:val="2"/>
+          <w:numId w:val="63"/>
+        </w:numPr>
+      </w:pPr>
+      <w:r>
+        <w:t>store audio in blob storage,</w:t>
+      </w:r>
+    </w:p>
+    <w:p>
+      <w:pPr>
+        <w:numPr>
+          <w:ilvl w:val="2"/>
+          <w:numId w:val="63"/>
+        </w:numPr>
+      </w:pPr>
+      <w:r>
+        <w:t>transcribe via Whisper,</w:t>
+      </w:r>
+    </w:p>
+    <w:p>
+      <w:pPr>
+        <w:numPr>
+          <w:ilvl w:val="2"/>
+          <w:numId w:val="63"/>
+        </w:numPr>
+      </w:pPr>
+      <w:r>
+        <w:lastRenderedPageBreak/>
+        <w:t>update full transcript in DB,</w:t>
+      </w:r>
+    </w:p>
+    <w:p>
+      <w:pPr>
+        <w:numPr>
+          <w:ilvl w:val="2"/>
+          <w:numId w:val="63"/>
+        </w:numPr>
+      </w:pPr>
+      <w:r>
+        <w:t>prepare response dict.</w:t>
+      </w:r>
+    </w:p>
+    <w:p>
+      <w:pPr>
+        <w:numPr>
+          <w:ilvl w:val="0"/>
+          <w:numId w:val="63"/>
+        </w:numPr>
+      </w:pPr>
+      <w:r>
+        <w:rPr>
+          <w:b/>
+          <w:bCs/>
+        </w:rPr>
+        <w:t>Buffer + Pointer for Ordered Sending</w:t>
+      </w:r>
+    </w:p>
+    <w:p>
+      <w:pPr>
+        <w:numPr>
+          <w:ilvl w:val="1"/>
+          <w:numId w:val="63"/>
+        </w:numPr>
+      </w:pPr>
+      <w:r>
+        <w:t>Each task puts its result into response_buffer[sequence_number].</w:t>
+      </w:r>
+    </w:p>
+    <w:p>
+      <w:pPr>
+        <w:numPr>
+          <w:ilvl w:val="1"/>
+          <w:numId w:val="63"/>
+        </w:numPr>
+      </w:pPr>
+      <w:r>
+        <w:t>Then send_buffered_</w:t>
+      </w:r>
+      <w:proofErr w:type="gramStart"/>
+      <w:r>
+        <w:t>responses(</w:t>
+      </w:r>
+      <w:proofErr w:type="gramEnd"/>
+      <w:r>
+        <w:t>) checks:</w:t>
+      </w:r>
+    </w:p>
+    <w:p>
+      <w:pPr>
+        <w:numPr>
+          <w:ilvl w:val="2"/>
+          <w:numId w:val="63"/>
+        </w:numPr>
+      </w:pPr>
+      <w:r>
+        <w:t>if pointer (next_sequence_to_</w:t>
+      </w:r>
+      <w:proofErr w:type="gramStart"/>
+      <w:r>
+        <w:t>send[</w:t>
+      </w:r>
+      <w:proofErr w:type="gramEnd"/>
+      <w:r>
+        <w:t>0]) matches, send it, increment pointer,</w:t>
+      </w:r>
+    </w:p>
+    <w:p>
+      <w:pPr>
+        <w:numPr>
+          <w:ilvl w:val="2"/>
+          <w:numId w:val="63"/>
+        </w:numPr>
+      </w:pPr>
+      <w:r>
+        <w:t>keep flushing until it hits a gap.</w:t>
+      </w:r>
+    </w:p>
+    <w:p>
+      <w:pPr>
+        <w:numPr>
+          <w:ilvl w:val="1"/>
+          <w:numId w:val="63"/>
+        </w:numPr>
+      </w:pPr>
+      <w:r>
+        <w:t>This guarantees client sees responses in strict order: 0,</w:t>
+      </w:r>
+      <w:proofErr w:type="gramStart"/>
+      <w:r>
+        <w:t>1,2,…</w:t>
+      </w:r>
+      <w:proofErr w:type="gramEnd"/>
+      <w:r>
+        <w:t xml:space="preserve"> even if tasks finish out-of-order.</w:t>
+      </w:r>
+    </w:p>
+    <w:p/>
+    <w:p/>
+    <w:p>
+      <w:r>
+        <w:rPr>
+          <w:b/>
+          <w:bCs/>
+        </w:rPr>
+        <w:t>Buffer exists because tasks finish out of order, but responses must go out in order.</w:t>
+      </w:r>
+    </w:p>
+    <w:p>
+      <w:pPr>
+        <w:rPr>
+          <w:b/>
+          <w:bCs/>
+        </w:rPr>
+      </w:pPr>
+      <w:r>
+        <w:rPr>
+          <w:b/>
+          <w:bCs/>
+        </w:rPr>
+        <w:t>Step 3 — Where the Race Happens</w:t>
+      </w:r>
+    </w:p>
+    <w:p>
+      <w:r>
+        <w:t>Here’s your buffer-flushing code again:</w:t>
+      </w:r>
+    </w:p>
+    <w:p>
+      <w:r>
+        <w:t>while next_sequence_to_</w:t>
+      </w:r>
+      <w:proofErr w:type="gramStart"/>
+      <w:r>
+        <w:t>send[</w:t>
+      </w:r>
+      <w:proofErr w:type="gramEnd"/>
+      <w:r>
+        <w:t>0] in response_buffer:</w:t>
+      </w:r>
+    </w:p>
+    <w:p>
+      <w:r>
+        <w:t xml:space="preserve">    response = response_buffer[next_sequence_to_</w:t>
+      </w:r>
+      <w:proofErr w:type="gramStart"/>
+      <w:r>
+        <w:t>send[</w:t>
+      </w:r>
+      <w:proofErr w:type="gramEnd"/>
+      <w:r>
+        <w:t>0</w:t>
+      </w:r>
+      <w:proofErr w:type="gramStart"/>
+      <w:r>
+        <w:t>]]  #</w:t>
+      </w:r>
+      <w:proofErr w:type="gramEnd"/>
+      <w:r>
+        <w:t xml:space="preserve"> READ</w:t>
+      </w:r>
+    </w:p>
+    <w:p>
+      <w:r>
+        <w:t xml:space="preserve">    await </w:t>
+      </w:r>
+      <w:proofErr w:type="gramStart"/>
+      <w:r>
+        <w:t>websocket.send</w:t>
+      </w:r>
+      <w:proofErr w:type="gramEnd"/>
+      <w:r>
+        <w:t>_text(</w:t>
+      </w:r>
+      <w:proofErr w:type="gramStart"/>
+      <w:r>
+        <w:t>json.dumps</w:t>
+      </w:r>
+      <w:proofErr w:type="gramEnd"/>
+      <w:r>
+        <w:t>(response</w:t>
+      </w:r>
+      <w:proofErr w:type="gramStart"/>
+      <w:r>
+        <w:t xml:space="preserve">))   </w:t>
+      </w:r>
+      <w:proofErr w:type="gramEnd"/>
+      <w:r>
+        <w:t xml:space="preserve">    # SEND</w:t>
+      </w:r>
+    </w:p>
+    <w:p>
+      <w:r>
+        <w:t xml:space="preserve">    del response_buffer[next_sequence_to_</w:t>
+      </w:r>
+      <w:proofErr w:type="gramStart"/>
+      <w:r>
+        <w:t>send[</w:t>
+      </w:r>
+      <w:proofErr w:type="gramEnd"/>
+      <w:r>
+        <w:t>0</w:t>
+      </w:r>
+      <w:proofErr w:type="gramStart"/>
+      <w:r>
+        <w:t xml:space="preserve">]]   </w:t>
+      </w:r>
+      <w:proofErr w:type="gramEnd"/>
+      <w:r>
+        <w:t xml:space="preserve">      # DELETE</w:t>
+      </w:r>
+    </w:p>
+    <w:p>
+      <w:r>
+        <w:t xml:space="preserve">    next_sequence_to_</w:t>
+      </w:r>
+      <w:proofErr w:type="gramStart"/>
+      <w:r>
+        <w:t>send[</w:t>
+      </w:r>
+      <w:proofErr w:type="gramEnd"/>
+      <w:r>
+        <w:t>0] += 1                         # UPDATE</w:t>
+      </w:r>
+    </w:p>
+    <w:p>
+      <w:r>
+        <w:t>At first glance this looks fine:</w:t>
+      </w:r>
+    </w:p>
+    <w:p>
+      <w:pPr>
+        <w:numPr>
+          <w:ilvl w:val="0"/>
+          <w:numId w:val="64"/>
+        </w:numPr>
+      </w:pPr>
+      <w:r>
+        <w:t>Read from buffer,</w:t>
+      </w:r>
+    </w:p>
+    <w:p>
+      <w:pPr>
+        <w:numPr>
+          <w:ilvl w:val="0"/>
+          <w:numId w:val="64"/>
+        </w:numPr>
+      </w:pPr>
+      <w:r>
+        <w:t>Send it to client,</w:t>
+      </w:r>
+    </w:p>
+    <w:p>
+      <w:pPr>
+        <w:numPr>
+          <w:ilvl w:val="0"/>
+          <w:numId w:val="64"/>
+        </w:numPr>
+      </w:pPr>
+      <w:r>
+        <w:t>Delete from buffer,</w:t>
+      </w:r>
+    </w:p>
+    <w:p>
+      <w:pPr>
+        <w:numPr>
+          <w:ilvl w:val="0"/>
+          <w:numId w:val="64"/>
+        </w:numPr>
+      </w:pPr>
+      <w:r>
+        <w:t>Increment pointer.</w:t>
+      </w:r>
+    </w:p>
+    <w:p>
+      <w:r>
+        <w:pict w14:anchorId="0399B381">
+          <v:rect id="_x0000_i1051" style="width:0;height:1.5pt" o:hralign="center" o:hrstd="t" o:hr="t" fillcolor="#a0a0a0" stroked="f"/>
+        </w:pict>
+      </w:r>
+    </w:p>
+    <w:p>
+      <w:r>
+        <w:rPr>
+          <w:rFonts w:ascii="Segoe UI Emoji" w:hAnsi="Segoe UI Emoji" w:cs="Segoe UI Emoji"/>
+        </w:rPr>
+        <w:t>⚠️</w:t>
+      </w:r>
+      <w:r>
+        <w:t xml:space="preserve"> But the problem is:</w:t>
+      </w:r>
+      <w:r>
+        <w:br/>
+      </w:r>
+      <w:r>
+        <w:rPr>
+          <w:b/>
+          <w:bCs/>
+        </w:rPr>
+        <w:t>multiple background tasks can run this function at the same time.</w:t>
+      </w:r>
+    </w:p>
+    <w:p>
+      <w:r>
+        <w:t>Example:</w:t>
+      </w:r>
+    </w:p>
+    <w:p>
+      <w:pPr>
+        <w:numPr>
+          <w:ilvl w:val="0"/>
+          <w:numId w:val="65"/>
+        </w:numPr>
+      </w:pPr>
+      <w:r>
+        <w:lastRenderedPageBreak/>
+        <w:t xml:space="preserve">Task A and Task B both </w:t>
+      </w:r>
+      <w:proofErr w:type="gramStart"/>
+      <w:r>
+        <w:t>call</w:t>
+      </w:r>
+      <w:proofErr w:type="gramEnd"/>
+      <w:r>
+        <w:t xml:space="preserve"> send_buffered_</w:t>
+      </w:r>
+      <w:proofErr w:type="gramStart"/>
+      <w:r>
+        <w:t>responses(</w:t>
+      </w:r>
+      <w:proofErr w:type="gramEnd"/>
+      <w:r>
+        <w:t>) at nearly the same moment.</w:t>
+      </w:r>
+    </w:p>
+    <w:p>
+      <w:pPr>
+        <w:numPr>
+          <w:ilvl w:val="0"/>
+          <w:numId w:val="65"/>
+        </w:numPr>
+      </w:pPr>
+      <w:r>
+        <w:t>Both check the condition: next_sequence_to_</w:t>
+      </w:r>
+      <w:proofErr w:type="gramStart"/>
+      <w:r>
+        <w:t>send[</w:t>
+      </w:r>
+      <w:proofErr w:type="gramEnd"/>
+      <w:r>
+        <w:t>0] in response_buffer.</w:t>
+      </w:r>
+    </w:p>
+    <w:p>
+      <w:pPr>
+        <w:numPr>
+          <w:ilvl w:val="0"/>
+          <w:numId w:val="65"/>
+        </w:numPr>
+      </w:pPr>
+      <w:r>
+        <w:t>Both see True (say sequence 0 is ready).</w:t>
+      </w:r>
+    </w:p>
+    <w:p>
+      <w:pPr>
+        <w:numPr>
+          <w:ilvl w:val="0"/>
+          <w:numId w:val="65"/>
+        </w:numPr>
+      </w:pPr>
+      <w:r>
+        <w:t>Both grab response_</w:t>
+      </w:r>
+      <w:proofErr w:type="gramStart"/>
+      <w:r>
+        <w:t>buffer[</w:t>
+      </w:r>
+      <w:proofErr w:type="gramEnd"/>
+      <w:r>
+        <w:t>0].</w:t>
+      </w:r>
+    </w:p>
+    <w:p>
+      <w:pPr>
+        <w:numPr>
+          <w:ilvl w:val="0"/>
+          <w:numId w:val="65"/>
+        </w:numPr>
+      </w:pPr>
+      <w:r>
+        <w:t>Both try to send it.</w:t>
+      </w:r>
+    </w:p>
+    <w:p>
+      <w:pPr>
+        <w:numPr>
+          <w:ilvl w:val="0"/>
+          <w:numId w:val="65"/>
+        </w:numPr>
+      </w:pPr>
+      <w:r>
+        <w:t>One deletes it, the other tries deleting → crash or duplicate.</w:t>
+      </w:r>
+    </w:p>
+    <w:p>
+      <w:pPr>
+        <w:pStyle w:val="NormalWeb"/>
+        <w:ind w:left="720"/>
+      </w:pPr>
+      <w:r>
+        <w:rPr>
+          <w:highlight w:val="yellow"/>
+        </w:rPr>
+        <w:t xml:space="preserve">A </w:t>
+      </w:r>
+      <w:r>
+        <w:rPr>
+          <w:rStyle w:val="Strong"/>
+          <w:rFonts w:eastAsiaTheme="majorEastAsia"/>
+          <w:highlight w:val="yellow"/>
+        </w:rPr>
+        <w:t>race condition</w:t>
+      </w:r>
+      <w:r>
+        <w:rPr>
+          <w:highlight w:val="yellow"/>
+        </w:rPr>
+        <w:t xml:space="preserve"> in computer science happens when </w:t>
+      </w:r>
+      <w:r>
+        <w:rPr>
+          <w:rStyle w:val="Strong"/>
+          <w:rFonts w:eastAsiaTheme="majorEastAsia"/>
+          <w:highlight w:val="yellow"/>
+        </w:rPr>
+        <w:t>two or more concurrent processes (threads, tasks, or programs) try to access or modify the same shared resource at the same time</w:t>
+      </w:r>
+      <w:r>
+        <w:rPr>
+          <w:highlight w:val="yellow"/>
+        </w:rPr>
+        <w:t xml:space="preserve">, and the final outcome depends on the </w:t>
+      </w:r>
+      <w:r>
+        <w:rPr>
+          <w:rStyle w:val="Strong"/>
+          <w:rFonts w:eastAsiaTheme="majorEastAsia"/>
+          <w:highlight w:val="yellow"/>
+        </w:rPr>
+        <w:t>timing</w:t>
+      </w:r>
+      <w:r>
+        <w:rPr>
+          <w:highlight w:val="yellow"/>
+        </w:rPr>
+        <w:t xml:space="preserve"> or the </w:t>
+      </w:r>
+      <w:r>
+        <w:rPr>
+          <w:rStyle w:val="Strong"/>
+          <w:rFonts w:eastAsiaTheme="majorEastAsia"/>
+          <w:highlight w:val="yellow"/>
+        </w:rPr>
+        <w:t>order</w:t>
+      </w:r>
+      <w:r>
+        <w:rPr>
+          <w:highlight w:val="yellow"/>
+        </w:rPr>
+        <w:t xml:space="preserve"> of their execution.</w:t>
+      </w:r>
+    </w:p>
+    <w:p>
+      <w:pPr>
+        <w:pStyle w:val="NormalWeb"/>
+        <w:ind w:left="720"/>
+      </w:pPr>
+      <w:r>
+        <w:t>Because the execution order is not guaranteed, the program may behave unpredictably—sometimes it works correctly, sometimes it produces wrong results, or sometimes it crashes.</w:t>
+      </w:r>
+    </w:p>
+    <w:p>
+      <w:pPr>
+        <w:pStyle w:val="NormalWeb"/>
+        <w:ind w:left="720"/>
+        <w:rPr>
+          <w:b/>
+          <w:bCs/>
+          <w:u w:val="single"/>
+        </w:rPr>
+      </w:pPr>
+      <w:r>
+        <w:rPr>
+          <w:b/>
+          <w:bCs/>
+          <w:u w:val="single"/>
+        </w:rPr>
+        <w:t xml:space="preserve">we need an </w:t>
+      </w:r>
+      <w:proofErr w:type="gramStart"/>
+      <w:r>
+        <w:rPr>
+          <w:b/>
+          <w:bCs/>
+          <w:u w:val="single"/>
+        </w:rPr>
+        <w:t>asyncio.Lock</w:t>
+      </w:r>
+      <w:proofErr w:type="gramEnd"/>
+      <w:r>
+        <w:rPr>
+          <w:b/>
+          <w:bCs/>
+          <w:u w:val="single"/>
+        </w:rPr>
+        <w:t>() to ensure that only one background task at a time can access the critical section where we:</w:t>
+      </w:r>
+    </w:p>
+    <w:p>
+      <w:pPr>
+        <w:pStyle w:val="NormalWeb"/>
+        <w:numPr>
+          <w:ilvl w:val="0"/>
+          <w:numId w:val="66"/>
+        </w:numPr>
+        <w:rPr>
+          <w:b/>
+          <w:bCs/>
+          <w:u w:val="single"/>
+        </w:rPr>
+      </w:pPr>
+      <w:r>
+        <w:rPr>
+          <w:b/>
+          <w:bCs/>
+          <w:u w:val="single"/>
+        </w:rPr>
+        <w:t>Check the response buffer</w:t>
+      </w:r>
+    </w:p>
+    <w:p>
+      <w:pPr>
+        <w:pStyle w:val="NormalWeb"/>
+        <w:numPr>
+          <w:ilvl w:val="0"/>
+          <w:numId w:val="66"/>
+        </w:numPr>
+        <w:rPr>
+          <w:b/>
+          <w:bCs/>
+          <w:u w:val="single"/>
+        </w:rPr>
+      </w:pPr>
+      <w:r>
+        <w:rPr>
+          <w:b/>
+          <w:bCs/>
+          <w:u w:val="single"/>
+        </w:rPr>
+        <w:t>Send responses to WebSocket</w:t>
+      </w:r>
+    </w:p>
+    <w:p>
+      <w:pPr>
+        <w:pStyle w:val="NormalWeb"/>
+        <w:numPr>
+          <w:ilvl w:val="0"/>
+          <w:numId w:val="66"/>
+        </w:numPr>
+        <w:rPr>
+          <w:b/>
+          <w:bCs/>
+          <w:u w:val="single"/>
+        </w:rPr>
+      </w:pPr>
+      <w:r>
+        <w:rPr>
+          <w:b/>
+          <w:bCs/>
+          <w:u w:val="single"/>
+        </w:rPr>
+        <w:t>Update the sequence counter</w:t>
+      </w:r>
+    </w:p>
+    <w:p>
+      <w:pPr>
+        <w:pStyle w:val="NormalWeb"/>
+        <w:ind w:left="360"/>
+        <w:rPr>
+          <w:b/>
+          <w:bCs/>
+        </w:rPr>
+      </w:pPr>
+      <w:proofErr w:type="gramStart"/>
+      <w:r>
+        <w:rPr>
+          <w:b/>
+          <w:bCs/>
+          <w:color w:val="EE0000"/>
+        </w:rPr>
+        <w:t>So</w:t>
+      </w:r>
+      <w:proofErr w:type="gramEnd"/>
+      <w:r>
+        <w:rPr>
+          <w:b/>
+          <w:bCs/>
+          <w:color w:val="EE0000"/>
+        </w:rPr>
+        <w:t xml:space="preserve"> wow-&gt;buffer pointer race condition async lock and background task</w:t>
+      </w:r>
+    </w:p>
+    <w:p>
+      <w:pPr>
+        <w:pStyle w:val="NormalWeb"/>
+        <w:ind w:left="720"/>
+      </w:pPr>
+    </w:p>
     <w:p/>
     <w:sectPr>
       <w:pgSz w:w="11906" w:h="16838"/>
@@ -15030,6 +16306,155 @@
     </w:lvl>
   </w:abstractNum>
   <w:abstractNum w:abstractNumId="8" w15:restartNumberingAfterBreak="0">
+    <w:nsid w:val="16351488"/>
+    <w:multiLevelType w:val="multilevel"/>
+    <w:tmpl w:val="D92E60B2"/>
+    <w:lvl w:ilvl="0">
+      <w:start w:val="1"/>
+      <w:numFmt w:val="bullet"/>
+      <w:lvlText w:val=""/>
+      <w:lvlJc w:val="left"/>
+      <w:pPr>
+        <w:tabs>
+          <w:tab w:val="num" w:pos="720"/>
+        </w:tabs>
+        <w:ind w:left="720" w:hanging="360"/>
+      </w:pPr>
+      <w:rPr>
+        <w:rFonts w:ascii="Symbol" w:hAnsi="Symbol" w:hint="default"/>
+        <w:sz w:val="20"/>
+      </w:rPr>
+    </w:lvl>
+    <w:lvl w:ilvl="1" w:tentative="1">
+      <w:start w:val="1"/>
+      <w:numFmt w:val="bullet"/>
+      <w:lvlText w:val="o"/>
+      <w:lvlJc w:val="left"/>
+      <w:pPr>
+        <w:tabs>
+          <w:tab w:val="num" w:pos="1440"/>
+        </w:tabs>
+        <w:ind w:left="1440" w:hanging="360"/>
+      </w:pPr>
+      <w:rPr>
+        <w:rFonts w:ascii="Courier New" w:hAnsi="Courier New" w:hint="default"/>
+        <w:sz w:val="20"/>
+      </w:rPr>
+    </w:lvl>
+    <w:lvl w:ilvl="2" w:tentative="1">
+      <w:start w:val="1"/>
+      <w:numFmt w:val="bullet"/>
+      <w:lvlText w:val=""/>
+      <w:lvlJc w:val="left"/>
+      <w:pPr>
+        <w:tabs>
+          <w:tab w:val="num" w:pos="2160"/>
+        </w:tabs>
+        <w:ind w:left="2160" w:hanging="360"/>
+      </w:pPr>
+      <w:rPr>
+        <w:rFonts w:ascii="Wingdings" w:hAnsi="Wingdings" w:hint="default"/>
+        <w:sz w:val="20"/>
+      </w:rPr>
+    </w:lvl>
+    <w:lvl w:ilvl="3" w:tentative="1">
+      <w:start w:val="1"/>
+      <w:numFmt w:val="bullet"/>
+      <w:lvlText w:val=""/>
+      <w:lvlJc w:val="left"/>
+      <w:pPr>
+        <w:tabs>
+          <w:tab w:val="num" w:pos="2880"/>
+        </w:tabs>
+        <w:ind w:left="2880" w:hanging="360"/>
+      </w:pPr>
+      <w:rPr>
+        <w:rFonts w:ascii="Wingdings" w:hAnsi="Wingdings" w:hint="default"/>
+        <w:sz w:val="20"/>
+      </w:rPr>
+    </w:lvl>
+    <w:lvl w:ilvl="4" w:tentative="1">
+      <w:start w:val="1"/>
+      <w:numFmt w:val="bullet"/>
+      <w:lvlText w:val=""/>
+      <w:lvlJc w:val="left"/>
+      <w:pPr>
+        <w:tabs>
+          <w:tab w:val="num" w:pos="3600"/>
+        </w:tabs>
+        <w:ind w:left="3600" w:hanging="360"/>
+      </w:pPr>
+      <w:rPr>
+        <w:rFonts w:ascii="Wingdings" w:hAnsi="Wingdings" w:hint="default"/>
+        <w:sz w:val="20"/>
+      </w:rPr>
+    </w:lvl>
+    <w:lvl w:ilvl="5" w:tentative="1">
+      <w:start w:val="1"/>
+      <w:numFmt w:val="bullet"/>
+      <w:lvlText w:val=""/>
+      <w:lvlJc w:val="left"/>
+      <w:pPr>
+        <w:tabs>
+          <w:tab w:val="num" w:pos="4320"/>
+        </w:tabs>
+        <w:ind w:left="4320" w:hanging="360"/>
+      </w:pPr>
+      <w:rPr>
+        <w:rFonts w:ascii="Wingdings" w:hAnsi="Wingdings" w:hint="default"/>
+        <w:sz w:val="20"/>
+      </w:rPr>
+    </w:lvl>
+    <w:lvl w:ilvl="6" w:tentative="1">
+      <w:start w:val="1"/>
+      <w:numFmt w:val="bullet"/>
+      <w:lvlText w:val=""/>
+      <w:lvlJc w:val="left"/>
+      <w:pPr>
+        <w:tabs>
+          <w:tab w:val="num" w:pos="5040"/>
+        </w:tabs>
+        <w:ind w:left="5040" w:hanging="360"/>
+      </w:pPr>
+      <w:rPr>
+        <w:rFonts w:ascii="Wingdings" w:hAnsi="Wingdings" w:hint="default"/>
+        <w:sz w:val="20"/>
+      </w:rPr>
+    </w:lvl>
+    <w:lvl w:ilvl="7" w:tentative="1">
+      <w:start w:val="1"/>
+      <w:numFmt w:val="bullet"/>
+      <w:lvlText w:val=""/>
+      <w:lvlJc w:val="left"/>
+      <w:pPr>
+        <w:tabs>
+          <w:tab w:val="num" w:pos="5760"/>
+        </w:tabs>
+        <w:ind w:left="5760" w:hanging="360"/>
+      </w:pPr>
+      <w:rPr>
+        <w:rFonts w:ascii="Wingdings" w:hAnsi="Wingdings" w:hint="default"/>
+        <w:sz w:val="20"/>
+      </w:rPr>
+    </w:lvl>
+    <w:lvl w:ilvl="8" w:tentative="1">
+      <w:start w:val="1"/>
+      <w:numFmt w:val="bullet"/>
+      <w:lvlText w:val=""/>
+      <w:lvlJc w:val="left"/>
+      <w:pPr>
+        <w:tabs>
+          <w:tab w:val="num" w:pos="6480"/>
+        </w:tabs>
+        <w:ind w:left="6480" w:hanging="360"/>
+      </w:pPr>
+      <w:rPr>
+        <w:rFonts w:ascii="Wingdings" w:hAnsi="Wingdings" w:hint="default"/>
+        <w:sz w:val="20"/>
+      </w:rPr>
+    </w:lvl>
+  </w:abstractNum>
+  <w:abstractNum w:abstractNumId="9" w15:restartNumberingAfterBreak="0">
     <w:nsid w:val="16352C75"/>
     <w:multiLevelType w:val="multilevel"/>
     <w:tmpl w:val="81480CFE"/>
@@ -15178,7 +16603,7 @@
       </w:rPr>
     </w:lvl>
   </w:abstractNum>
-  <w:abstractNum w:abstractNumId="9" w15:restartNumberingAfterBreak="0">
+  <w:abstractNum w:abstractNumId="10" w15:restartNumberingAfterBreak="0">
     <w:nsid w:val="19161980"/>
     <w:multiLevelType w:val="multilevel"/>
     <w:tmpl w:val="FB98C3EE"/>
@@ -15327,7 +16752,7 @@
       </w:rPr>
     </w:lvl>
   </w:abstractNum>
-  <w:abstractNum w:abstractNumId="10" w15:restartNumberingAfterBreak="0">
+  <w:abstractNum w:abstractNumId="11" w15:restartNumberingAfterBreak="0">
     <w:nsid w:val="19BB40B4"/>
     <w:multiLevelType w:val="multilevel"/>
     <w:tmpl w:val="0D688FA4"/>
@@ -15440,7 +16865,7 @@
       </w:pPr>
     </w:lvl>
   </w:abstractNum>
-  <w:abstractNum w:abstractNumId="11" w15:restartNumberingAfterBreak="0">
+  <w:abstractNum w:abstractNumId="12" w15:restartNumberingAfterBreak="0">
     <w:nsid w:val="1C8C50A7"/>
     <w:multiLevelType w:val="multilevel"/>
     <w:tmpl w:val="DE2CFFBE"/>
@@ -15553,7 +16978,7 @@
       </w:pPr>
     </w:lvl>
   </w:abstractNum>
-  <w:abstractNum w:abstractNumId="12" w15:restartNumberingAfterBreak="0">
+  <w:abstractNum w:abstractNumId="13" w15:restartNumberingAfterBreak="0">
     <w:nsid w:val="1D575409"/>
     <w:multiLevelType w:val="multilevel"/>
     <w:tmpl w:val="32F44486"/>
@@ -15702,7 +17127,7 @@
       </w:rPr>
     </w:lvl>
   </w:abstractNum>
-  <w:abstractNum w:abstractNumId="13" w15:restartNumberingAfterBreak="0">
+  <w:abstractNum w:abstractNumId="14" w15:restartNumberingAfterBreak="0">
     <w:nsid w:val="1F47316A"/>
     <w:multiLevelType w:val="multilevel"/>
     <w:tmpl w:val="E7D45F6C"/>
@@ -15815,7 +17240,7 @@
       </w:pPr>
     </w:lvl>
   </w:abstractNum>
-  <w:abstractNum w:abstractNumId="14" w15:restartNumberingAfterBreak="0">
+  <w:abstractNum w:abstractNumId="15" w15:restartNumberingAfterBreak="0">
     <w:nsid w:val="210325FA"/>
     <w:multiLevelType w:val="multilevel"/>
     <w:tmpl w:val="1D360670"/>
@@ -15964,7 +17389,7 @@
       </w:rPr>
     </w:lvl>
   </w:abstractNum>
-  <w:abstractNum w:abstractNumId="15" w15:restartNumberingAfterBreak="0">
+  <w:abstractNum w:abstractNumId="16" w15:restartNumberingAfterBreak="0">
     <w:nsid w:val="220D0958"/>
     <w:multiLevelType w:val="multilevel"/>
     <w:tmpl w:val="54C46D88"/>
@@ -16113,7 +17538,7 @@
       </w:rPr>
     </w:lvl>
   </w:abstractNum>
-  <w:abstractNum w:abstractNumId="16" w15:restartNumberingAfterBreak="0">
+  <w:abstractNum w:abstractNumId="17" w15:restartNumberingAfterBreak="0">
     <w:nsid w:val="24754FE4"/>
     <w:multiLevelType w:val="multilevel"/>
     <w:tmpl w:val="4E6CE7A2"/>
@@ -16262,7 +17687,7 @@
       </w:rPr>
     </w:lvl>
   </w:abstractNum>
-  <w:abstractNum w:abstractNumId="17" w15:restartNumberingAfterBreak="0">
+  <w:abstractNum w:abstractNumId="18" w15:restartNumberingAfterBreak="0">
     <w:nsid w:val="25FD1480"/>
     <w:multiLevelType w:val="multilevel"/>
     <w:tmpl w:val="56905A68"/>
@@ -16411,7 +17836,7 @@
       </w:rPr>
     </w:lvl>
   </w:abstractNum>
-  <w:abstractNum w:abstractNumId="18" w15:restartNumberingAfterBreak="0">
+  <w:abstractNum w:abstractNumId="19" w15:restartNumberingAfterBreak="0">
     <w:nsid w:val="263501E0"/>
     <w:multiLevelType w:val="multilevel"/>
     <w:tmpl w:val="424CF0C2"/>
@@ -16560,7 +17985,120 @@
       </w:rPr>
     </w:lvl>
   </w:abstractNum>
-  <w:abstractNum w:abstractNumId="19" w15:restartNumberingAfterBreak="0">
+  <w:abstractNum w:abstractNumId="20" w15:restartNumberingAfterBreak="0">
+    <w:nsid w:val="26A53E13"/>
+    <w:multiLevelType w:val="multilevel"/>
+    <w:tmpl w:val="4CE8DC34"/>
+    <w:lvl w:ilvl="0">
+      <w:start w:val="1"/>
+      <w:numFmt w:val="decimal"/>
+      <w:lvlText w:val="%1."/>
+      <w:lvlJc w:val="left"/>
+      <w:pPr>
+        <w:tabs>
+          <w:tab w:val="num" w:pos="720"/>
+        </w:tabs>
+        <w:ind w:left="720" w:hanging="360"/>
+      </w:pPr>
+    </w:lvl>
+    <w:lvl w:ilvl="1" w:tentative="1">
+      <w:start w:val="1"/>
+      <w:numFmt w:val="decimal"/>
+      <w:lvlText w:val="%2."/>
+      <w:lvlJc w:val="left"/>
+      <w:pPr>
+        <w:tabs>
+          <w:tab w:val="num" w:pos="1440"/>
+        </w:tabs>
+        <w:ind w:left="1440" w:hanging="360"/>
+      </w:pPr>
+    </w:lvl>
+    <w:lvl w:ilvl="2" w:tentative="1">
+      <w:start w:val="1"/>
+      <w:numFmt w:val="decimal"/>
+      <w:lvlText w:val="%3."/>
+      <w:lvlJc w:val="left"/>
+      <w:pPr>
+        <w:tabs>
+          <w:tab w:val="num" w:pos="2160"/>
+        </w:tabs>
+        <w:ind w:left="2160" w:hanging="360"/>
+      </w:pPr>
+    </w:lvl>
+    <w:lvl w:ilvl="3" w:tentative="1">
+      <w:start w:val="1"/>
+      <w:numFmt w:val="decimal"/>
+      <w:lvlText w:val="%4."/>
+      <w:lvlJc w:val="left"/>
+      <w:pPr>
+        <w:tabs>
+          <w:tab w:val="num" w:pos="2880"/>
+        </w:tabs>
+        <w:ind w:left="2880" w:hanging="360"/>
+      </w:pPr>
+    </w:lvl>
+    <w:lvl w:ilvl="4" w:tentative="1">
+      <w:start w:val="1"/>
+      <w:numFmt w:val="decimal"/>
+      <w:lvlText w:val="%5."/>
+      <w:lvlJc w:val="left"/>
+      <w:pPr>
+        <w:tabs>
+          <w:tab w:val="num" w:pos="3600"/>
+        </w:tabs>
+        <w:ind w:left="3600" w:hanging="360"/>
+      </w:pPr>
+    </w:lvl>
+    <w:lvl w:ilvl="5" w:tentative="1">
+      <w:start w:val="1"/>
+      <w:numFmt w:val="decimal"/>
+      <w:lvlText w:val="%6."/>
+      <w:lvlJc w:val="left"/>
+      <w:pPr>
+        <w:tabs>
+          <w:tab w:val="num" w:pos="4320"/>
+        </w:tabs>
+        <w:ind w:left="4320" w:hanging="360"/>
+      </w:pPr>
+    </w:lvl>
+    <w:lvl w:ilvl="6" w:tentative="1">
+      <w:start w:val="1"/>
+      <w:numFmt w:val="decimal"/>
+      <w:lvlText w:val="%7."/>
+      <w:lvlJc w:val="left"/>
+      <w:pPr>
+        <w:tabs>
+          <w:tab w:val="num" w:pos="5040"/>
+        </w:tabs>
+        <w:ind w:left="5040" w:hanging="360"/>
+      </w:pPr>
+    </w:lvl>
+    <w:lvl w:ilvl="7" w:tentative="1">
+      <w:start w:val="1"/>
+      <w:numFmt w:val="decimal"/>
+      <w:lvlText w:val="%8."/>
+      <w:lvlJc w:val="left"/>
+      <w:pPr>
+        <w:tabs>
+          <w:tab w:val="num" w:pos="5760"/>
+        </w:tabs>
+        <w:ind w:left="5760" w:hanging="360"/>
+      </w:pPr>
+    </w:lvl>
+    <w:lvl w:ilvl="8" w:tentative="1">
+      <w:start w:val="1"/>
+      <w:numFmt w:val="decimal"/>
+      <w:lvlText w:val="%9."/>
+      <w:lvlJc w:val="left"/>
+      <w:pPr>
+        <w:tabs>
+          <w:tab w:val="num" w:pos="6480"/>
+        </w:tabs>
+        <w:ind w:left="6480" w:hanging="360"/>
+      </w:pPr>
+    </w:lvl>
+  </w:abstractNum>
+  <w:abstractNum w:abstractNumId="21" w15:restartNumberingAfterBreak="0">
     <w:nsid w:val="2B9825BE"/>
     <w:multiLevelType w:val="multilevel"/>
     <w:tmpl w:val="216A4358"/>
@@ -16709,7 +18247,7 @@
       </w:rPr>
     </w:lvl>
   </w:abstractNum>
-  <w:abstractNum w:abstractNumId="20" w15:restartNumberingAfterBreak="0">
+  <w:abstractNum w:abstractNumId="22" w15:restartNumberingAfterBreak="0">
     <w:nsid w:val="2CF26DD8"/>
     <w:multiLevelType w:val="multilevel"/>
     <w:tmpl w:val="6D7C93EC"/>
@@ -16858,7 +18396,7 @@
       </w:rPr>
     </w:lvl>
   </w:abstractNum>
-  <w:abstractNum w:abstractNumId="21" w15:restartNumberingAfterBreak="0">
+  <w:abstractNum w:abstractNumId="23" w15:restartNumberingAfterBreak="0">
     <w:nsid w:val="2EFE7F38"/>
     <w:multiLevelType w:val="multilevel"/>
     <w:tmpl w:val="B1E2A3AE"/>
@@ -17007,7 +18545,7 @@
       </w:rPr>
     </w:lvl>
   </w:abstractNum>
-  <w:abstractNum w:abstractNumId="22" w15:restartNumberingAfterBreak="0">
+  <w:abstractNum w:abstractNumId="24" w15:restartNumberingAfterBreak="0">
     <w:nsid w:val="2FFB7883"/>
     <w:multiLevelType w:val="multilevel"/>
     <w:tmpl w:val="0868D742"/>
@@ -17156,7 +18694,7 @@
       </w:rPr>
     </w:lvl>
   </w:abstractNum>
-  <w:abstractNum w:abstractNumId="23" w15:restartNumberingAfterBreak="0">
+  <w:abstractNum w:abstractNumId="25" w15:restartNumberingAfterBreak="0">
     <w:nsid w:val="30060C4F"/>
     <w:multiLevelType w:val="multilevel"/>
     <w:tmpl w:val="C5FABF02"/>
@@ -17305,7 +18843,7 @@
       </w:rPr>
     </w:lvl>
   </w:abstractNum>
-  <w:abstractNum w:abstractNumId="24" w15:restartNumberingAfterBreak="0">
+  <w:abstractNum w:abstractNumId="26" w15:restartNumberingAfterBreak="0">
     <w:nsid w:val="309864AC"/>
     <w:multiLevelType w:val="multilevel"/>
     <w:tmpl w:val="C48496AE"/>
@@ -17454,7 +18992,7 @@
       </w:rPr>
     </w:lvl>
   </w:abstractNum>
-  <w:abstractNum w:abstractNumId="25" w15:restartNumberingAfterBreak="0">
+  <w:abstractNum w:abstractNumId="27" w15:restartNumberingAfterBreak="0">
     <w:nsid w:val="31E569D6"/>
     <w:multiLevelType w:val="multilevel"/>
     <w:tmpl w:val="1F0EDB56"/>
@@ -17603,7 +19141,7 @@
       </w:rPr>
     </w:lvl>
   </w:abstractNum>
-  <w:abstractNum w:abstractNumId="26" w15:restartNumberingAfterBreak="0">
+  <w:abstractNum w:abstractNumId="28" w15:restartNumberingAfterBreak="0">
     <w:nsid w:val="32E35CFE"/>
     <w:multiLevelType w:val="multilevel"/>
     <w:tmpl w:val="6AE68B50"/>
@@ -17716,7 +19254,7 @@
       </w:pPr>
     </w:lvl>
   </w:abstractNum>
-  <w:abstractNum w:abstractNumId="27" w15:restartNumberingAfterBreak="0">
+  <w:abstractNum w:abstractNumId="29" w15:restartNumberingAfterBreak="0">
     <w:nsid w:val="35C633EA"/>
     <w:multiLevelType w:val="multilevel"/>
     <w:tmpl w:val="A978F302"/>
@@ -17829,7 +19367,7 @@
       </w:pPr>
     </w:lvl>
   </w:abstractNum>
-  <w:abstractNum w:abstractNumId="28" w15:restartNumberingAfterBreak="0">
+  <w:abstractNum w:abstractNumId="30" w15:restartNumberingAfterBreak="0">
     <w:nsid w:val="36C01157"/>
     <w:multiLevelType w:val="multilevel"/>
     <w:tmpl w:val="B26E91AE"/>
@@ -17978,7 +19516,7 @@
       </w:rPr>
     </w:lvl>
   </w:abstractNum>
-  <w:abstractNum w:abstractNumId="29" w15:restartNumberingAfterBreak="0">
+  <w:abstractNum w:abstractNumId="31" w15:restartNumberingAfterBreak="0">
     <w:nsid w:val="36FD5867"/>
     <w:multiLevelType w:val="multilevel"/>
     <w:tmpl w:val="4B7AF1E6"/>
@@ -18127,7 +19665,7 @@
       </w:rPr>
     </w:lvl>
   </w:abstractNum>
-  <w:abstractNum w:abstractNumId="30" w15:restartNumberingAfterBreak="0">
+  <w:abstractNum w:abstractNumId="32" w15:restartNumberingAfterBreak="0">
     <w:nsid w:val="3CAA076A"/>
     <w:multiLevelType w:val="multilevel"/>
     <w:tmpl w:val="35E86D22"/>
@@ -18276,7 +19814,156 @@
       </w:rPr>
     </w:lvl>
   </w:abstractNum>
-  <w:abstractNum w:abstractNumId="31" w15:restartNumberingAfterBreak="0">
+  <w:abstractNum w:abstractNumId="33" w15:restartNumberingAfterBreak="0">
+    <w:nsid w:val="41290486"/>
+    <w:multiLevelType w:val="multilevel"/>
+    <w:tmpl w:val="7058788A"/>
+    <w:lvl w:ilvl="0">
+      <w:start w:val="1"/>
+      <w:numFmt w:val="bullet"/>
+      <w:lvlText w:val=""/>
+      <w:lvlJc w:val="left"/>
+      <w:pPr>
+        <w:tabs>
+          <w:tab w:val="num" w:pos="720"/>
+        </w:tabs>
+        <w:ind w:left="720" w:hanging="360"/>
+      </w:pPr>
+      <w:rPr>
+        <w:rFonts w:ascii="Symbol" w:hAnsi="Symbol" w:hint="default"/>
+        <w:sz w:val="20"/>
+      </w:rPr>
+    </w:lvl>
+    <w:lvl w:ilvl="1" w:tentative="1">
+      <w:start w:val="1"/>
+      <w:numFmt w:val="bullet"/>
+      <w:lvlText w:val="o"/>
+      <w:lvlJc w:val="left"/>
+      <w:pPr>
+        <w:tabs>
+          <w:tab w:val="num" w:pos="1440"/>
+        </w:tabs>
+        <w:ind w:left="1440" w:hanging="360"/>
+      </w:pPr>
+      <w:rPr>
+        <w:rFonts w:ascii="Courier New" w:hAnsi="Courier New" w:hint="default"/>
+        <w:sz w:val="20"/>
+      </w:rPr>
+    </w:lvl>
+    <w:lvl w:ilvl="2" w:tentative="1">
+      <w:start w:val="1"/>
+      <w:numFmt w:val="bullet"/>
+      <w:lvlText w:val=""/>
+      <w:lvlJc w:val="left"/>
+      <w:pPr>
+        <w:tabs>
+          <w:tab w:val="num" w:pos="2160"/>
+        </w:tabs>
+        <w:ind w:left="2160" w:hanging="360"/>
+      </w:pPr>
+      <w:rPr>
+        <w:rFonts w:ascii="Wingdings" w:hAnsi="Wingdings" w:hint="default"/>
+        <w:sz w:val="20"/>
+      </w:rPr>
+    </w:lvl>
+    <w:lvl w:ilvl="3" w:tentative="1">
+      <w:start w:val="1"/>
+      <w:numFmt w:val="bullet"/>
+      <w:lvlText w:val=""/>
+      <w:lvlJc w:val="left"/>
+      <w:pPr>
+        <w:tabs>
+          <w:tab w:val="num" w:pos="2880"/>
+        </w:tabs>
+        <w:ind w:left="2880" w:hanging="360"/>
+      </w:pPr>
+      <w:rPr>
+        <w:rFonts w:ascii="Wingdings" w:hAnsi="Wingdings" w:hint="default"/>
+        <w:sz w:val="20"/>
+      </w:rPr>
+    </w:lvl>
+    <w:lvl w:ilvl="4" w:tentative="1">
+      <w:start w:val="1"/>
+      <w:numFmt w:val="bullet"/>
+      <w:lvlText w:val=""/>
+      <w:lvlJc w:val="left"/>
+      <w:pPr>
+        <w:tabs>
+          <w:tab w:val="num" w:pos="3600"/>
+        </w:tabs>
+        <w:ind w:left="3600" w:hanging="360"/>
+      </w:pPr>
+      <w:rPr>
+        <w:rFonts w:ascii="Wingdings" w:hAnsi="Wingdings" w:hint="default"/>
+        <w:sz w:val="20"/>
+      </w:rPr>
+    </w:lvl>
+    <w:lvl w:ilvl="5" w:tentative="1">
+      <w:start w:val="1"/>
+      <w:numFmt w:val="bullet"/>
+      <w:lvlText w:val=""/>
+      <w:lvlJc w:val="left"/>
+      <w:pPr>
+        <w:tabs>
+          <w:tab w:val="num" w:pos="4320"/>
+        </w:tabs>
+        <w:ind w:left="4320" w:hanging="360"/>
+      </w:pPr>
+      <w:rPr>
+        <w:rFonts w:ascii="Wingdings" w:hAnsi="Wingdings" w:hint="default"/>
+        <w:sz w:val="20"/>
+      </w:rPr>
+    </w:lvl>
+    <w:lvl w:ilvl="6" w:tentative="1">
+      <w:start w:val="1"/>
+      <w:numFmt w:val="bullet"/>
+      <w:lvlText w:val=""/>
+      <w:lvlJc w:val="left"/>
+      <w:pPr>
+        <w:tabs>
+          <w:tab w:val="num" w:pos="5040"/>
+        </w:tabs>
+        <w:ind w:left="5040" w:hanging="360"/>
+      </w:pPr>
+      <w:rPr>
+        <w:rFonts w:ascii="Wingdings" w:hAnsi="Wingdings" w:hint="default"/>
+        <w:sz w:val="20"/>
+      </w:rPr>
+    </w:lvl>
+    <w:lvl w:ilvl="7" w:tentative="1">
+      <w:start w:val="1"/>
+      <w:numFmt w:val="bullet"/>
+      <w:lvlText w:val=""/>
+      <w:lvlJc w:val="left"/>
+      <w:pPr>
+        <w:tabs>
+          <w:tab w:val="num" w:pos="5760"/>
+        </w:tabs>
+        <w:ind w:left="5760" w:hanging="360"/>
+      </w:pPr>
+      <w:rPr>
+        <w:rFonts w:ascii="Wingdings" w:hAnsi="Wingdings" w:hint="default"/>
+        <w:sz w:val="20"/>
+      </w:rPr>
+    </w:lvl>
+    <w:lvl w:ilvl="8" w:tentative="1">
+      <w:start w:val="1"/>
+      <w:numFmt w:val="bullet"/>
+      <w:lvlText w:val=""/>
+      <w:lvlJc w:val="left"/>
+      <w:pPr>
+        <w:tabs>
+          <w:tab w:val="num" w:pos="6480"/>
+        </w:tabs>
+        <w:ind w:left="6480" w:hanging="360"/>
+      </w:pPr>
+      <w:rPr>
+        <w:rFonts w:ascii="Wingdings" w:hAnsi="Wingdings" w:hint="default"/>
+        <w:sz w:val="20"/>
+      </w:rPr>
+    </w:lvl>
+  </w:abstractNum>
+  <w:abstractNum w:abstractNumId="34" w15:restartNumberingAfterBreak="0">
     <w:nsid w:val="43234C81"/>
     <w:multiLevelType w:val="multilevel"/>
     <w:tmpl w:val="6EA87EDC"/>
@@ -18389,7 +20076,7 @@
       </w:pPr>
     </w:lvl>
   </w:abstractNum>
-  <w:abstractNum w:abstractNumId="32" w15:restartNumberingAfterBreak="0">
+  <w:abstractNum w:abstractNumId="35" w15:restartNumberingAfterBreak="0">
     <w:nsid w:val="44DC7892"/>
     <w:multiLevelType w:val="multilevel"/>
     <w:tmpl w:val="A6442330"/>
@@ -18538,7 +20225,128 @@
       </w:rPr>
     </w:lvl>
   </w:abstractNum>
-  <w:abstractNum w:abstractNumId="33" w15:restartNumberingAfterBreak="0">
+  <w:abstractNum w:abstractNumId="36" w15:restartNumberingAfterBreak="0">
+    <w:nsid w:val="472F1139"/>
+    <w:multiLevelType w:val="multilevel"/>
+    <w:tmpl w:val="E1588D94"/>
+    <w:lvl w:ilvl="0">
+      <w:start w:val="1"/>
+      <w:numFmt w:val="decimal"/>
+      <w:lvlText w:val="%1."/>
+      <w:lvlJc w:val="left"/>
+      <w:pPr>
+        <w:tabs>
+          <w:tab w:val="num" w:pos="720"/>
+        </w:tabs>
+        <w:ind w:left="720" w:hanging="360"/>
+      </w:pPr>
+    </w:lvl>
+    <w:lvl w:ilvl="1">
+      <w:start w:val="1"/>
+      <w:numFmt w:val="bullet"/>
+      <w:lvlText w:val="o"/>
+      <w:lvlJc w:val="left"/>
+      <w:pPr>
+        <w:tabs>
+          <w:tab w:val="num" w:pos="1440"/>
+        </w:tabs>
+        <w:ind w:left="1440" w:hanging="360"/>
+      </w:pPr>
+      <w:rPr>
+        <w:rFonts w:ascii="Courier New" w:hAnsi="Courier New" w:hint="default"/>
+        <w:sz w:val="20"/>
+      </w:rPr>
+    </w:lvl>
+    <w:lvl w:ilvl="2">
+      <w:start w:val="1"/>
+      <w:numFmt w:val="bullet"/>
+      <w:lvlText w:val=""/>
+      <w:lvlJc w:val="left"/>
+      <w:pPr>
+        <w:tabs>
+          <w:tab w:val="num" w:pos="2160"/>
+        </w:tabs>
+        <w:ind w:left="2160" w:hanging="360"/>
+      </w:pPr>
+      <w:rPr>
+        <w:rFonts w:ascii="Wingdings" w:hAnsi="Wingdings" w:hint="default"/>
+        <w:sz w:val="20"/>
+      </w:rPr>
+    </w:lvl>
+    <w:lvl w:ilvl="3" w:tentative="1">
+      <w:start w:val="1"/>
+      <w:numFmt w:val="decimal"/>
+      <w:lvlText w:val="%4."/>
+      <w:lvlJc w:val="left"/>
+      <w:pPr>
+        <w:tabs>
+          <w:tab w:val="num" w:pos="2880"/>
+        </w:tabs>
+        <w:ind w:left="2880" w:hanging="360"/>
+      </w:pPr>
+    </w:lvl>
+    <w:lvl w:ilvl="4" w:tentative="1">
+      <w:start w:val="1"/>
+      <w:numFmt w:val="decimal"/>
+      <w:lvlText w:val="%5."/>
+      <w:lvlJc w:val="left"/>
+      <w:pPr>
+        <w:tabs>
+          <w:tab w:val="num" w:pos="3600"/>
+        </w:tabs>
+        <w:ind w:left="3600" w:hanging="360"/>
+      </w:pPr>
+    </w:lvl>
+    <w:lvl w:ilvl="5" w:tentative="1">
+      <w:start w:val="1"/>
+      <w:numFmt w:val="decimal"/>
+      <w:lvlText w:val="%6."/>
+      <w:lvlJc w:val="left"/>
+      <w:pPr>
+        <w:tabs>
+          <w:tab w:val="num" w:pos="4320"/>
+        </w:tabs>
+        <w:ind w:left="4320" w:hanging="360"/>
+      </w:pPr>
+    </w:lvl>
+    <w:lvl w:ilvl="6" w:tentative="1">
+      <w:start w:val="1"/>
+      <w:numFmt w:val="decimal"/>
+      <w:lvlText w:val="%7."/>
+      <w:lvlJc w:val="left"/>
+      <w:pPr>
+        <w:tabs>
+          <w:tab w:val="num" w:pos="5040"/>
+        </w:tabs>
+        <w:ind w:left="5040" w:hanging="360"/>
+      </w:pPr>
+    </w:lvl>
+    <w:lvl w:ilvl="7" w:tentative="1">
+      <w:start w:val="1"/>
+      <w:numFmt w:val="decimal"/>
+      <w:lvlText w:val="%8."/>
+      <w:lvlJc w:val="left"/>
+      <w:pPr>
+        <w:tabs>
+          <w:tab w:val="num" w:pos="5760"/>
+        </w:tabs>
+        <w:ind w:left="5760" w:hanging="360"/>
+      </w:pPr>
+    </w:lvl>
+    <w:lvl w:ilvl="8" w:tentative="1">
+      <w:start w:val="1"/>
+      <w:numFmt w:val="decimal"/>
+      <w:lvlText w:val="%9."/>
+      <w:lvlJc w:val="left"/>
+      <w:pPr>
+        <w:tabs>
+          <w:tab w:val="num" w:pos="6480"/>
+        </w:tabs>
+        <w:ind w:left="6480" w:hanging="360"/>
+      </w:pPr>
+    </w:lvl>
+  </w:abstractNum>
+  <w:abstractNum w:abstractNumId="37" w15:restartNumberingAfterBreak="0">
     <w:nsid w:val="47831EBB"/>
     <w:multiLevelType w:val="multilevel"/>
     <w:tmpl w:val="40661514"/>
@@ -18687,7 +20495,7 @@
       </w:rPr>
     </w:lvl>
   </w:abstractNum>
-  <w:abstractNum w:abstractNumId="34" w15:restartNumberingAfterBreak="0">
+  <w:abstractNum w:abstractNumId="38" w15:restartNumberingAfterBreak="0">
     <w:nsid w:val="48B21BE0"/>
     <w:multiLevelType w:val="multilevel"/>
     <w:tmpl w:val="4E78AF2E"/>
@@ -18836,7 +20644,269 @@
       </w:rPr>
     </w:lvl>
   </w:abstractNum>
-  <w:abstractNum w:abstractNumId="35" w15:restartNumberingAfterBreak="0">
+  <w:abstractNum w:abstractNumId="39" w15:restartNumberingAfterBreak="0">
+    <w:nsid w:val="48EE0C4C"/>
+    <w:multiLevelType w:val="multilevel"/>
+    <w:tmpl w:val="C80C0A28"/>
+    <w:lvl w:ilvl="0">
+      <w:start w:val="1"/>
+      <w:numFmt w:val="decimal"/>
+      <w:lvlText w:val="%1."/>
+      <w:lvlJc w:val="left"/>
+      <w:pPr>
+        <w:tabs>
+          <w:tab w:val="num" w:pos="720"/>
+        </w:tabs>
+        <w:ind w:left="720" w:hanging="360"/>
+      </w:pPr>
+    </w:lvl>
+    <w:lvl w:ilvl="1" w:tentative="1">
+      <w:start w:val="1"/>
+      <w:numFmt w:val="decimal"/>
+      <w:lvlText w:val="%2."/>
+      <w:lvlJc w:val="left"/>
+      <w:pPr>
+        <w:tabs>
+          <w:tab w:val="num" w:pos="1440"/>
+        </w:tabs>
+        <w:ind w:left="1440" w:hanging="360"/>
+      </w:pPr>
+    </w:lvl>
+    <w:lvl w:ilvl="2" w:tentative="1">
+      <w:start w:val="1"/>
+      <w:numFmt w:val="decimal"/>
+      <w:lvlText w:val="%3."/>
+      <w:lvlJc w:val="left"/>
+      <w:pPr>
+        <w:tabs>
+          <w:tab w:val="num" w:pos="2160"/>
+        </w:tabs>
+        <w:ind w:left="2160" w:hanging="360"/>
+      </w:pPr>
+    </w:lvl>
+    <w:lvl w:ilvl="3" w:tentative="1">
+      <w:start w:val="1"/>
+      <w:numFmt w:val="decimal"/>
+      <w:lvlText w:val="%4."/>
+      <w:lvlJc w:val="left"/>
+      <w:pPr>
+        <w:tabs>
+          <w:tab w:val="num" w:pos="2880"/>
+        </w:tabs>
+        <w:ind w:left="2880" w:hanging="360"/>
+      </w:pPr>
+    </w:lvl>
+    <w:lvl w:ilvl="4" w:tentative="1">
+      <w:start w:val="1"/>
+      <w:numFmt w:val="decimal"/>
+      <w:lvlText w:val="%5."/>
+      <w:lvlJc w:val="left"/>
+      <w:pPr>
+        <w:tabs>
+          <w:tab w:val="num" w:pos="3600"/>
+        </w:tabs>
+        <w:ind w:left="3600" w:hanging="360"/>
+      </w:pPr>
+    </w:lvl>
+    <w:lvl w:ilvl="5" w:tentative="1">
+      <w:start w:val="1"/>
+      <w:numFmt w:val="decimal"/>
+      <w:lvlText w:val="%6."/>
+      <w:lvlJc w:val="left"/>
+      <w:pPr>
+        <w:tabs>
+          <w:tab w:val="num" w:pos="4320"/>
+        </w:tabs>
+        <w:ind w:left="4320" w:hanging="360"/>
+      </w:pPr>
+    </w:lvl>
+    <w:lvl w:ilvl="6" w:tentative="1">
+      <w:start w:val="1"/>
+      <w:numFmt w:val="decimal"/>
+      <w:lvlText w:val="%7."/>
+      <w:lvlJc w:val="left"/>
+      <w:pPr>
+        <w:tabs>
+          <w:tab w:val="num" w:pos="5040"/>
+        </w:tabs>
+        <w:ind w:left="5040" w:hanging="360"/>
+      </w:pPr>
+    </w:lvl>
+    <w:lvl w:ilvl="7" w:tentative="1">
+      <w:start w:val="1"/>
+      <w:numFmt w:val="decimal"/>
+      <w:lvlText w:val="%8."/>
+      <w:lvlJc w:val="left"/>
+      <w:pPr>
+        <w:tabs>
+          <w:tab w:val="num" w:pos="5760"/>
+        </w:tabs>
+        <w:ind w:left="5760" w:hanging="360"/>
+      </w:pPr>
+    </w:lvl>
+    <w:lvl w:ilvl="8" w:tentative="1">
+      <w:start w:val="1"/>
+      <w:numFmt w:val="decimal"/>
+      <w:lvlText w:val="%9."/>
+      <w:lvlJc w:val="left"/>
+      <w:pPr>
+        <w:tabs>
+          <w:tab w:val="num" w:pos="6480"/>
+        </w:tabs>
+        <w:ind w:left="6480" w:hanging="360"/>
+      </w:pPr>
+    </w:lvl>
+  </w:abstractNum>
+  <w:abstractNum w:abstractNumId="40" w15:restartNumberingAfterBreak="0">
+    <w:nsid w:val="49783A91"/>
+    <w:multiLevelType w:val="multilevel"/>
+    <w:tmpl w:val="19509C58"/>
+    <w:lvl w:ilvl="0">
+      <w:start w:val="1"/>
+      <w:numFmt w:val="bullet"/>
+      <w:lvlText w:val=""/>
+      <w:lvlJc w:val="left"/>
+      <w:pPr>
+        <w:tabs>
+          <w:tab w:val="num" w:pos="720"/>
+        </w:tabs>
+        <w:ind w:left="720" w:hanging="360"/>
+      </w:pPr>
+      <w:rPr>
+        <w:rFonts w:ascii="Symbol" w:hAnsi="Symbol" w:hint="default"/>
+        <w:sz w:val="20"/>
+      </w:rPr>
+    </w:lvl>
+    <w:lvl w:ilvl="1" w:tentative="1">
+      <w:start w:val="1"/>
+      <w:numFmt w:val="bullet"/>
+      <w:lvlText w:val="o"/>
+      <w:lvlJc w:val="left"/>
+      <w:pPr>
+        <w:tabs>
+          <w:tab w:val="num" w:pos="1440"/>
+        </w:tabs>
+        <w:ind w:left="1440" w:hanging="360"/>
+      </w:pPr>
+      <w:rPr>
+        <w:rFonts w:ascii="Courier New" w:hAnsi="Courier New" w:hint="default"/>
+        <w:sz w:val="20"/>
+      </w:rPr>
+    </w:lvl>
+    <w:lvl w:ilvl="2" w:tentative="1">
+      <w:start w:val="1"/>
+      <w:numFmt w:val="bullet"/>
+      <w:lvlText w:val=""/>
+      <w:lvlJc w:val="left"/>
+      <w:pPr>
+        <w:tabs>
+          <w:tab w:val="num" w:pos="2160"/>
+        </w:tabs>
+        <w:ind w:left="2160" w:hanging="360"/>
+      </w:pPr>
+      <w:rPr>
+        <w:rFonts w:ascii="Wingdings" w:hAnsi="Wingdings" w:hint="default"/>
+        <w:sz w:val="20"/>
+      </w:rPr>
+    </w:lvl>
+    <w:lvl w:ilvl="3" w:tentative="1">
+      <w:start w:val="1"/>
+      <w:numFmt w:val="bullet"/>
+      <w:lvlText w:val=""/>
+      <w:lvlJc w:val="left"/>
+      <w:pPr>
+        <w:tabs>
+          <w:tab w:val="num" w:pos="2880"/>
+        </w:tabs>
+        <w:ind w:left="2880" w:hanging="360"/>
+      </w:pPr>
+      <w:rPr>
+        <w:rFonts w:ascii="Wingdings" w:hAnsi="Wingdings" w:hint="default"/>
+        <w:sz w:val="20"/>
+      </w:rPr>
+    </w:lvl>
+    <w:lvl w:ilvl="4" w:tentative="1">
+      <w:start w:val="1"/>
+      <w:numFmt w:val="bullet"/>
+      <w:lvlText w:val=""/>
+      <w:lvlJc w:val="left"/>
+      <w:pPr>
+        <w:tabs>
+          <w:tab w:val="num" w:pos="3600"/>
+        </w:tabs>
+        <w:ind w:left="3600" w:hanging="360"/>
+      </w:pPr>
+      <w:rPr>
+        <w:rFonts w:ascii="Wingdings" w:hAnsi="Wingdings" w:hint="default"/>
+        <w:sz w:val="20"/>
+      </w:rPr>
+    </w:lvl>
+    <w:lvl w:ilvl="5" w:tentative="1">
+      <w:start w:val="1"/>
+      <w:numFmt w:val="bullet"/>
+      <w:lvlText w:val=""/>
+      <w:lvlJc w:val="left"/>
+      <w:pPr>
+        <w:tabs>
+          <w:tab w:val="num" w:pos="4320"/>
+        </w:tabs>
+        <w:ind w:left="4320" w:hanging="360"/>
+      </w:pPr>
+      <w:rPr>
+        <w:rFonts w:ascii="Wingdings" w:hAnsi="Wingdings" w:hint="default"/>
+        <w:sz w:val="20"/>
+      </w:rPr>
+    </w:lvl>
+    <w:lvl w:ilvl="6" w:tentative="1">
+      <w:start w:val="1"/>
+      <w:numFmt w:val="bullet"/>
+      <w:lvlText w:val=""/>
+      <w:lvlJc w:val="left"/>
+      <w:pPr>
+        <w:tabs>
+          <w:tab w:val="num" w:pos="5040"/>
+        </w:tabs>
+        <w:ind w:left="5040" w:hanging="360"/>
+      </w:pPr>
+      <w:rPr>
+        <w:rFonts w:ascii="Wingdings" w:hAnsi="Wingdings" w:hint="default"/>
+        <w:sz w:val="20"/>
+      </w:rPr>
+    </w:lvl>
+    <w:lvl w:ilvl="7" w:tentative="1">
+      <w:start w:val="1"/>
+      <w:numFmt w:val="bullet"/>
+      <w:lvlText w:val=""/>
+      <w:lvlJc w:val="left"/>
+      <w:pPr>
+        <w:tabs>
+          <w:tab w:val="num" w:pos="5760"/>
+        </w:tabs>
+        <w:ind w:left="5760" w:hanging="360"/>
+      </w:pPr>
+      <w:rPr>
+        <w:rFonts w:ascii="Wingdings" w:hAnsi="Wingdings" w:hint="default"/>
+        <w:sz w:val="20"/>
+      </w:rPr>
+    </w:lvl>
+    <w:lvl w:ilvl="8" w:tentative="1">
+      <w:start w:val="1"/>
+      <w:numFmt w:val="bullet"/>
+      <w:lvlText w:val=""/>
+      <w:lvlJc w:val="left"/>
+      <w:pPr>
+        <w:tabs>
+          <w:tab w:val="num" w:pos="6480"/>
+        </w:tabs>
+        <w:ind w:left="6480" w:hanging="360"/>
+      </w:pPr>
+      <w:rPr>
+        <w:rFonts w:ascii="Wingdings" w:hAnsi="Wingdings" w:hint="default"/>
+        <w:sz w:val="20"/>
+      </w:rPr>
+    </w:lvl>
+  </w:abstractNum>
+  <w:abstractNum w:abstractNumId="41" w15:restartNumberingAfterBreak="0">
     <w:nsid w:val="4BA944A3"/>
     <w:multiLevelType w:val="multilevel"/>
     <w:tmpl w:val="CAAEFA60"/>
@@ -18985,7 +21055,7 @@
       </w:rPr>
     </w:lvl>
   </w:abstractNum>
-  <w:abstractNum w:abstractNumId="36" w15:restartNumberingAfterBreak="0">
+  <w:abstractNum w:abstractNumId="42" w15:restartNumberingAfterBreak="0">
     <w:nsid w:val="4E817901"/>
     <w:multiLevelType w:val="multilevel"/>
     <w:tmpl w:val="C2FAA420"/>
@@ -19134,7 +21204,7 @@
       </w:rPr>
     </w:lvl>
   </w:abstractNum>
-  <w:abstractNum w:abstractNumId="37" w15:restartNumberingAfterBreak="0">
+  <w:abstractNum w:abstractNumId="43" w15:restartNumberingAfterBreak="0">
     <w:nsid w:val="50BA2D3E"/>
     <w:multiLevelType w:val="multilevel"/>
     <w:tmpl w:val="A74A34D8"/>
@@ -19247,7 +21317,7 @@
       </w:pPr>
     </w:lvl>
   </w:abstractNum>
-  <w:abstractNum w:abstractNumId="38" w15:restartNumberingAfterBreak="0">
+  <w:abstractNum w:abstractNumId="44" w15:restartNumberingAfterBreak="0">
     <w:nsid w:val="519D4646"/>
     <w:multiLevelType w:val="multilevel"/>
     <w:tmpl w:val="59769C2A"/>
@@ -19396,7 +21466,7 @@
       </w:rPr>
     </w:lvl>
   </w:abstractNum>
-  <w:abstractNum w:abstractNumId="39" w15:restartNumberingAfterBreak="0">
+  <w:abstractNum w:abstractNumId="45" w15:restartNumberingAfterBreak="0">
     <w:nsid w:val="541D3255"/>
     <w:multiLevelType w:val="multilevel"/>
     <w:tmpl w:val="51D860B0"/>
@@ -19545,7 +21615,7 @@
       </w:rPr>
     </w:lvl>
   </w:abstractNum>
-  <w:abstractNum w:abstractNumId="40" w15:restartNumberingAfterBreak="0">
+  <w:abstractNum w:abstractNumId="46" w15:restartNumberingAfterBreak="0">
     <w:nsid w:val="545638EC"/>
     <w:multiLevelType w:val="multilevel"/>
     <w:tmpl w:val="DC88C604"/>
@@ -19694,7 +21764,7 @@
       </w:rPr>
     </w:lvl>
   </w:abstractNum>
-  <w:abstractNum w:abstractNumId="41" w15:restartNumberingAfterBreak="0">
+  <w:abstractNum w:abstractNumId="47" w15:restartNumberingAfterBreak="0">
     <w:nsid w:val="57075F2C"/>
     <w:multiLevelType w:val="multilevel"/>
     <w:tmpl w:val="E7F89D32"/>
@@ -19843,7 +21913,7 @@
       </w:rPr>
     </w:lvl>
   </w:abstractNum>
-  <w:abstractNum w:abstractNumId="42" w15:restartNumberingAfterBreak="0">
+  <w:abstractNum w:abstractNumId="48" w15:restartNumberingAfterBreak="0">
     <w:nsid w:val="57506675"/>
     <w:multiLevelType w:val="multilevel"/>
     <w:tmpl w:val="BA4C68A0"/>
@@ -19992,7 +22062,7 @@
       </w:rPr>
     </w:lvl>
   </w:abstractNum>
-  <w:abstractNum w:abstractNumId="43" w15:restartNumberingAfterBreak="0">
+  <w:abstractNum w:abstractNumId="49" w15:restartNumberingAfterBreak="0">
     <w:nsid w:val="5D606383"/>
     <w:multiLevelType w:val="multilevel"/>
     <w:tmpl w:val="EA123470"/>
@@ -20141,7 +22211,7 @@
       </w:rPr>
     </w:lvl>
   </w:abstractNum>
-  <w:abstractNum w:abstractNumId="44" w15:restartNumberingAfterBreak="0">
+  <w:abstractNum w:abstractNumId="50" w15:restartNumberingAfterBreak="0">
     <w:nsid w:val="5FA0529F"/>
     <w:multiLevelType w:val="multilevel"/>
     <w:tmpl w:val="CE08A40C"/>
@@ -20290,7 +22360,7 @@
       </w:rPr>
     </w:lvl>
   </w:abstractNum>
-  <w:abstractNum w:abstractNumId="45" w15:restartNumberingAfterBreak="0">
+  <w:abstractNum w:abstractNumId="51" w15:restartNumberingAfterBreak="0">
     <w:nsid w:val="5FA5118E"/>
     <w:multiLevelType w:val="multilevel"/>
     <w:tmpl w:val="5EDEC09A"/>
@@ -20403,7 +22473,7 @@
       </w:pPr>
     </w:lvl>
   </w:abstractNum>
-  <w:abstractNum w:abstractNumId="46" w15:restartNumberingAfterBreak="0">
+  <w:abstractNum w:abstractNumId="52" w15:restartNumberingAfterBreak="0">
     <w:nsid w:val="603401B8"/>
     <w:multiLevelType w:val="multilevel"/>
     <w:tmpl w:val="33547D32"/>
@@ -20516,7 +22586,7 @@
       </w:pPr>
     </w:lvl>
   </w:abstractNum>
-  <w:abstractNum w:abstractNumId="47" w15:restartNumberingAfterBreak="0">
+  <w:abstractNum w:abstractNumId="53" w15:restartNumberingAfterBreak="0">
     <w:nsid w:val="68097B12"/>
     <w:multiLevelType w:val="multilevel"/>
     <w:tmpl w:val="4A481DB0"/>
@@ -20665,7 +22735,7 @@
       </w:rPr>
     </w:lvl>
   </w:abstractNum>
-  <w:abstractNum w:abstractNumId="48" w15:restartNumberingAfterBreak="0">
+  <w:abstractNum w:abstractNumId="54" w15:restartNumberingAfterBreak="0">
     <w:nsid w:val="68E01917"/>
     <w:multiLevelType w:val="multilevel"/>
     <w:tmpl w:val="53E4DAE6"/>
@@ -20814,7 +22884,7 @@
       </w:rPr>
     </w:lvl>
   </w:abstractNum>
-  <w:abstractNum w:abstractNumId="49" w15:restartNumberingAfterBreak="0">
+  <w:abstractNum w:abstractNumId="55" w15:restartNumberingAfterBreak="0">
     <w:nsid w:val="69E96420"/>
     <w:multiLevelType w:val="multilevel"/>
     <w:tmpl w:val="CBE6D2E4"/>
@@ -20935,7 +23005,7 @@
       </w:pPr>
     </w:lvl>
   </w:abstractNum>
-  <w:abstractNum w:abstractNumId="50" w15:restartNumberingAfterBreak="0">
+  <w:abstractNum w:abstractNumId="56" w15:restartNumberingAfterBreak="0">
     <w:nsid w:val="6BE21C8A"/>
     <w:multiLevelType w:val="multilevel"/>
     <w:tmpl w:val="1B7CCABE"/>
@@ -21084,7 +23154,156 @@
       </w:rPr>
     </w:lvl>
   </w:abstractNum>
-  <w:abstractNum w:abstractNumId="51" w15:restartNumberingAfterBreak="0">
+  <w:abstractNum w:abstractNumId="57" w15:restartNumberingAfterBreak="0">
+    <w:nsid w:val="70757634"/>
+    <w:multiLevelType w:val="multilevel"/>
+    <w:tmpl w:val="0414D896"/>
+    <w:lvl w:ilvl="0">
+      <w:start w:val="1"/>
+      <w:numFmt w:val="bullet"/>
+      <w:lvlText w:val=""/>
+      <w:lvlJc w:val="left"/>
+      <w:pPr>
+        <w:tabs>
+          <w:tab w:val="num" w:pos="720"/>
+        </w:tabs>
+        <w:ind w:left="720" w:hanging="360"/>
+      </w:pPr>
+      <w:rPr>
+        <w:rFonts w:ascii="Symbol" w:hAnsi="Symbol" w:hint="default"/>
+        <w:sz w:val="20"/>
+      </w:rPr>
+    </w:lvl>
+    <w:lvl w:ilvl="1" w:tentative="1">
+      <w:start w:val="1"/>
+      <w:numFmt w:val="bullet"/>
+      <w:lvlText w:val="o"/>
+      <w:lvlJc w:val="left"/>
+      <w:pPr>
+        <w:tabs>
+          <w:tab w:val="num" w:pos="1440"/>
+        </w:tabs>
+        <w:ind w:left="1440" w:hanging="360"/>
+      </w:pPr>
+      <w:rPr>
+        <w:rFonts w:ascii="Courier New" w:hAnsi="Courier New" w:hint="default"/>
+        <w:sz w:val="20"/>
+      </w:rPr>
+    </w:lvl>
+    <w:lvl w:ilvl="2" w:tentative="1">
+      <w:start w:val="1"/>
+      <w:numFmt w:val="bullet"/>
+      <w:lvlText w:val=""/>
+      <w:lvlJc w:val="left"/>
+      <w:pPr>
+        <w:tabs>
+          <w:tab w:val="num" w:pos="2160"/>
+        </w:tabs>
+        <w:ind w:left="2160" w:hanging="360"/>
+      </w:pPr>
+      <w:rPr>
+        <w:rFonts w:ascii="Wingdings" w:hAnsi="Wingdings" w:hint="default"/>
+        <w:sz w:val="20"/>
+      </w:rPr>
+    </w:lvl>
+    <w:lvl w:ilvl="3" w:tentative="1">
+      <w:start w:val="1"/>
+      <w:numFmt w:val="bullet"/>
+      <w:lvlText w:val=""/>
+      <w:lvlJc w:val="left"/>
+      <w:pPr>
+        <w:tabs>
+          <w:tab w:val="num" w:pos="2880"/>
+        </w:tabs>
+        <w:ind w:left="2880" w:hanging="360"/>
+      </w:pPr>
+      <w:rPr>
+        <w:rFonts w:ascii="Wingdings" w:hAnsi="Wingdings" w:hint="default"/>
+        <w:sz w:val="20"/>
+      </w:rPr>
+    </w:lvl>
+    <w:lvl w:ilvl="4" w:tentative="1">
+      <w:start w:val="1"/>
+      <w:numFmt w:val="bullet"/>
+      <w:lvlText w:val=""/>
+      <w:lvlJc w:val="left"/>
+      <w:pPr>
+        <w:tabs>
+          <w:tab w:val="num" w:pos="3600"/>
+        </w:tabs>
+        <w:ind w:left="3600" w:hanging="360"/>
+      </w:pPr>
+      <w:rPr>
+        <w:rFonts w:ascii="Wingdings" w:hAnsi="Wingdings" w:hint="default"/>
+        <w:sz w:val="20"/>
+      </w:rPr>
+    </w:lvl>
+    <w:lvl w:ilvl="5" w:tentative="1">
+      <w:start w:val="1"/>
+      <w:numFmt w:val="bullet"/>
+      <w:lvlText w:val=""/>
+      <w:lvlJc w:val="left"/>
+      <w:pPr>
+        <w:tabs>
+          <w:tab w:val="num" w:pos="4320"/>
+        </w:tabs>
+        <w:ind w:left="4320" w:hanging="360"/>
+      </w:pPr>
+      <w:rPr>
+        <w:rFonts w:ascii="Wingdings" w:hAnsi="Wingdings" w:hint="default"/>
+        <w:sz w:val="20"/>
+      </w:rPr>
+    </w:lvl>
+    <w:lvl w:ilvl="6" w:tentative="1">
+      <w:start w:val="1"/>
+      <w:numFmt w:val="bullet"/>
+      <w:lvlText w:val=""/>
+      <w:lvlJc w:val="left"/>
+      <w:pPr>
+        <w:tabs>
+          <w:tab w:val="num" w:pos="5040"/>
+        </w:tabs>
+        <w:ind w:left="5040" w:hanging="360"/>
+      </w:pPr>
+      <w:rPr>
+        <w:rFonts w:ascii="Wingdings" w:hAnsi="Wingdings" w:hint="default"/>
+        <w:sz w:val="20"/>
+      </w:rPr>
+    </w:lvl>
+    <w:lvl w:ilvl="7" w:tentative="1">
+      <w:start w:val="1"/>
+      <w:numFmt w:val="bullet"/>
+      <w:lvlText w:val=""/>
+      <w:lvlJc w:val="left"/>
+      <w:pPr>
+        <w:tabs>
+          <w:tab w:val="num" w:pos="5760"/>
+        </w:tabs>
+        <w:ind w:left="5760" w:hanging="360"/>
+      </w:pPr>
+      <w:rPr>
+        <w:rFonts w:ascii="Wingdings" w:hAnsi="Wingdings" w:hint="default"/>
+        <w:sz w:val="20"/>
+      </w:rPr>
+    </w:lvl>
+    <w:lvl w:ilvl="8" w:tentative="1">
+      <w:start w:val="1"/>
+      <w:numFmt w:val="bullet"/>
+      <w:lvlText w:val=""/>
+      <w:lvlJc w:val="left"/>
+      <w:pPr>
+        <w:tabs>
+          <w:tab w:val="num" w:pos="6480"/>
+        </w:tabs>
+        <w:ind w:left="6480" w:hanging="360"/>
+      </w:pPr>
+      <w:rPr>
+        <w:rFonts w:ascii="Wingdings" w:hAnsi="Wingdings" w:hint="default"/>
+        <w:sz w:val="20"/>
+      </w:rPr>
+    </w:lvl>
+  </w:abstractNum>
+  <w:abstractNum w:abstractNumId="58" w15:restartNumberingAfterBreak="0">
     <w:nsid w:val="752A1B8B"/>
     <w:multiLevelType w:val="multilevel"/>
     <w:tmpl w:val="9BC8C3D4"/>
@@ -21233,7 +23452,7 @@
       </w:rPr>
     </w:lvl>
   </w:abstractNum>
-  <w:abstractNum w:abstractNumId="52" w15:restartNumberingAfterBreak="0">
+  <w:abstractNum w:abstractNumId="59" w15:restartNumberingAfterBreak="0">
     <w:nsid w:val="772D563A"/>
     <w:multiLevelType w:val="multilevel"/>
     <w:tmpl w:val="4E64C840"/>
@@ -21354,7 +23573,7 @@
       </w:pPr>
     </w:lvl>
   </w:abstractNum>
-  <w:abstractNum w:abstractNumId="53" w15:restartNumberingAfterBreak="0">
+  <w:abstractNum w:abstractNumId="60" w15:restartNumberingAfterBreak="0">
     <w:nsid w:val="786D516C"/>
     <w:multiLevelType w:val="multilevel"/>
     <w:tmpl w:val="BDE21FE0"/>
@@ -21467,7 +23686,7 @@
       </w:pPr>
     </w:lvl>
   </w:abstractNum>
-  <w:abstractNum w:abstractNumId="54" w15:restartNumberingAfterBreak="0">
+  <w:abstractNum w:abstractNumId="61" w15:restartNumberingAfterBreak="0">
     <w:nsid w:val="7EB529FD"/>
     <w:multiLevelType w:val="multilevel"/>
     <w:tmpl w:val="2F4037CE"/>
@@ -21580,7 +23799,7 @@
       </w:pPr>
     </w:lvl>
   </w:abstractNum>
-  <w:abstractNum w:abstractNumId="55" w15:restartNumberingAfterBreak="0">
+  <w:abstractNum w:abstractNumId="62" w15:restartNumberingAfterBreak="0">
     <w:nsid w:val="7F2E4F2F"/>
     <w:multiLevelType w:val="multilevel"/>
     <w:tmpl w:val="F244AE28"/>
@@ -21729,7 +23948,7 @@
       </w:rPr>
     </w:lvl>
   </w:abstractNum>
-  <w:abstractNum w:abstractNumId="56" w15:restartNumberingAfterBreak="0">
+  <w:abstractNum w:abstractNumId="63" w15:restartNumberingAfterBreak="0">
     <w:nsid w:val="7F524CC4"/>
     <w:multiLevelType w:val="multilevel"/>
     <w:tmpl w:val="A5B6C936"/>
@@ -21842,7 +24061,7 @@
       </w:pPr>
     </w:lvl>
   </w:abstractNum>
-  <w:abstractNum w:abstractNumId="57" w15:restartNumberingAfterBreak="0">
+  <w:abstractNum w:abstractNumId="64" w15:restartNumberingAfterBreak="0">
     <w:nsid w:val="7F91402E"/>
     <w:multiLevelType w:val="multilevel"/>
     <w:tmpl w:val="BDCA88AE"/>
@@ -21987,7 +24206,7 @@
       </w:rPr>
     </w:lvl>
   </w:abstractNum>
-  <w:abstractNum w:abstractNumId="58" w15:restartNumberingAfterBreak="0">
+  <w:abstractNum w:abstractNumId="65" w15:restartNumberingAfterBreak="0">
     <w:nsid w:val="7FF12035"/>
     <w:multiLevelType w:val="multilevel"/>
     <w:tmpl w:val="A4EEAD5E"/>
@@ -22137,25 +24356,25 @@
     </w:lvl>
   </w:abstractNum>
   <w:num w:numId="1" w16cid:durableId="504173914">
-    <w:abstractNumId w:val="42"/>
+    <w:abstractNumId w:val="48"/>
   </w:num>
   <w:num w:numId="2" w16cid:durableId="1554460061">
-    <w:abstractNumId w:val="22"/>
+    <w:abstractNumId w:val="24"/>
   </w:num>
   <w:num w:numId="3" w16cid:durableId="205726159">
-    <w:abstractNumId w:val="25"/>
+    <w:abstractNumId w:val="27"/>
   </w:num>
   <w:num w:numId="4" w16cid:durableId="1522819783">
-    <w:abstractNumId w:val="21"/>
+    <w:abstractNumId w:val="23"/>
   </w:num>
   <w:num w:numId="5" w16cid:durableId="1767657295">
-    <w:abstractNumId w:val="18"/>
+    <w:abstractNumId w:val="19"/>
   </w:num>
   <w:num w:numId="6" w16cid:durableId="315842550">
-    <w:abstractNumId w:val="34"/>
+    <w:abstractNumId w:val="38"/>
   </w:num>
   <w:num w:numId="7" w16cid:durableId="1034841655">
-    <w:abstractNumId w:val="15"/>
+    <w:abstractNumId w:val="16"/>
   </w:num>
   <w:num w:numId="8" w16cid:durableId="408499223">
     <w:abstractNumId w:val="4"/>
@@ -22164,34 +24383,34 @@
     <w:abstractNumId w:val="2"/>
   </w:num>
   <w:num w:numId="10" w16cid:durableId="926495506">
-    <w:abstractNumId w:val="32"/>
+    <w:abstractNumId w:val="35"/>
   </w:num>
   <w:num w:numId="11" w16cid:durableId="1219173500">
     <w:abstractNumId w:val="0"/>
   </w:num>
   <w:num w:numId="12" w16cid:durableId="1688406547">
-    <w:abstractNumId w:val="52"/>
+    <w:abstractNumId w:val="59"/>
   </w:num>
   <w:num w:numId="13" w16cid:durableId="1164932753">
-    <w:abstractNumId w:val="29"/>
+    <w:abstractNumId w:val="31"/>
   </w:num>
   <w:num w:numId="14" w16cid:durableId="501169638">
-    <w:abstractNumId w:val="48"/>
+    <w:abstractNumId w:val="54"/>
   </w:num>
   <w:num w:numId="15" w16cid:durableId="1238131500">
-    <w:abstractNumId w:val="38"/>
+    <w:abstractNumId w:val="44"/>
   </w:num>
   <w:num w:numId="16" w16cid:durableId="323702989">
-    <w:abstractNumId w:val="49"/>
+    <w:abstractNumId w:val="55"/>
   </w:num>
   <w:num w:numId="17" w16cid:durableId="94325739">
-    <w:abstractNumId w:val="9"/>
+    <w:abstractNumId w:val="10"/>
   </w:num>
   <w:num w:numId="18" w16cid:durableId="2113696165">
-    <w:abstractNumId w:val="19"/>
+    <w:abstractNumId w:val="21"/>
   </w:num>
   <w:num w:numId="19" w16cid:durableId="1651246600">
-    <w:abstractNumId w:val="16"/>
+    <w:abstractNumId w:val="17"/>
   </w:num>
   <w:num w:numId="20" w16cid:durableId="1741168943">
     <w:abstractNumId w:val="3"/>
@@ -22200,118 +24419,139 @@
     <w:abstractNumId w:val="5"/>
   </w:num>
   <w:num w:numId="22" w16cid:durableId="525483995">
-    <w:abstractNumId w:val="20"/>
+    <w:abstractNumId w:val="22"/>
   </w:num>
   <w:num w:numId="23" w16cid:durableId="1628314817">
-    <w:abstractNumId w:val="56"/>
+    <w:abstractNumId w:val="63"/>
   </w:num>
   <w:num w:numId="24" w16cid:durableId="91127283">
-    <w:abstractNumId w:val="44"/>
+    <w:abstractNumId w:val="50"/>
   </w:num>
   <w:num w:numId="25" w16cid:durableId="1396397563">
     <w:abstractNumId w:val="7"/>
   </w:num>
   <w:num w:numId="26" w16cid:durableId="1617172574">
-    <w:abstractNumId w:val="35"/>
+    <w:abstractNumId w:val="41"/>
   </w:num>
   <w:num w:numId="27" w16cid:durableId="305861331">
+    <w:abstractNumId w:val="60"/>
+  </w:num>
+  <w:num w:numId="28" w16cid:durableId="401218980">
     <w:abstractNumId w:val="53"/>
   </w:num>
-  <w:num w:numId="28" w16cid:durableId="401218980">
+  <w:num w:numId="29" w16cid:durableId="769470731">
+    <w:abstractNumId w:val="52"/>
+  </w:num>
+  <w:num w:numId="30" w16cid:durableId="298613305">
+    <w:abstractNumId w:val="13"/>
+  </w:num>
+  <w:num w:numId="31" w16cid:durableId="56780641">
+    <w:abstractNumId w:val="14"/>
+  </w:num>
+  <w:num w:numId="32" w16cid:durableId="567083204">
+    <w:abstractNumId w:val="25"/>
+  </w:num>
+  <w:num w:numId="33" w16cid:durableId="272982181">
+    <w:abstractNumId w:val="11"/>
+  </w:num>
+  <w:num w:numId="34" w16cid:durableId="2092041067">
+    <w:abstractNumId w:val="46"/>
+  </w:num>
+  <w:num w:numId="35" w16cid:durableId="1638871136">
+    <w:abstractNumId w:val="43"/>
+  </w:num>
+  <w:num w:numId="36" w16cid:durableId="1592927019">
+    <w:abstractNumId w:val="9"/>
+  </w:num>
+  <w:num w:numId="37" w16cid:durableId="907610943">
+    <w:abstractNumId w:val="56"/>
+  </w:num>
+  <w:num w:numId="38" w16cid:durableId="954554771">
+    <w:abstractNumId w:val="15"/>
+  </w:num>
+  <w:num w:numId="39" w16cid:durableId="1832214773">
+    <w:abstractNumId w:val="62"/>
+  </w:num>
+  <w:num w:numId="40" w16cid:durableId="1851068060">
+    <w:abstractNumId w:val="45"/>
+  </w:num>
+  <w:num w:numId="41" w16cid:durableId="1678919632">
+    <w:abstractNumId w:val="18"/>
+  </w:num>
+  <w:num w:numId="42" w16cid:durableId="443965555">
+    <w:abstractNumId w:val="26"/>
+  </w:num>
+  <w:num w:numId="43" w16cid:durableId="2105221240">
+    <w:abstractNumId w:val="49"/>
+  </w:num>
+  <w:num w:numId="44" w16cid:durableId="737552157">
+    <w:abstractNumId w:val="34"/>
+  </w:num>
+  <w:num w:numId="45" w16cid:durableId="337536939">
+    <w:abstractNumId w:val="29"/>
+  </w:num>
+  <w:num w:numId="46" w16cid:durableId="997726717">
+    <w:abstractNumId w:val="51"/>
+  </w:num>
+  <w:num w:numId="47" w16cid:durableId="22832358">
+    <w:abstractNumId w:val="28"/>
+  </w:num>
+  <w:num w:numId="48" w16cid:durableId="1386954168">
+    <w:abstractNumId w:val="12"/>
+  </w:num>
+  <w:num w:numId="49" w16cid:durableId="783812722">
+    <w:abstractNumId w:val="61"/>
+  </w:num>
+  <w:num w:numId="50" w16cid:durableId="57017884">
     <w:abstractNumId w:val="47"/>
   </w:num>
-  <w:num w:numId="29" w16cid:durableId="769470731">
-    <w:abstractNumId w:val="46"/>
-  </w:num>
-  <w:num w:numId="30" w16cid:durableId="298613305">
-    <w:abstractNumId w:val="12"/>
-  </w:num>
-  <w:num w:numId="31" w16cid:durableId="56780641">
-    <w:abstractNumId w:val="13"/>
-  </w:num>
-  <w:num w:numId="32" w16cid:durableId="567083204">
-    <w:abstractNumId w:val="23"/>
-  </w:num>
-  <w:num w:numId="33" w16cid:durableId="272982181">
-    <w:abstractNumId w:val="10"/>
-  </w:num>
-  <w:num w:numId="34" w16cid:durableId="2092041067">
-    <w:abstractNumId w:val="40"/>
-  </w:num>
-  <w:num w:numId="35" w16cid:durableId="1638871136">
-    <w:abstractNumId w:val="37"/>
-  </w:num>
-  <w:num w:numId="36" w16cid:durableId="1592927019">
-    <w:abstractNumId w:val="8"/>
-  </w:num>
-  <w:num w:numId="37" w16cid:durableId="907610943">
-    <w:abstractNumId w:val="50"/>
-  </w:num>
-  <w:num w:numId="38" w16cid:durableId="954554771">
-    <w:abstractNumId w:val="14"/>
-  </w:num>
-  <w:num w:numId="39" w16cid:durableId="1832214773">
-    <w:abstractNumId w:val="55"/>
-  </w:num>
-  <w:num w:numId="40" w16cid:durableId="1851068060">
-    <w:abstractNumId w:val="39"/>
-  </w:num>
-  <w:num w:numId="41" w16cid:durableId="1678919632">
-    <w:abstractNumId w:val="17"/>
-  </w:num>
-  <w:num w:numId="42" w16cid:durableId="443965555">
-    <w:abstractNumId w:val="24"/>
-  </w:num>
-  <w:num w:numId="43" w16cid:durableId="2105221240">
-    <w:abstractNumId w:val="43"/>
-  </w:num>
-  <w:num w:numId="44" w16cid:durableId="737552157">
-    <w:abstractNumId w:val="31"/>
-  </w:num>
-  <w:num w:numId="45" w16cid:durableId="337536939">
-    <w:abstractNumId w:val="27"/>
-  </w:num>
-  <w:num w:numId="46" w16cid:durableId="997726717">
-    <w:abstractNumId w:val="45"/>
-  </w:num>
-  <w:num w:numId="47" w16cid:durableId="22832358">
-    <w:abstractNumId w:val="26"/>
-  </w:num>
-  <w:num w:numId="48" w16cid:durableId="1386954168">
-    <w:abstractNumId w:val="11"/>
-  </w:num>
-  <w:num w:numId="49" w16cid:durableId="783812722">
-    <w:abstractNumId w:val="54"/>
-  </w:num>
-  <w:num w:numId="50" w16cid:durableId="57017884">
-    <w:abstractNumId w:val="41"/>
-  </w:num>
   <w:num w:numId="51" w16cid:durableId="1011832499">
-    <w:abstractNumId w:val="58"/>
+    <w:abstractNumId w:val="65"/>
   </w:num>
   <w:num w:numId="52" w16cid:durableId="297616926">
-    <w:abstractNumId w:val="33"/>
+    <w:abstractNumId w:val="37"/>
   </w:num>
   <w:num w:numId="53" w16cid:durableId="744958033">
     <w:abstractNumId w:val="1"/>
   </w:num>
   <w:num w:numId="54" w16cid:durableId="1922524771">
-    <w:abstractNumId w:val="57"/>
+    <w:abstractNumId w:val="64"/>
   </w:num>
   <w:num w:numId="55" w16cid:durableId="710764788">
-    <w:abstractNumId w:val="28"/>
+    <w:abstractNumId w:val="30"/>
   </w:num>
   <w:num w:numId="56" w16cid:durableId="1736320955">
     <w:abstractNumId w:val="6"/>
   </w:num>
   <w:num w:numId="57" w16cid:durableId="147289672">
-    <w:abstractNumId w:val="51"/>
+    <w:abstractNumId w:val="58"/>
   </w:num>
   <w:num w:numId="58" w16cid:durableId="297151221">
-    <w:abstractNumId w:val="30"/>
+    <w:abstractNumId w:val="32"/>
   </w:num>
   <w:num w:numId="59" w16cid:durableId="1977300385">
+    <w:abstractNumId w:val="42"/>
+  </w:num>
+  <w:num w:numId="60" w16cid:durableId="921839776">
+    <w:abstractNumId w:val="57"/>
+  </w:num>
+  <w:num w:numId="61" w16cid:durableId="1058557599">
+    <w:abstractNumId w:val="40"/>
+  </w:num>
+  <w:num w:numId="62" w16cid:durableId="67729299">
+    <w:abstractNumId w:val="8"/>
+  </w:num>
+  <w:num w:numId="63" w16cid:durableId="1664019">
     <w:abstractNumId w:val="36"/>
+  </w:num>
+  <w:num w:numId="64" w16cid:durableId="1533954911">
+    <w:abstractNumId w:val="33"/>
+  </w:num>
+  <w:num w:numId="65" w16cid:durableId="296107346">
+    <w:abstractNumId w:val="39"/>
+  </w:num>
+  <w:num w:numId="66" w16cid:durableId="647245312">
+    <w:abstractNumId w:val="20"/>
   </w:num>
 </w:numbering>
 </file>

</xml_diff>

<commit_message>
bug fix:web socket connection error
</commit_message>
<xml_diff>
--- a/personal_docs/Daily Updates.docx
+++ b/personal_docs/Daily Updates.docx
@@ -15172,7 +15172,155 @@
         <w:ind w:left="720"/>
       </w:pPr>
     </w:p>
-    <w:p/>
+    <w:p>
+      <w:pPr>
+        <w:rPr>
+          <w:b/>
+          <w:bCs/>
+        </w:rPr>
+      </w:pPr>
+      <w:r>
+        <w:rPr>
+          <w:b/>
+          <w:bCs/>
+        </w:rPr>
+        <w:t>Step 1 — What actually happened (the symptom)</w:t>
+      </w:r>
+    </w:p>
+    <w:p>
+      <w:r>
+        <w:t>During your stress test, you saw:</w:t>
+      </w:r>
+    </w:p>
+    <w:p>
+      <w:r>
+        <w:t xml:space="preserve">RuntimeError: </w:t>
+      </w:r>
+      <w:proofErr w:type="gramStart"/>
+      <w:r>
+        <w:t>websocket.close</w:t>
+      </w:r>
+      <w:proofErr w:type="gramEnd"/>
+      <w:r>
+        <w:t xml:space="preserve"> after sending </w:t>
+      </w:r>
+      <w:proofErr w:type="gramStart"/>
+      <w:r>
+        <w:t>websocket.close</w:t>
+      </w:r>
+      <w:proofErr w:type="gramEnd"/>
+    </w:p>
+    <w:p>
+      <w:r>
+        <w:t>This means:</w:t>
+      </w:r>
+    </w:p>
+    <w:p>
+      <w:pPr>
+        <w:numPr>
+          <w:ilvl w:val="0"/>
+          <w:numId w:val="67"/>
+        </w:numPr>
+      </w:pPr>
+      <w:r>
+        <w:t xml:space="preserve">Your code </w:t>
+      </w:r>
+      <w:r>
+        <w:rPr>
+          <w:b/>
+          <w:bCs/>
+        </w:rPr>
+        <w:t>tried to close the same WebSocket connection twice</w:t>
+      </w:r>
+      <w:r>
+        <w:t>.</w:t>
+      </w:r>
+    </w:p>
+    <w:p>
+      <w:pPr>
+        <w:numPr>
+          <w:ilvl w:val="0"/>
+          <w:numId w:val="67"/>
+        </w:numPr>
+      </w:pPr>
+      <w:r>
+        <w:t xml:space="preserve">The </w:t>
+      </w:r>
+      <w:proofErr w:type="gramStart"/>
+      <w:r>
+        <w:t>first .close</w:t>
+      </w:r>
+      <w:proofErr w:type="gramEnd"/>
+      <w:r>
+        <w:t>() worked.</w:t>
+      </w:r>
+    </w:p>
+    <w:p>
+      <w:pPr>
+        <w:numPr>
+          <w:ilvl w:val="0"/>
+          <w:numId w:val="67"/>
+        </w:numPr>
+      </w:pPr>
+      <w:r>
+        <w:t xml:space="preserve">The </w:t>
+      </w:r>
+      <w:proofErr w:type="gramStart"/>
+      <w:r>
+        <w:t>second .close</w:t>
+      </w:r>
+      <w:proofErr w:type="gramEnd"/>
+      <w:r>
+        <w:t>() blew up because the connection was already closing/closed.</w:t>
+      </w:r>
+    </w:p>
+    <w:p>
+      <w:pPr>
+        <w:rPr>
+          <w:b/>
+          <w:bCs/>
+        </w:rPr>
+      </w:pPr>
+      <w:r>
+        <w:rPr>
+          <w:b/>
+          <w:bCs/>
+        </w:rPr>
+        <w:t>must verify the WebSocket is still open before sending messages, otherwise we get the "</w:t>
+      </w:r>
+      <w:proofErr w:type="gramStart"/>
+      <w:r>
+        <w:rPr>
+          <w:b/>
+          <w:bCs/>
+        </w:rPr>
+        <w:t>websocket.close</w:t>
+      </w:r>
+      <w:proofErr w:type="gramEnd"/>
+      <w:r>
+        <w:rPr>
+          <w:b/>
+          <w:bCs/>
+        </w:rPr>
+        <w:t xml:space="preserve"> after </w:t>
+      </w:r>
+      <w:proofErr w:type="gramStart"/>
+      <w:r>
+        <w:rPr>
+          <w:b/>
+          <w:bCs/>
+        </w:rPr>
+        <w:t>websocket.close</w:t>
+      </w:r>
+      <w:proofErr w:type="gramEnd"/>
+      <w:r>
+        <w:rPr>
+          <w:b/>
+          <w:bCs/>
+        </w:rPr>
+        <w:t>" error.</w:t>
+      </w:r>
+    </w:p>
     <w:sectPr>
       <w:pgSz w:w="11906" w:h="16838"/>
       <w:pgMar w:top="1440" w:right="1440" w:bottom="1440" w:left="1440" w:header="708" w:footer="708" w:gutter="0"/>
@@ -23687,6 +23835,155 @@
     </w:lvl>
   </w:abstractNum>
   <w:abstractNum w:abstractNumId="61" w15:restartNumberingAfterBreak="0">
+    <w:nsid w:val="7BC2101A"/>
+    <w:multiLevelType w:val="multilevel"/>
+    <w:tmpl w:val="D7661C72"/>
+    <w:lvl w:ilvl="0">
+      <w:start w:val="1"/>
+      <w:numFmt w:val="bullet"/>
+      <w:lvlText w:val=""/>
+      <w:lvlJc w:val="left"/>
+      <w:pPr>
+        <w:tabs>
+          <w:tab w:val="num" w:pos="720"/>
+        </w:tabs>
+        <w:ind w:left="720" w:hanging="360"/>
+      </w:pPr>
+      <w:rPr>
+        <w:rFonts w:ascii="Symbol" w:hAnsi="Symbol" w:hint="default"/>
+        <w:sz w:val="20"/>
+      </w:rPr>
+    </w:lvl>
+    <w:lvl w:ilvl="1" w:tentative="1">
+      <w:start w:val="1"/>
+      <w:numFmt w:val="bullet"/>
+      <w:lvlText w:val="o"/>
+      <w:lvlJc w:val="left"/>
+      <w:pPr>
+        <w:tabs>
+          <w:tab w:val="num" w:pos="1440"/>
+        </w:tabs>
+        <w:ind w:left="1440" w:hanging="360"/>
+      </w:pPr>
+      <w:rPr>
+        <w:rFonts w:ascii="Courier New" w:hAnsi="Courier New" w:hint="default"/>
+        <w:sz w:val="20"/>
+      </w:rPr>
+    </w:lvl>
+    <w:lvl w:ilvl="2" w:tentative="1">
+      <w:start w:val="1"/>
+      <w:numFmt w:val="bullet"/>
+      <w:lvlText w:val=""/>
+      <w:lvlJc w:val="left"/>
+      <w:pPr>
+        <w:tabs>
+          <w:tab w:val="num" w:pos="2160"/>
+        </w:tabs>
+        <w:ind w:left="2160" w:hanging="360"/>
+      </w:pPr>
+      <w:rPr>
+        <w:rFonts w:ascii="Wingdings" w:hAnsi="Wingdings" w:hint="default"/>
+        <w:sz w:val="20"/>
+      </w:rPr>
+    </w:lvl>
+    <w:lvl w:ilvl="3" w:tentative="1">
+      <w:start w:val="1"/>
+      <w:numFmt w:val="bullet"/>
+      <w:lvlText w:val=""/>
+      <w:lvlJc w:val="left"/>
+      <w:pPr>
+        <w:tabs>
+          <w:tab w:val="num" w:pos="2880"/>
+        </w:tabs>
+        <w:ind w:left="2880" w:hanging="360"/>
+      </w:pPr>
+      <w:rPr>
+        <w:rFonts w:ascii="Wingdings" w:hAnsi="Wingdings" w:hint="default"/>
+        <w:sz w:val="20"/>
+      </w:rPr>
+    </w:lvl>
+    <w:lvl w:ilvl="4" w:tentative="1">
+      <w:start w:val="1"/>
+      <w:numFmt w:val="bullet"/>
+      <w:lvlText w:val=""/>
+      <w:lvlJc w:val="left"/>
+      <w:pPr>
+        <w:tabs>
+          <w:tab w:val="num" w:pos="3600"/>
+        </w:tabs>
+        <w:ind w:left="3600" w:hanging="360"/>
+      </w:pPr>
+      <w:rPr>
+        <w:rFonts w:ascii="Wingdings" w:hAnsi="Wingdings" w:hint="default"/>
+        <w:sz w:val="20"/>
+      </w:rPr>
+    </w:lvl>
+    <w:lvl w:ilvl="5" w:tentative="1">
+      <w:start w:val="1"/>
+      <w:numFmt w:val="bullet"/>
+      <w:lvlText w:val=""/>
+      <w:lvlJc w:val="left"/>
+      <w:pPr>
+        <w:tabs>
+          <w:tab w:val="num" w:pos="4320"/>
+        </w:tabs>
+        <w:ind w:left="4320" w:hanging="360"/>
+      </w:pPr>
+      <w:rPr>
+        <w:rFonts w:ascii="Wingdings" w:hAnsi="Wingdings" w:hint="default"/>
+        <w:sz w:val="20"/>
+      </w:rPr>
+    </w:lvl>
+    <w:lvl w:ilvl="6" w:tentative="1">
+      <w:start w:val="1"/>
+      <w:numFmt w:val="bullet"/>
+      <w:lvlText w:val=""/>
+      <w:lvlJc w:val="left"/>
+      <w:pPr>
+        <w:tabs>
+          <w:tab w:val="num" w:pos="5040"/>
+        </w:tabs>
+        <w:ind w:left="5040" w:hanging="360"/>
+      </w:pPr>
+      <w:rPr>
+        <w:rFonts w:ascii="Wingdings" w:hAnsi="Wingdings" w:hint="default"/>
+        <w:sz w:val="20"/>
+      </w:rPr>
+    </w:lvl>
+    <w:lvl w:ilvl="7" w:tentative="1">
+      <w:start w:val="1"/>
+      <w:numFmt w:val="bullet"/>
+      <w:lvlText w:val=""/>
+      <w:lvlJc w:val="left"/>
+      <w:pPr>
+        <w:tabs>
+          <w:tab w:val="num" w:pos="5760"/>
+        </w:tabs>
+        <w:ind w:left="5760" w:hanging="360"/>
+      </w:pPr>
+      <w:rPr>
+        <w:rFonts w:ascii="Wingdings" w:hAnsi="Wingdings" w:hint="default"/>
+        <w:sz w:val="20"/>
+      </w:rPr>
+    </w:lvl>
+    <w:lvl w:ilvl="8" w:tentative="1">
+      <w:start w:val="1"/>
+      <w:numFmt w:val="bullet"/>
+      <w:lvlText w:val=""/>
+      <w:lvlJc w:val="left"/>
+      <w:pPr>
+        <w:tabs>
+          <w:tab w:val="num" w:pos="6480"/>
+        </w:tabs>
+        <w:ind w:left="6480" w:hanging="360"/>
+      </w:pPr>
+      <w:rPr>
+        <w:rFonts w:ascii="Wingdings" w:hAnsi="Wingdings" w:hint="default"/>
+        <w:sz w:val="20"/>
+      </w:rPr>
+    </w:lvl>
+  </w:abstractNum>
+  <w:abstractNum w:abstractNumId="62" w15:restartNumberingAfterBreak="0">
     <w:nsid w:val="7EB529FD"/>
     <w:multiLevelType w:val="multilevel"/>
     <w:tmpl w:val="2F4037CE"/>
@@ -23799,7 +24096,7 @@
       </w:pPr>
     </w:lvl>
   </w:abstractNum>
-  <w:abstractNum w:abstractNumId="62" w15:restartNumberingAfterBreak="0">
+  <w:abstractNum w:abstractNumId="63" w15:restartNumberingAfterBreak="0">
     <w:nsid w:val="7F2E4F2F"/>
     <w:multiLevelType w:val="multilevel"/>
     <w:tmpl w:val="F244AE28"/>
@@ -23948,7 +24245,7 @@
       </w:rPr>
     </w:lvl>
   </w:abstractNum>
-  <w:abstractNum w:abstractNumId="63" w15:restartNumberingAfterBreak="0">
+  <w:abstractNum w:abstractNumId="64" w15:restartNumberingAfterBreak="0">
     <w:nsid w:val="7F524CC4"/>
     <w:multiLevelType w:val="multilevel"/>
     <w:tmpl w:val="A5B6C936"/>
@@ -24061,7 +24358,7 @@
       </w:pPr>
     </w:lvl>
   </w:abstractNum>
-  <w:abstractNum w:abstractNumId="64" w15:restartNumberingAfterBreak="0">
+  <w:abstractNum w:abstractNumId="65" w15:restartNumberingAfterBreak="0">
     <w:nsid w:val="7F91402E"/>
     <w:multiLevelType w:val="multilevel"/>
     <w:tmpl w:val="BDCA88AE"/>
@@ -24206,7 +24503,7 @@
       </w:rPr>
     </w:lvl>
   </w:abstractNum>
-  <w:abstractNum w:abstractNumId="65" w15:restartNumberingAfterBreak="0">
+  <w:abstractNum w:abstractNumId="66" w15:restartNumberingAfterBreak="0">
     <w:nsid w:val="7FF12035"/>
     <w:multiLevelType w:val="multilevel"/>
     <w:tmpl w:val="A4EEAD5E"/>
@@ -24422,7 +24719,7 @@
     <w:abstractNumId w:val="22"/>
   </w:num>
   <w:num w:numId="23" w16cid:durableId="1628314817">
-    <w:abstractNumId w:val="63"/>
+    <w:abstractNumId w:val="64"/>
   </w:num>
   <w:num w:numId="24" w16cid:durableId="91127283">
     <w:abstractNumId w:val="50"/>
@@ -24470,7 +24767,7 @@
     <w:abstractNumId w:val="15"/>
   </w:num>
   <w:num w:numId="39" w16cid:durableId="1832214773">
-    <w:abstractNumId w:val="62"/>
+    <w:abstractNumId w:val="63"/>
   </w:num>
   <w:num w:numId="40" w16cid:durableId="1851068060">
     <w:abstractNumId w:val="45"/>
@@ -24500,13 +24797,13 @@
     <w:abstractNumId w:val="12"/>
   </w:num>
   <w:num w:numId="49" w16cid:durableId="783812722">
-    <w:abstractNumId w:val="61"/>
+    <w:abstractNumId w:val="62"/>
   </w:num>
   <w:num w:numId="50" w16cid:durableId="57017884">
     <w:abstractNumId w:val="47"/>
   </w:num>
   <w:num w:numId="51" w16cid:durableId="1011832499">
-    <w:abstractNumId w:val="65"/>
+    <w:abstractNumId w:val="66"/>
   </w:num>
   <w:num w:numId="52" w16cid:durableId="297616926">
     <w:abstractNumId w:val="37"/>
@@ -24515,7 +24812,7 @@
     <w:abstractNumId w:val="1"/>
   </w:num>
   <w:num w:numId="54" w16cid:durableId="1922524771">
-    <w:abstractNumId w:val="64"/>
+    <w:abstractNumId w:val="65"/>
   </w:num>
   <w:num w:numId="55" w16cid:durableId="710764788">
     <w:abstractNumId w:val="30"/>
@@ -24552,6 +24849,9 @@
   </w:num>
   <w:num w:numId="66" w16cid:durableId="647245312">
     <w:abstractNumId w:val="20"/>
+  </w:num>
+  <w:num w:numId="67" w16cid:durableId="1228146217">
+    <w:abstractNumId w:val="61"/>
   </w:num>
 </w:numbering>
 </file>

</xml_diff>

<commit_message>
migrated to gpt40 mini transcribe
</commit_message>
<xml_diff>
--- a/personal_docs/Daily Updates.docx
+++ b/personal_docs/Daily Updates.docx
@@ -14738,6 +14738,73 @@
       <w:pPr>
         <w:pStyle w:val="NormalWeb"/>
       </w:pPr>
+      <w:r>
+        <w:t xml:space="preserve">  </w:t>
+      </w:r>
+      <w:r>
+        <w:rPr>
+          <w:b/>
+          <w:bCs/>
+        </w:rPr>
+        <w:t>WebSocket streaming</w:t>
+      </w:r>
+      <w:r>
+        <w:t xml:space="preserve"> with proper lifecycle management </w:t>
+      </w:r>
+    </w:p>
+    <w:p>
+      <w:pPr>
+        <w:pStyle w:val="NormalWeb"/>
+      </w:pPr>
+      <w:r>
+        <w:t xml:space="preserve">  </w:t>
+      </w:r>
+      <w:r>
+        <w:rPr>
+          <w:b/>
+          <w:bCs/>
+        </w:rPr>
+        <w:t>Background task processing</w:t>
+      </w:r>
+      <w:r>
+        <w:t xml:space="preserve"> with semaphore-controlled workers </w:t>
+      </w:r>
+    </w:p>
+    <w:p>
+      <w:pPr>
+        <w:pStyle w:val="NormalWeb"/>
+      </w:pPr>
+      <w:r>
+        <w:t xml:space="preserve">  </w:t>
+      </w:r>
+      <w:r>
+        <w:rPr>
+          <w:b/>
+          <w:bCs/>
+        </w:rPr>
+        <w:t>Ordered response buffering</w:t>
+      </w:r>
+      <w:r>
+        <w:t xml:space="preserve"> to maintain sequence integrity </w:t>
+      </w:r>
+    </w:p>
+    <w:p>
+      <w:pPr>
+        <w:pStyle w:val="NormalWeb"/>
+      </w:pPr>
+      <w:r>
+        <w:t xml:space="preserve">  </w:t>
+      </w:r>
+      <w:r>
+        <w:rPr>
+          <w:b/>
+          <w:bCs/>
+        </w:rPr>
+        <w:t>Clean separation</w:t>
+      </w:r>
+      <w:r>
+        <w:t xml:space="preserve"> between HTTP endpoints and WebSocket streams</w:t>
+      </w:r>
     </w:p>
     <w:p/>
     <w:p/>

</xml_diff>